<commit_message>
adds search & stateObjectDestructuring
</commit_message>
<xml_diff>
--- a/Udemy Ecommerce React.docx
+++ b/Udemy Ecommerce React.docx
@@ -9,72 +9,26 @@
           <w:lang w:val="de-DE"/>
         </w:rPr>
       </w:pPr>
-      <w:proofErr w:type="spellStart"/>
       <w:r>
         <w:rPr>
           <w:lang w:val="de-DE"/>
         </w:rPr>
-        <w:t>Udemy</w:t>
-      </w:r>
-      <w:proofErr w:type="spellEnd"/>
-      <w:r>
+        <w:t>Udemy Ecommerce React</w:t>
+      </w:r>
+    </w:p>
+    <w:p>
+      <w:pPr>
+        <w:pStyle w:val="berschrift2"/>
         <w:rPr>
           <w:lang w:val="de-DE"/>
         </w:rPr>
-        <w:t xml:space="preserve"> </w:t>
-      </w:r>
-      <w:proofErr w:type="spellStart"/>
+      </w:pPr>
       <w:r>
         <w:rPr>
           <w:lang w:val="de-DE"/>
         </w:rPr>
-        <w:t>Ecommerce</w:t>
-      </w:r>
-      <w:proofErr w:type="spellEnd"/>
-      <w:r>
-        <w:rPr>
-          <w:lang w:val="de-DE"/>
-        </w:rPr>
-        <w:t xml:space="preserve"> </w:t>
-      </w:r>
-      <w:proofErr w:type="spellStart"/>
-      <w:r>
-        <w:rPr>
-          <w:lang w:val="de-DE"/>
-        </w:rPr>
-        <w:t>React</w:t>
-      </w:r>
-      <w:proofErr w:type="spellEnd"/>
-    </w:p>
-    <w:p>
-      <w:pPr>
-        <w:pStyle w:val="berschrift2"/>
-        <w:rPr>
-          <w:lang w:val="de-DE"/>
-        </w:rPr>
-      </w:pPr>
-      <w:proofErr w:type="spellStart"/>
-      <w:r>
-        <w:rPr>
-          <w:lang w:val="de-DE"/>
-        </w:rPr>
-        <w:t>React</w:t>
-      </w:r>
-      <w:proofErr w:type="spellEnd"/>
-      <w:r>
-        <w:rPr>
-          <w:lang w:val="de-DE"/>
-        </w:rPr>
-        <w:t xml:space="preserve"> </w:t>
-      </w:r>
-      <w:proofErr w:type="spellStart"/>
-      <w:r>
-        <w:rPr>
-          <w:lang w:val="de-DE"/>
-        </w:rPr>
-        <w:t>Concepts</w:t>
-      </w:r>
-      <w:proofErr w:type="spellEnd"/>
+        <w:t>React Concepts</w:t>
+      </w:r>
     </w:p>
     <w:p>
       <w:pPr>
@@ -115,35 +69,7 @@
         <w:rPr>
           <w:lang w:val="en-US"/>
         </w:rPr>
-        <w:t xml:space="preserve">Build </w:t>
-      </w:r>
-      <w:proofErr w:type="spellStart"/>
-      <w:r>
-        <w:rPr>
-          <w:lang w:val="en-US"/>
-        </w:rPr>
-        <w:t>webistes</w:t>
-      </w:r>
-      <w:proofErr w:type="spellEnd"/>
-      <w:r>
-        <w:rPr>
-          <w:lang w:val="en-US"/>
-        </w:rPr>
-        <w:t xml:space="preserve"> like </w:t>
-      </w:r>
-      <w:proofErr w:type="spellStart"/>
-      <w:r>
-        <w:rPr>
-          <w:lang w:val="en-US"/>
-        </w:rPr>
-        <w:t>lego</w:t>
-      </w:r>
-      <w:proofErr w:type="spellEnd"/>
-      <w:r>
-        <w:rPr>
-          <w:lang w:val="en-US"/>
-        </w:rPr>
-        <w:t xml:space="preserve"> blocks</w:t>
+        <w:t>Build webistes like lego blocks</w:t>
       </w:r>
     </w:p>
     <w:p>
@@ -154,34 +80,11 @@
           <w:numId w:val="1"/>
         </w:numPr>
       </w:pPr>
-      <w:proofErr w:type="spellStart"/>
-      <w:r>
-        <w:t>Unidirectional</w:t>
-      </w:r>
-      <w:proofErr w:type="spellEnd"/>
-      <w:r>
-        <w:t xml:space="preserve"> </w:t>
-      </w:r>
-      <w:proofErr w:type="spellStart"/>
-      <w:proofErr w:type="gramStart"/>
-      <w:r>
-        <w:t>dataflow</w:t>
-      </w:r>
-      <w:proofErr w:type="spellEnd"/>
-      <w:r>
-        <w:t xml:space="preserve"> :</w:t>
-      </w:r>
-      <w:proofErr w:type="gramEnd"/>
-      <w:r>
-        <w:t xml:space="preserve"> </w:t>
-      </w:r>
-      <w:proofErr w:type="spellStart"/>
-      <w:r>
-        <w:t>Ermögllicht</w:t>
-      </w:r>
-      <w:proofErr w:type="spellEnd"/>
-      <w:r>
-        <w:t xml:space="preserve"> leichtes debuggen, weil </w:t>
+      <w:r>
+        <w:t>Unidirectional dataflow</w:t>
+      </w:r>
+      <w:r>
+        <w:t xml:space="preserve"> : Ermögllicht leichtes debuggen, weil </w:t>
       </w:r>
       <w:r>
         <w:t>es eben nur eine Stelle gibt, wenn ein Fehler passiert. Nämlich dort, wo die fehlerhaften Daten festgehalten sind</w:t>
@@ -195,13 +98,8 @@
           <w:numId w:val="1"/>
         </w:numPr>
       </w:pPr>
-      <w:proofErr w:type="spellStart"/>
-      <w:r>
-        <w:t>I’m</w:t>
-      </w:r>
-      <w:proofErr w:type="spellEnd"/>
-      <w:r>
-        <w:t xml:space="preserve"> just UI</w:t>
+      <w:r>
+        <w:t>I’m just UI</w:t>
       </w:r>
     </w:p>
     <w:p/>
@@ -229,36 +127,12 @@
         <w:t>Deklaratives Vorgehen</w:t>
       </w:r>
       <w:r>
-        <w:t xml:space="preserve"> = REACT. KEINE DOM Manipulation. </w:t>
-      </w:r>
-      <w:proofErr w:type="spellStart"/>
-      <w:r>
-        <w:t>React</w:t>
-      </w:r>
-      <w:proofErr w:type="spellEnd"/>
-      <w:r>
-        <w:t xml:space="preserve"> kümmert sich darum, wie Daten ausschauen sollen. Es weiß bereits selbst, wo was passieren muss in einem bestimmten Fall. Deshalb „</w:t>
-      </w:r>
-      <w:proofErr w:type="spellStart"/>
-      <w:r>
-        <w:t>react</w:t>
-      </w:r>
-      <w:proofErr w:type="spellEnd"/>
-      <w:r>
-        <w:t>“ auf die Daten, die ich dir gebe</w:t>
-      </w:r>
-    </w:p>
-    <w:p>
-      <w:r>
-        <w:t xml:space="preserve">Komponenten sind im Endeffekt nur </w:t>
-      </w:r>
-      <w:proofErr w:type="spellStart"/>
-      <w:r>
-        <w:t>Javascript</w:t>
-      </w:r>
-      <w:proofErr w:type="spellEnd"/>
-      <w:r>
-        <w:t xml:space="preserve"> Funktionen bzw. Klassen</w:t>
+        <w:t xml:space="preserve"> = REACT. KEINE DOM Manipulation. React kümmert sich darum, wie Daten ausschauen sollen. Es weiß bereits selbst, wo was passieren muss in einem bestimmten Fall. Deshalb „react“ auf die Daten, die ich dir gebe</w:t>
+      </w:r>
+    </w:p>
+    <w:p>
+      <w:r>
+        <w:t>Komponenten sind im Endeffekt nur Javascript Funktionen bzw. Klassen</w:t>
       </w:r>
     </w:p>
     <w:p>
@@ -290,21 +164,7 @@
         <w:rPr>
           <w:lang w:val="en-US"/>
         </w:rPr>
-        <w:t xml:space="preserve"> (</w:t>
-      </w:r>
-      <w:proofErr w:type="spellStart"/>
-      <w:r>
-        <w:rPr>
-          <w:lang w:val="en-US"/>
-        </w:rPr>
-        <w:t>wieviele</w:t>
-      </w:r>
-      <w:proofErr w:type="spellEnd"/>
-      <w:r>
-        <w:rPr>
-          <w:lang w:val="en-US"/>
-        </w:rPr>
-        <w:t>)</w:t>
+        <w:t xml:space="preserve"> (wieviele)</w:t>
       </w:r>
     </w:p>
     <w:p>
@@ -356,33 +216,11 @@
           <w:lang w:val="en-US"/>
         </w:rPr>
       </w:pPr>
-      <w:proofErr w:type="spellStart"/>
       <w:r>
         <w:rPr>
           <w:lang w:val="en-US"/>
         </w:rPr>
-        <w:t>Schnellstart</w:t>
-      </w:r>
-      <w:proofErr w:type="spellEnd"/>
-      <w:r>
-        <w:rPr>
-          <w:lang w:val="en-US"/>
-        </w:rPr>
-        <w:t xml:space="preserve"> React </w:t>
-      </w:r>
-      <w:proofErr w:type="spellStart"/>
-      <w:r>
-        <w:rPr>
-          <w:lang w:val="en-US"/>
-        </w:rPr>
-        <w:t>mit</w:t>
-      </w:r>
-      <w:proofErr w:type="spellEnd"/>
-      <w:r>
-        <w:rPr>
-          <w:lang w:val="en-US"/>
-        </w:rPr>
-        <w:t xml:space="preserve"> “Create React App”</w:t>
+        <w:t>Schnellstart React mit “Create React App”</w:t>
       </w:r>
     </w:p>
     <w:p>
@@ -397,550 +235,319 @@
       <w:r>
         <w:t xml:space="preserve">JS und dann am besten NODE VERSION MANAGER. Damit man NODE einfacher updaten kann mit </w:t>
       </w:r>
-      <w:proofErr w:type="spellStart"/>
       <w:r>
         <w:rPr>
           <w:b/>
         </w:rPr>
-        <w:t>nvm</w:t>
-      </w:r>
-      <w:proofErr w:type="spellEnd"/>
+        <w:t>nvm install 18.2.2</w:t>
+      </w:r>
+    </w:p>
+    <w:p>
+      <w:r>
+        <w:t xml:space="preserve">Dann schreibt man </w:t>
+      </w:r>
       <w:r>
         <w:rPr>
           <w:b/>
         </w:rPr>
+        <w:t>nvm use 18.2.2</w:t>
+      </w:r>
+    </w:p>
+    <w:p>
+      <w:r>
+        <w:t xml:space="preserve">Anschließend </w:t>
+      </w:r>
+      <w:r>
+        <w:rPr>
+          <w:b/>
+        </w:rPr>
+        <w:t>npx create-react-app NAME_DER_APPLIKATION</w:t>
+      </w:r>
+      <w:r>
+        <w:t xml:space="preserve">, wodurch das </w:t>
+      </w:r>
+      <w:r>
+        <w:t xml:space="preserve">Webpack </w:t>
+      </w:r>
+      <w:r>
+        <w:t>und Babel und alle möglic</w:t>
+      </w:r>
+      <w:r>
+        <w:t>hen Dateien konfiguriert werden</w:t>
+      </w:r>
+    </w:p>
+    <w:p>
+      <w:r>
+        <w:t xml:space="preserve">In </w:t>
+      </w:r>
+      <w:r>
+        <w:rPr>
+          <w:b/>
+        </w:rPr>
+        <w:t>package.json</w:t>
+      </w:r>
+      <w:r>
+        <w:rPr>
+          <w:b/>
+        </w:rPr>
         <w:t xml:space="preserve"> </w:t>
       </w:r>
-      <w:proofErr w:type="spellStart"/>
+      <w:r>
+        <w:t xml:space="preserve">gibt es wieder </w:t>
+      </w:r>
       <w:r>
         <w:rPr>
           <w:b/>
         </w:rPr>
-        <w:t>install</w:t>
-      </w:r>
-      <w:proofErr w:type="spellEnd"/>
+        <w:t>scripts</w:t>
+      </w:r>
+      <w:r>
+        <w:t xml:space="preserve">, die man einfach mit </w:t>
+      </w:r>
       <w:r>
         <w:rPr>
           <w:b/>
         </w:rPr>
-        <w:t xml:space="preserve"> 18.2.2</w:t>
-      </w:r>
-    </w:p>
-    <w:p>
-      <w:r>
-        <w:t xml:space="preserve">Dann schreibt man </w:t>
-      </w:r>
-      <w:proofErr w:type="spellStart"/>
+        <w:t xml:space="preserve">npm SCRIPT_NAME </w:t>
+      </w:r>
+      <w:r>
+        <w:t>anfahren kann</w:t>
+      </w:r>
+      <w:r>
+        <w:t xml:space="preserve">. </w:t>
+      </w:r>
       <w:r>
         <w:rPr>
           <w:b/>
         </w:rPr>
-        <w:t>nvm</w:t>
-      </w:r>
-      <w:proofErr w:type="spellEnd"/>
+        <w:t>Npm start</w:t>
+      </w:r>
+      <w:r>
+        <w:t xml:space="preserve"> oder </w:t>
+      </w:r>
       <w:r>
         <w:rPr>
           <w:b/>
         </w:rPr>
+        <w:t>npm build</w:t>
+      </w:r>
+      <w:r>
+        <w:t xml:space="preserve"> (erstellt einen neuen </w:t>
+      </w:r>
+      <w:r>
+        <w:rPr>
+          <w:b/>
+        </w:rPr>
+        <w:t>build</w:t>
+      </w:r>
+      <w:r>
+        <w:t xml:space="preserve"> Ordner. Diese Daten werden dann deployed)</w:t>
+      </w:r>
+    </w:p>
+    <w:p>
+      <w:pPr>
+        <w:pStyle w:val="berschrift2"/>
+      </w:pPr>
+      <w:r>
+        <w:t>Babel</w:t>
+      </w:r>
+    </w:p>
+    <w:p>
+      <w:r>
+        <w:t>„Konvertiert“ Javascript immer in die für den Browser verständliche Version</w:t>
+      </w:r>
+    </w:p>
+    <w:p>
+      <w:pPr>
+        <w:pStyle w:val="berschrift2"/>
+      </w:pPr>
+      <w:r>
+        <w:t>Webpack</w:t>
+      </w:r>
+    </w:p>
+    <w:p>
+      <w:r>
+        <w:t>Nimmt alle Javascript-Dateien und „minimiert“ bzw. optimiert.</w:t>
+      </w:r>
+    </w:p>
+    <w:p>
+      <w:pPr>
+        <w:pStyle w:val="berschrift2"/>
+      </w:pPr>
+      <w:r>
         <w:t xml:space="preserve"> </w:t>
       </w:r>
-      <w:proofErr w:type="spellStart"/>
+      <w:r>
+        <w:t>JSX (nur innerhalb des returns des HTML Codes)</w:t>
+      </w:r>
+    </w:p>
+    <w:p>
+      <w:r>
+        <w:t xml:space="preserve">JSX ist wie in der Überschrift festgehalten, nur innerhalb des return Bereichs von render, wo HTML steht. </w:t>
+      </w:r>
+      <w:r>
+        <w:t>Also immer, wenn man einen neuen HTML Block returned, zB innerhalb eines array.</w:t>
+      </w:r>
       <w:r>
         <w:rPr>
           <w:b/>
         </w:rPr>
-        <w:t>use</w:t>
-      </w:r>
-      <w:proofErr w:type="spellEnd"/>
+        <w:t>map</w:t>
+      </w:r>
       <w:r>
         <w:rPr>
           <w:b/>
         </w:rPr>
-        <w:t xml:space="preserve"> 18.2.2</w:t>
-      </w:r>
-    </w:p>
-    <w:p>
-      <w:r>
-        <w:t xml:space="preserve">Anschließend </w:t>
-      </w:r>
-      <w:proofErr w:type="spellStart"/>
+        <w:t xml:space="preserve"> </w:t>
+      </w:r>
+      <w:r>
+        <w:t>Aufrufs, wo man für jeden Eintrag HTML Code schreibt, muss man den Code wieder in die curly braces setzen</w:t>
+      </w:r>
+    </w:p>
+    <w:p>
+      <w:pPr>
+        <w:pStyle w:val="berschrift2"/>
+      </w:pPr>
+      <w:r>
+        <w:t>Unique Keys für Elemente</w:t>
+      </w:r>
+    </w:p>
+    <w:p>
+      <w:r>
+        <w:t xml:space="preserve">Returnte </w:t>
+      </w:r>
+      <w:r>
+        <w:t xml:space="preserve">HTML-Elemente innerhalb unseres JSX MÜSSEN </w:t>
+      </w:r>
       <w:r>
         <w:rPr>
           <w:b/>
         </w:rPr>
-        <w:t>npx</w:t>
-      </w:r>
-      <w:proofErr w:type="spellEnd"/>
+        <w:t>key</w:t>
+      </w:r>
+      <w:r>
+        <w:t xml:space="preserve"> Attribute haben</w:t>
+      </w:r>
+    </w:p>
+    <w:p>
+      <w:r>
+        <w:br w:type="page"/>
+      </w:r>
+    </w:p>
+    <w:p>
+      <w:pPr>
+        <w:pStyle w:val="berschrift2"/>
+      </w:pPr>
+      <w:r>
+        <w:lastRenderedPageBreak/>
+        <w:t>LifeCycleMethods laufen, wenn Komponente gerendered wird</w:t>
+      </w:r>
+    </w:p>
+    <w:p>
+      <w:r>
+        <w:t xml:space="preserve">zB </w:t>
+      </w:r>
       <w:r>
         <w:rPr>
           <w:b/>
         </w:rPr>
-        <w:t xml:space="preserve"> </w:t>
-      </w:r>
-      <w:proofErr w:type="spellStart"/>
-      <w:r>
-        <w:rPr>
-          <w:b/>
-        </w:rPr>
-        <w:t>create-react-app</w:t>
-      </w:r>
-      <w:proofErr w:type="spellEnd"/>
-      <w:r>
-        <w:rPr>
-          <w:b/>
-        </w:rPr>
-        <w:t xml:space="preserve"> NAME_DER_APPLIKATION</w:t>
-      </w:r>
-      <w:r>
-        <w:t xml:space="preserve">, wodurch das </w:t>
-      </w:r>
-      <w:proofErr w:type="spellStart"/>
-      <w:r>
-        <w:t>Webpack</w:t>
-      </w:r>
-      <w:proofErr w:type="spellEnd"/>
-      <w:r>
-        <w:t xml:space="preserve"> </w:t>
-      </w:r>
-      <w:r>
-        <w:t>und Babel und alle möglic</w:t>
-      </w:r>
-      <w:r>
-        <w:t>hen Dateien konfiguriert werden</w:t>
-      </w:r>
-    </w:p>
-    <w:p>
-      <w:r>
-        <w:t xml:space="preserve">In </w:t>
-      </w:r>
-      <w:proofErr w:type="spellStart"/>
-      <w:r>
-        <w:rPr>
-          <w:b/>
-        </w:rPr>
-        <w:t>package.json</w:t>
-      </w:r>
-      <w:proofErr w:type="spellEnd"/>
-      <w:r>
-        <w:rPr>
-          <w:b/>
-        </w:rPr>
-        <w:t xml:space="preserve"> </w:t>
-      </w:r>
-      <w:r>
-        <w:t xml:space="preserve">gibt es wieder </w:t>
-      </w:r>
-      <w:proofErr w:type="spellStart"/>
-      <w:r>
-        <w:rPr>
-          <w:b/>
-        </w:rPr>
-        <w:t>scripts</w:t>
-      </w:r>
-      <w:proofErr w:type="spellEnd"/>
-      <w:r>
-        <w:t xml:space="preserve">, die man einfach mit </w:t>
-      </w:r>
-      <w:proofErr w:type="spellStart"/>
-      <w:r>
-        <w:rPr>
-          <w:b/>
-        </w:rPr>
-        <w:t>npm</w:t>
-      </w:r>
-      <w:proofErr w:type="spellEnd"/>
-      <w:r>
-        <w:rPr>
-          <w:b/>
-        </w:rPr>
-        <w:t xml:space="preserve"> SCRIPT_NAME </w:t>
-      </w:r>
-      <w:r>
-        <w:t>anfahren kann</w:t>
-      </w:r>
-      <w:r>
-        <w:t xml:space="preserve">. </w:t>
-      </w:r>
-      <w:proofErr w:type="spellStart"/>
-      <w:r>
-        <w:rPr>
-          <w:b/>
-        </w:rPr>
-        <w:t>Npm</w:t>
-      </w:r>
-      <w:proofErr w:type="spellEnd"/>
-      <w:r>
-        <w:rPr>
-          <w:b/>
-        </w:rPr>
-        <w:t xml:space="preserve"> </w:t>
-      </w:r>
-      <w:proofErr w:type="spellStart"/>
-      <w:r>
-        <w:rPr>
-          <w:b/>
-        </w:rPr>
-        <w:t>start</w:t>
-      </w:r>
-      <w:proofErr w:type="spellEnd"/>
-      <w:r>
-        <w:t xml:space="preserve"> oder </w:t>
-      </w:r>
-      <w:proofErr w:type="spellStart"/>
-      <w:r>
-        <w:rPr>
-          <w:b/>
-        </w:rPr>
-        <w:t>npm</w:t>
-      </w:r>
-      <w:proofErr w:type="spellEnd"/>
-      <w:r>
-        <w:rPr>
-          <w:b/>
-        </w:rPr>
-        <w:t xml:space="preserve"> </w:t>
-      </w:r>
-      <w:proofErr w:type="spellStart"/>
-      <w:r>
-        <w:rPr>
-          <w:b/>
-        </w:rPr>
-        <w:t>build</w:t>
-      </w:r>
-      <w:proofErr w:type="spellEnd"/>
-      <w:r>
-        <w:t xml:space="preserve"> (erstellt einen neuen </w:t>
-      </w:r>
-      <w:proofErr w:type="spellStart"/>
-      <w:r>
-        <w:rPr>
-          <w:b/>
-        </w:rPr>
-        <w:t>build</w:t>
-      </w:r>
-      <w:proofErr w:type="spellEnd"/>
-      <w:r>
-        <w:t xml:space="preserve"> Ordner. Diese Daten werden dann </w:t>
-      </w:r>
-      <w:proofErr w:type="spellStart"/>
-      <w:r>
-        <w:t>deployed</w:t>
-      </w:r>
-      <w:proofErr w:type="spellEnd"/>
-      <w:r>
+        <w:t>ComponentDidMount(){CODE}</w:t>
+      </w:r>
+      <w:r>
+        <w:t xml:space="preserve">  wird immer angefahren, wenn eine Komponenten gerendered wird</w:t>
+      </w:r>
+    </w:p>
+    <w:p>
+      <w:pPr>
+        <w:pStyle w:val="berschrift2"/>
+      </w:pPr>
+      <w:r>
+        <w:t>Promises Async Await Functions</w:t>
+      </w:r>
+    </w:p>
+    <w:p>
+      <w:r>
+        <w:rPr>
+          <w:highlight w:val="red"/>
+        </w:rPr>
+        <w:t>ACHTUNG NODE.JS kennt fetch nicht von Haus aus!</w:t>
+      </w:r>
+    </w:p>
+    <w:p>
+      <w:pPr>
+        <w:shd w:val="clear" w:color="auto" w:fill="282C34"/>
+        <w:spacing w:after="0" w:line="285" w:lineRule="atLeast"/>
+        <w:rPr>
+          <w:rFonts w:ascii="Consolas" w:eastAsia="Times New Roman" w:hAnsi="Consolas" w:cs="Times New Roman"/>
+          <w:color w:val="ABB2BF"/>
+          <w:sz w:val="21"/>
+          <w:szCs w:val="21"/>
+          <w:lang w:val="en-US" w:eastAsia="de-AT"/>
+        </w:rPr>
+      </w:pPr>
+      <w:r>
+        <w:rPr>
+          <w:rFonts w:ascii="Consolas" w:eastAsia="Times New Roman" w:hAnsi="Consolas" w:cs="Times New Roman"/>
+          <w:color w:val="61AFEF"/>
+          <w:sz w:val="21"/>
+          <w:szCs w:val="21"/>
+          <w:lang w:val="en-US" w:eastAsia="de-AT"/>
+        </w:rPr>
+        <w:t>fetch</w:t>
+      </w:r>
+      <w:r>
+        <w:rPr>
+          <w:rFonts w:ascii="Consolas" w:eastAsia="Times New Roman" w:hAnsi="Consolas" w:cs="Times New Roman"/>
+          <w:color w:val="ABB2BF"/>
+          <w:sz w:val="21"/>
+          <w:szCs w:val="21"/>
+          <w:lang w:val="en-US" w:eastAsia="de-AT"/>
+        </w:rPr>
+        <w:t>(</w:t>
+      </w:r>
+      <w:r>
+        <w:rPr>
+          <w:rFonts w:ascii="Consolas" w:eastAsia="Times New Roman" w:hAnsi="Consolas" w:cs="Times New Roman"/>
+          <w:color w:val="98C379"/>
+          <w:sz w:val="21"/>
+          <w:szCs w:val="21"/>
+          <w:lang w:val="en-US" w:eastAsia="de-AT"/>
+        </w:rPr>
+        <w:t>"Testurl.com"</w:t>
+      </w:r>
+      <w:r>
+        <w:rPr>
+          <w:rFonts w:ascii="Consolas" w:eastAsia="Times New Roman" w:hAnsi="Consolas" w:cs="Times New Roman"/>
+          <w:color w:val="ABB2BF"/>
+          <w:sz w:val="21"/>
+          <w:szCs w:val="21"/>
+          <w:lang w:val="en-US" w:eastAsia="de-AT"/>
+        </w:rPr>
         <w:t>)</w:t>
       </w:r>
     </w:p>
     <w:p>
       <w:pPr>
-        <w:pStyle w:val="berschrift2"/>
-      </w:pPr>
-      <w:r>
-        <w:t>Babel</w:t>
-      </w:r>
-    </w:p>
-    <w:p>
-      <w:r>
-        <w:t xml:space="preserve">„Konvertiert“ </w:t>
-      </w:r>
-      <w:proofErr w:type="spellStart"/>
-      <w:r>
-        <w:t>Javascript</w:t>
-      </w:r>
-      <w:proofErr w:type="spellEnd"/>
-      <w:r>
-        <w:t xml:space="preserve"> immer in die für den Browser verständliche Version</w:t>
-      </w:r>
-    </w:p>
-    <w:p>
-      <w:pPr>
-        <w:pStyle w:val="berschrift2"/>
-      </w:pPr>
-      <w:proofErr w:type="spellStart"/>
-      <w:r>
-        <w:t>Webpack</w:t>
-      </w:r>
-      <w:proofErr w:type="spellEnd"/>
-    </w:p>
-    <w:p>
-      <w:r>
-        <w:t xml:space="preserve">Nimmt alle </w:t>
-      </w:r>
-      <w:proofErr w:type="spellStart"/>
-      <w:r>
-        <w:t>Javascript</w:t>
-      </w:r>
-      <w:proofErr w:type="spellEnd"/>
-      <w:r>
-        <w:t>-Dateien und „minimiert“ bzw. optimiert.</w:t>
-      </w:r>
-    </w:p>
-    <w:p>
-      <w:pPr>
-        <w:pStyle w:val="berschrift2"/>
-      </w:pPr>
-      <w:r>
-        <w:t xml:space="preserve"> </w:t>
-      </w:r>
-      <w:r>
-        <w:t xml:space="preserve">JSX (nur innerhalb des </w:t>
-      </w:r>
-      <w:proofErr w:type="spellStart"/>
-      <w:r>
-        <w:t>returns</w:t>
-      </w:r>
-      <w:proofErr w:type="spellEnd"/>
-      <w:r>
-        <w:t xml:space="preserve"> des HTML Codes)</w:t>
-      </w:r>
-    </w:p>
-    <w:p>
-      <w:r>
-        <w:t xml:space="preserve">JSX ist wie in der Überschrift festgehalten, nur innerhalb des </w:t>
-      </w:r>
-      <w:proofErr w:type="spellStart"/>
-      <w:r>
-        <w:t>return</w:t>
-      </w:r>
-      <w:proofErr w:type="spellEnd"/>
-      <w:r>
-        <w:t xml:space="preserve"> Bereichs von </w:t>
-      </w:r>
-      <w:proofErr w:type="spellStart"/>
-      <w:r>
-        <w:t>render</w:t>
-      </w:r>
-      <w:proofErr w:type="spellEnd"/>
-      <w:r>
-        <w:t xml:space="preserve">, wo HTML steht. </w:t>
-      </w:r>
-      <w:r>
-        <w:t xml:space="preserve">Also immer, wenn man einen neuen HTML Block </w:t>
-      </w:r>
-      <w:proofErr w:type="spellStart"/>
-      <w:r>
-        <w:t>returned</w:t>
-      </w:r>
-      <w:proofErr w:type="spellEnd"/>
-      <w:r>
-        <w:t xml:space="preserve">, </w:t>
-      </w:r>
-      <w:proofErr w:type="spellStart"/>
-      <w:r>
-        <w:t>zB</w:t>
-      </w:r>
-      <w:proofErr w:type="spellEnd"/>
-      <w:r>
-        <w:t xml:space="preserve"> innerhalb eines </w:t>
-      </w:r>
-      <w:proofErr w:type="spellStart"/>
-      <w:r>
-        <w:t>array.</w:t>
-      </w:r>
-      <w:r>
-        <w:rPr>
-          <w:b/>
-        </w:rPr>
-        <w:t>map</w:t>
-      </w:r>
-      <w:proofErr w:type="spellEnd"/>
-      <w:r>
-        <w:rPr>
-          <w:b/>
-        </w:rPr>
-        <w:t xml:space="preserve"> </w:t>
-      </w:r>
-      <w:r>
-        <w:t xml:space="preserve">Aufrufs, wo man für jeden Eintrag HTML Code schreibt, muss man den Code wieder in die </w:t>
-      </w:r>
-      <w:proofErr w:type="spellStart"/>
-      <w:r>
-        <w:t>curly</w:t>
-      </w:r>
-      <w:proofErr w:type="spellEnd"/>
-      <w:r>
-        <w:t xml:space="preserve"> </w:t>
-      </w:r>
-      <w:proofErr w:type="spellStart"/>
-      <w:r>
-        <w:t>braces</w:t>
-      </w:r>
-      <w:proofErr w:type="spellEnd"/>
-      <w:r>
-        <w:t xml:space="preserve"> setzen</w:t>
-      </w:r>
-    </w:p>
-    <w:p>
-      <w:pPr>
-        <w:pStyle w:val="berschrift2"/>
-      </w:pPr>
-      <w:r>
-        <w:t>Unique Keys für Elemente</w:t>
-      </w:r>
-    </w:p>
-    <w:p>
-      <w:proofErr w:type="spellStart"/>
-      <w:r>
-        <w:t>Returnte</w:t>
-      </w:r>
-      <w:proofErr w:type="spellEnd"/>
-      <w:r>
-        <w:t xml:space="preserve"> </w:t>
-      </w:r>
-      <w:r>
-        <w:t xml:space="preserve">HTML-Elemente innerhalb unseres JSX MÜSSEN </w:t>
-      </w:r>
-      <w:proofErr w:type="spellStart"/>
-      <w:r>
-        <w:rPr>
-          <w:b/>
-        </w:rPr>
-        <w:t>key</w:t>
-      </w:r>
-      <w:proofErr w:type="spellEnd"/>
-      <w:r>
-        <w:t xml:space="preserve"> Attribute haben</w:t>
-      </w:r>
-    </w:p>
-    <w:p>
-      <w:r>
-        <w:br w:type="page"/>
-      </w:r>
-    </w:p>
-    <w:p>
-      <w:pPr>
-        <w:pStyle w:val="berschrift2"/>
-      </w:pPr>
-      <w:proofErr w:type="spellStart"/>
-      <w:r>
-        <w:lastRenderedPageBreak/>
-        <w:t>LifeCycleMethods</w:t>
-      </w:r>
-      <w:proofErr w:type="spellEnd"/>
-      <w:r>
-        <w:t xml:space="preserve"> laufen, wenn Komponente </w:t>
-      </w:r>
-      <w:proofErr w:type="spellStart"/>
-      <w:r>
-        <w:t>gerendered</w:t>
-      </w:r>
-      <w:proofErr w:type="spellEnd"/>
-      <w:r>
-        <w:t xml:space="preserve"> wird</w:t>
-      </w:r>
-    </w:p>
-    <w:p>
-      <w:proofErr w:type="spellStart"/>
-      <w:r>
-        <w:t>zB</w:t>
-      </w:r>
-      <w:proofErr w:type="spellEnd"/>
-      <w:r>
-        <w:t xml:space="preserve"> </w:t>
-      </w:r>
-      <w:proofErr w:type="spellStart"/>
-      <w:r>
-        <w:rPr>
-          <w:b/>
-        </w:rPr>
-        <w:t>ComponentDidMount</w:t>
-      </w:r>
-      <w:proofErr w:type="spellEnd"/>
-      <w:r>
-        <w:rPr>
-          <w:b/>
-        </w:rPr>
-        <w:t>(){CODE}</w:t>
-      </w:r>
-      <w:r>
-        <w:t xml:space="preserve">  wird immer angefahren, wenn eine </w:t>
-      </w:r>
-      <w:proofErr w:type="gramStart"/>
-      <w:r>
-        <w:t>Komponenten</w:t>
-      </w:r>
-      <w:proofErr w:type="gramEnd"/>
-      <w:r>
-        <w:t xml:space="preserve"> </w:t>
-      </w:r>
-      <w:proofErr w:type="spellStart"/>
-      <w:r>
-        <w:t>gerendered</w:t>
-      </w:r>
-      <w:proofErr w:type="spellEnd"/>
-      <w:r>
-        <w:t xml:space="preserve"> wird</w:t>
-      </w:r>
-    </w:p>
-    <w:p>
-      <w:pPr>
-        <w:pStyle w:val="berschrift2"/>
-      </w:pPr>
-      <w:proofErr w:type="spellStart"/>
-      <w:r>
-        <w:t>Promises</w:t>
-      </w:r>
-      <w:proofErr w:type="spellEnd"/>
-      <w:r>
-        <w:t xml:space="preserve"> </w:t>
-      </w:r>
-      <w:proofErr w:type="spellStart"/>
-      <w:r>
-        <w:t>Async</w:t>
-      </w:r>
-      <w:proofErr w:type="spellEnd"/>
-      <w:r>
-        <w:t xml:space="preserve"> </w:t>
-      </w:r>
-      <w:proofErr w:type="spellStart"/>
-      <w:r>
-        <w:t>Await</w:t>
-      </w:r>
-      <w:proofErr w:type="spellEnd"/>
-      <w:r>
-        <w:t xml:space="preserve"> </w:t>
-      </w:r>
-      <w:proofErr w:type="spellStart"/>
-      <w:r>
-        <w:t>Functions</w:t>
-      </w:r>
-      <w:proofErr w:type="spellEnd"/>
-    </w:p>
-    <w:p>
-      <w:r>
-        <w:rPr>
-          <w:highlight w:val="red"/>
-        </w:rPr>
-        <w:t xml:space="preserve">ACHTUNG NODE.JS kennt </w:t>
-      </w:r>
-      <w:proofErr w:type="spellStart"/>
-      <w:r>
-        <w:rPr>
-          <w:highlight w:val="red"/>
-        </w:rPr>
-        <w:t>fetch</w:t>
-      </w:r>
-      <w:proofErr w:type="spellEnd"/>
-      <w:r>
-        <w:rPr>
-          <w:highlight w:val="red"/>
-        </w:rPr>
-        <w:t xml:space="preserve"> nicht von Haus aus!</w:t>
-      </w:r>
-    </w:p>
-    <w:p>
-      <w:pPr>
-        <w:shd w:val="clear" w:color="auto" w:fill="282C34"/>
-        <w:spacing w:after="0" w:line="285" w:lineRule="atLeast"/>
-        <w:rPr>
-          <w:rFonts w:ascii="Consolas" w:eastAsia="Times New Roman" w:hAnsi="Consolas" w:cs="Times New Roman"/>
-          <w:color w:val="ABB2BF"/>
-          <w:sz w:val="21"/>
-          <w:szCs w:val="21"/>
-          <w:lang w:val="en-US" w:eastAsia="de-AT"/>
-        </w:rPr>
-      </w:pPr>
-      <w:proofErr w:type="gramStart"/>
+        <w:shd w:val="clear" w:color="auto" w:fill="282C34"/>
+        <w:spacing w:after="0" w:line="285" w:lineRule="atLeast"/>
+        <w:rPr>
+          <w:rFonts w:ascii="Consolas" w:eastAsia="Times New Roman" w:hAnsi="Consolas" w:cs="Times New Roman"/>
+          <w:color w:val="ABB2BF"/>
+          <w:sz w:val="21"/>
+          <w:szCs w:val="21"/>
+          <w:lang w:val="en-US" w:eastAsia="de-AT"/>
+        </w:rPr>
+      </w:pPr>
+      <w:r>
+        <w:rPr>
+          <w:rFonts w:ascii="Consolas" w:eastAsia="Times New Roman" w:hAnsi="Consolas" w:cs="Times New Roman"/>
+          <w:color w:val="ABB2BF"/>
+          <w:sz w:val="21"/>
+          <w:szCs w:val="21"/>
+          <w:lang w:val="en-US" w:eastAsia="de-AT"/>
+        </w:rPr>
+        <w:t>   .</w:t>
+      </w:r>
       <w:r>
         <w:rPr>
           <w:rFonts w:ascii="Consolas" w:eastAsia="Times New Roman" w:hAnsi="Consolas" w:cs="Times New Roman"/>
@@ -949,7 +556,87 @@
           <w:szCs w:val="21"/>
           <w:lang w:val="en-US" w:eastAsia="de-AT"/>
         </w:rPr>
-        <w:t>fetch</w:t>
+        <w:t>then</w:t>
+      </w:r>
+      <w:r>
+        <w:rPr>
+          <w:rFonts w:ascii="Consolas" w:eastAsia="Times New Roman" w:hAnsi="Consolas" w:cs="Times New Roman"/>
+          <w:color w:val="ABB2BF"/>
+          <w:sz w:val="21"/>
+          <w:szCs w:val="21"/>
+          <w:lang w:val="en-US" w:eastAsia="de-AT"/>
+        </w:rPr>
+        <w:t>((</w:t>
+      </w:r>
+      <w:r>
+        <w:rPr>
+          <w:rFonts w:ascii="Consolas" w:eastAsia="Times New Roman" w:hAnsi="Consolas" w:cs="Times New Roman"/>
+          <w:color w:val="D19A66"/>
+          <w:sz w:val="21"/>
+          <w:szCs w:val="21"/>
+          <w:lang w:val="en-US" w:eastAsia="de-AT"/>
+        </w:rPr>
+        <w:t>response</w:t>
+      </w:r>
+      <w:r>
+        <w:rPr>
+          <w:rFonts w:ascii="Consolas" w:eastAsia="Times New Roman" w:hAnsi="Consolas" w:cs="Times New Roman"/>
+          <w:color w:val="ABB2BF"/>
+          <w:sz w:val="21"/>
+          <w:szCs w:val="21"/>
+          <w:lang w:val="en-US" w:eastAsia="de-AT"/>
+        </w:rPr>
+        <w:t>) </w:t>
+      </w:r>
+      <w:r>
+        <w:rPr>
+          <w:rFonts w:ascii="Consolas" w:eastAsia="Times New Roman" w:hAnsi="Consolas" w:cs="Times New Roman"/>
+          <w:color w:val="C678DD"/>
+          <w:sz w:val="21"/>
+          <w:szCs w:val="21"/>
+          <w:lang w:val="en-US" w:eastAsia="de-AT"/>
+        </w:rPr>
+        <w:t>=&gt;</w:t>
+      </w:r>
+      <w:r>
+        <w:rPr>
+          <w:rFonts w:ascii="Consolas" w:eastAsia="Times New Roman" w:hAnsi="Consolas" w:cs="Times New Roman"/>
+          <w:color w:val="ABB2BF"/>
+          <w:sz w:val="21"/>
+          <w:szCs w:val="21"/>
+          <w:lang w:val="en-US" w:eastAsia="de-AT"/>
+        </w:rPr>
+        <w:t> </w:t>
+      </w:r>
+      <w:r>
+        <w:rPr>
+          <w:rFonts w:ascii="Consolas" w:eastAsia="Times New Roman" w:hAnsi="Consolas" w:cs="Times New Roman"/>
+          <w:color w:val="E5C07B"/>
+          <w:sz w:val="21"/>
+          <w:szCs w:val="21"/>
+          <w:lang w:val="en-US" w:eastAsia="de-AT"/>
+        </w:rPr>
+        <w:t>console</w:t>
+      </w:r>
+      <w:r>
+        <w:rPr>
+          <w:rFonts w:ascii="Consolas" w:eastAsia="Times New Roman" w:hAnsi="Consolas" w:cs="Times New Roman"/>
+          <w:color w:val="ABB2BF"/>
+          <w:sz w:val="21"/>
+          <w:szCs w:val="21"/>
+          <w:lang w:val="en-US" w:eastAsia="de-AT"/>
+        </w:rPr>
+        <w:t>.</w:t>
+      </w:r>
+      <w:r>
+        <w:rPr>
+          <w:rFonts w:ascii="Consolas" w:eastAsia="Times New Roman" w:hAnsi="Consolas" w:cs="Times New Roman"/>
+          <w:color w:val="61AFEF"/>
+          <w:sz w:val="21"/>
+          <w:szCs w:val="21"/>
+          <w:lang w:val="en-US" w:eastAsia="de-AT"/>
+        </w:rPr>
+        <w:t>log</w:t>
       </w:r>
       <w:r>
         <w:rPr>
@@ -961,7 +648,149 @@
         </w:rPr>
         <w:t>(</w:t>
       </w:r>
-      <w:proofErr w:type="gramEnd"/>
+      <w:r>
+        <w:rPr>
+          <w:rFonts w:ascii="Consolas" w:eastAsia="Times New Roman" w:hAnsi="Consolas" w:cs="Times New Roman"/>
+          <w:color w:val="D19A66"/>
+          <w:sz w:val="21"/>
+          <w:szCs w:val="21"/>
+          <w:lang w:val="en-US" w:eastAsia="de-AT"/>
+        </w:rPr>
+        <w:t>response</w:t>
+      </w:r>
+      <w:r>
+        <w:rPr>
+          <w:rFonts w:ascii="Consolas" w:eastAsia="Times New Roman" w:hAnsi="Consolas" w:cs="Times New Roman"/>
+          <w:color w:val="ABB2BF"/>
+          <w:sz w:val="21"/>
+          <w:szCs w:val="21"/>
+          <w:lang w:val="en-US" w:eastAsia="de-AT"/>
+        </w:rPr>
+        <w:t>))</w:t>
+      </w:r>
+    </w:p>
+    <w:p>
+      <w:pPr>
+        <w:shd w:val="clear" w:color="auto" w:fill="282C34"/>
+        <w:spacing w:after="0" w:line="285" w:lineRule="atLeast"/>
+        <w:rPr>
+          <w:rFonts w:ascii="Consolas" w:eastAsia="Times New Roman" w:hAnsi="Consolas" w:cs="Times New Roman"/>
+          <w:color w:val="ABB2BF"/>
+          <w:sz w:val="21"/>
+          <w:szCs w:val="21"/>
+          <w:lang w:val="en-US" w:eastAsia="de-AT"/>
+        </w:rPr>
+      </w:pPr>
+      <w:r>
+        <w:rPr>
+          <w:rFonts w:ascii="Consolas" w:eastAsia="Times New Roman" w:hAnsi="Consolas" w:cs="Times New Roman"/>
+          <w:color w:val="ABB2BF"/>
+          <w:sz w:val="21"/>
+          <w:szCs w:val="21"/>
+          <w:lang w:val="en-US" w:eastAsia="de-AT"/>
+        </w:rPr>
+        <w:t>   .</w:t>
+      </w:r>
+      <w:r>
+        <w:rPr>
+          <w:rFonts w:ascii="Consolas" w:eastAsia="Times New Roman" w:hAnsi="Consolas" w:cs="Times New Roman"/>
+          <w:color w:val="61AFEF"/>
+          <w:sz w:val="21"/>
+          <w:szCs w:val="21"/>
+          <w:lang w:val="en-US" w:eastAsia="de-AT"/>
+        </w:rPr>
+        <w:t>catch</w:t>
+      </w:r>
+      <w:r>
+        <w:rPr>
+          <w:rFonts w:ascii="Consolas" w:eastAsia="Times New Roman" w:hAnsi="Consolas" w:cs="Times New Roman"/>
+          <w:color w:val="ABB2BF"/>
+          <w:sz w:val="21"/>
+          <w:szCs w:val="21"/>
+          <w:lang w:val="en-US" w:eastAsia="de-AT"/>
+        </w:rPr>
+        <w:t>((</w:t>
+      </w:r>
+      <w:r>
+        <w:rPr>
+          <w:rFonts w:ascii="Consolas" w:eastAsia="Times New Roman" w:hAnsi="Consolas" w:cs="Times New Roman"/>
+          <w:color w:val="D19A66"/>
+          <w:sz w:val="21"/>
+          <w:szCs w:val="21"/>
+          <w:lang w:val="en-US" w:eastAsia="de-AT"/>
+        </w:rPr>
+        <w:t>error</w:t>
+      </w:r>
+      <w:r>
+        <w:rPr>
+          <w:rFonts w:ascii="Consolas" w:eastAsia="Times New Roman" w:hAnsi="Consolas" w:cs="Times New Roman"/>
+          <w:color w:val="ABB2BF"/>
+          <w:sz w:val="21"/>
+          <w:szCs w:val="21"/>
+          <w:lang w:val="en-US" w:eastAsia="de-AT"/>
+        </w:rPr>
+        <w:t>) </w:t>
+      </w:r>
+      <w:r>
+        <w:rPr>
+          <w:rFonts w:ascii="Consolas" w:eastAsia="Times New Roman" w:hAnsi="Consolas" w:cs="Times New Roman"/>
+          <w:color w:val="C678DD"/>
+          <w:sz w:val="21"/>
+          <w:szCs w:val="21"/>
+          <w:lang w:val="en-US" w:eastAsia="de-AT"/>
+        </w:rPr>
+        <w:t>=&gt;</w:t>
+      </w:r>
+      <w:r>
+        <w:rPr>
+          <w:rFonts w:ascii="Consolas" w:eastAsia="Times New Roman" w:hAnsi="Consolas" w:cs="Times New Roman"/>
+          <w:color w:val="ABB2BF"/>
+          <w:sz w:val="21"/>
+          <w:szCs w:val="21"/>
+          <w:lang w:val="en-US" w:eastAsia="de-AT"/>
+        </w:rPr>
+        <w:t> </w:t>
+      </w:r>
+      <w:r>
+        <w:rPr>
+          <w:rFonts w:ascii="Consolas" w:eastAsia="Times New Roman" w:hAnsi="Consolas" w:cs="Times New Roman"/>
+          <w:color w:val="E5C07B"/>
+          <w:sz w:val="21"/>
+          <w:szCs w:val="21"/>
+          <w:lang w:val="en-US" w:eastAsia="de-AT"/>
+        </w:rPr>
+        <w:t>console</w:t>
+      </w:r>
+      <w:r>
+        <w:rPr>
+          <w:rFonts w:ascii="Consolas" w:eastAsia="Times New Roman" w:hAnsi="Consolas" w:cs="Times New Roman"/>
+          <w:color w:val="ABB2BF"/>
+          <w:sz w:val="21"/>
+          <w:szCs w:val="21"/>
+          <w:lang w:val="en-US" w:eastAsia="de-AT"/>
+        </w:rPr>
+        <w:t>.</w:t>
+      </w:r>
+      <w:r>
+        <w:rPr>
+          <w:rFonts w:ascii="Consolas" w:eastAsia="Times New Roman" w:hAnsi="Consolas" w:cs="Times New Roman"/>
+          <w:color w:val="61AFEF"/>
+          <w:sz w:val="21"/>
+          <w:szCs w:val="21"/>
+          <w:lang w:val="en-US" w:eastAsia="de-AT"/>
+        </w:rPr>
+        <w:t>log</w:t>
+      </w:r>
+      <w:r>
+        <w:rPr>
+          <w:rFonts w:ascii="Consolas" w:eastAsia="Times New Roman" w:hAnsi="Consolas" w:cs="Times New Roman"/>
+          <w:color w:val="ABB2BF"/>
+          <w:sz w:val="21"/>
+          <w:szCs w:val="21"/>
+          <w:lang w:val="en-US" w:eastAsia="de-AT"/>
+        </w:rPr>
+        <w:t>(</w:t>
+      </w:r>
       <w:r>
         <w:rPr>
           <w:rFonts w:ascii="Consolas" w:eastAsia="Times New Roman" w:hAnsi="Consolas" w:cs="Times New Roman"/>
@@ -970,316 +799,6 @@
           <w:szCs w:val="21"/>
           <w:lang w:val="en-US" w:eastAsia="de-AT"/>
         </w:rPr>
-        <w:t>"Testurl.com"</w:t>
-      </w:r>
-      <w:r>
-        <w:rPr>
-          <w:rFonts w:ascii="Consolas" w:eastAsia="Times New Roman" w:hAnsi="Consolas" w:cs="Times New Roman"/>
-          <w:color w:val="ABB2BF"/>
-          <w:sz w:val="21"/>
-          <w:szCs w:val="21"/>
-          <w:lang w:val="en-US" w:eastAsia="de-AT"/>
-        </w:rPr>
-        <w:t>)</w:t>
-      </w:r>
-    </w:p>
-    <w:p>
-      <w:pPr>
-        <w:shd w:val="clear" w:color="auto" w:fill="282C34"/>
-        <w:spacing w:after="0" w:line="285" w:lineRule="atLeast"/>
-        <w:rPr>
-          <w:rFonts w:ascii="Consolas" w:eastAsia="Times New Roman" w:hAnsi="Consolas" w:cs="Times New Roman"/>
-          <w:color w:val="ABB2BF"/>
-          <w:sz w:val="21"/>
-          <w:szCs w:val="21"/>
-          <w:lang w:val="en-US" w:eastAsia="de-AT"/>
-        </w:rPr>
-      </w:pPr>
-      <w:r>
-        <w:rPr>
-          <w:rFonts w:ascii="Consolas" w:eastAsia="Times New Roman" w:hAnsi="Consolas" w:cs="Times New Roman"/>
-          <w:color w:val="ABB2BF"/>
-          <w:sz w:val="21"/>
-          <w:szCs w:val="21"/>
-          <w:lang w:val="en-US" w:eastAsia="de-AT"/>
-        </w:rPr>
-        <w:t>   .</w:t>
-      </w:r>
-      <w:proofErr w:type="gramStart"/>
-      <w:r>
-        <w:rPr>
-          <w:rFonts w:ascii="Consolas" w:eastAsia="Times New Roman" w:hAnsi="Consolas" w:cs="Times New Roman"/>
-          <w:color w:val="61AFEF"/>
-          <w:sz w:val="21"/>
-          <w:szCs w:val="21"/>
-          <w:lang w:val="en-US" w:eastAsia="de-AT"/>
-        </w:rPr>
-        <w:t>then</w:t>
-      </w:r>
-      <w:r>
-        <w:rPr>
-          <w:rFonts w:ascii="Consolas" w:eastAsia="Times New Roman" w:hAnsi="Consolas" w:cs="Times New Roman"/>
-          <w:color w:val="ABB2BF"/>
-          <w:sz w:val="21"/>
-          <w:szCs w:val="21"/>
-          <w:lang w:val="en-US" w:eastAsia="de-AT"/>
-        </w:rPr>
-        <w:t>(</w:t>
-      </w:r>
-      <w:proofErr w:type="gramEnd"/>
-      <w:r>
-        <w:rPr>
-          <w:rFonts w:ascii="Consolas" w:eastAsia="Times New Roman" w:hAnsi="Consolas" w:cs="Times New Roman"/>
-          <w:color w:val="ABB2BF"/>
-          <w:sz w:val="21"/>
-          <w:szCs w:val="21"/>
-          <w:lang w:val="en-US" w:eastAsia="de-AT"/>
-        </w:rPr>
-        <w:t>(</w:t>
-      </w:r>
-      <w:r>
-        <w:rPr>
-          <w:rFonts w:ascii="Consolas" w:eastAsia="Times New Roman" w:hAnsi="Consolas" w:cs="Times New Roman"/>
-          <w:color w:val="D19A66"/>
-          <w:sz w:val="21"/>
-          <w:szCs w:val="21"/>
-          <w:lang w:val="en-US" w:eastAsia="de-AT"/>
-        </w:rPr>
-        <w:t>response</w:t>
-      </w:r>
-      <w:r>
-        <w:rPr>
-          <w:rFonts w:ascii="Consolas" w:eastAsia="Times New Roman" w:hAnsi="Consolas" w:cs="Times New Roman"/>
-          <w:color w:val="ABB2BF"/>
-          <w:sz w:val="21"/>
-          <w:szCs w:val="21"/>
-          <w:lang w:val="en-US" w:eastAsia="de-AT"/>
-        </w:rPr>
-        <w:t>) </w:t>
-      </w:r>
-      <w:r>
-        <w:rPr>
-          <w:rFonts w:ascii="Consolas" w:eastAsia="Times New Roman" w:hAnsi="Consolas" w:cs="Times New Roman"/>
-          <w:color w:val="C678DD"/>
-          <w:sz w:val="21"/>
-          <w:szCs w:val="21"/>
-          <w:lang w:val="en-US" w:eastAsia="de-AT"/>
-        </w:rPr>
-        <w:t>=&gt;</w:t>
-      </w:r>
-      <w:r>
-        <w:rPr>
-          <w:rFonts w:ascii="Consolas" w:eastAsia="Times New Roman" w:hAnsi="Consolas" w:cs="Times New Roman"/>
-          <w:color w:val="ABB2BF"/>
-          <w:sz w:val="21"/>
-          <w:szCs w:val="21"/>
-          <w:lang w:val="en-US" w:eastAsia="de-AT"/>
-        </w:rPr>
-        <w:t> </w:t>
-      </w:r>
-      <w:r>
-        <w:rPr>
-          <w:rFonts w:ascii="Consolas" w:eastAsia="Times New Roman" w:hAnsi="Consolas" w:cs="Times New Roman"/>
-          <w:color w:val="E5C07B"/>
-          <w:sz w:val="21"/>
-          <w:szCs w:val="21"/>
-          <w:lang w:val="en-US" w:eastAsia="de-AT"/>
-        </w:rPr>
-        <w:t>console</w:t>
-      </w:r>
-      <w:r>
-        <w:rPr>
-          <w:rFonts w:ascii="Consolas" w:eastAsia="Times New Roman" w:hAnsi="Consolas" w:cs="Times New Roman"/>
-          <w:color w:val="ABB2BF"/>
-          <w:sz w:val="21"/>
-          <w:szCs w:val="21"/>
-          <w:lang w:val="en-US" w:eastAsia="de-AT"/>
-        </w:rPr>
-        <w:t>.</w:t>
-      </w:r>
-      <w:r>
-        <w:rPr>
-          <w:rFonts w:ascii="Consolas" w:eastAsia="Times New Roman" w:hAnsi="Consolas" w:cs="Times New Roman"/>
-          <w:color w:val="61AFEF"/>
-          <w:sz w:val="21"/>
-          <w:szCs w:val="21"/>
-          <w:lang w:val="en-US" w:eastAsia="de-AT"/>
-        </w:rPr>
-        <w:t>log</w:t>
-      </w:r>
-      <w:r>
-        <w:rPr>
-          <w:rFonts w:ascii="Consolas" w:eastAsia="Times New Roman" w:hAnsi="Consolas" w:cs="Times New Roman"/>
-          <w:color w:val="ABB2BF"/>
-          <w:sz w:val="21"/>
-          <w:szCs w:val="21"/>
-          <w:lang w:val="en-US" w:eastAsia="de-AT"/>
-        </w:rPr>
-        <w:t>(</w:t>
-      </w:r>
-      <w:r>
-        <w:rPr>
-          <w:rFonts w:ascii="Consolas" w:eastAsia="Times New Roman" w:hAnsi="Consolas" w:cs="Times New Roman"/>
-          <w:color w:val="D19A66"/>
-          <w:sz w:val="21"/>
-          <w:szCs w:val="21"/>
-          <w:lang w:val="en-US" w:eastAsia="de-AT"/>
-        </w:rPr>
-        <w:t>response</w:t>
-      </w:r>
-      <w:r>
-        <w:rPr>
-          <w:rFonts w:ascii="Consolas" w:eastAsia="Times New Roman" w:hAnsi="Consolas" w:cs="Times New Roman"/>
-          <w:color w:val="ABB2BF"/>
-          <w:sz w:val="21"/>
-          <w:szCs w:val="21"/>
-          <w:lang w:val="en-US" w:eastAsia="de-AT"/>
-        </w:rPr>
-        <w:t>))</w:t>
-      </w:r>
-    </w:p>
-    <w:p>
-      <w:pPr>
-        <w:shd w:val="clear" w:color="auto" w:fill="282C34"/>
-        <w:spacing w:after="0" w:line="285" w:lineRule="atLeast"/>
-        <w:rPr>
-          <w:rFonts w:ascii="Consolas" w:eastAsia="Times New Roman" w:hAnsi="Consolas" w:cs="Times New Roman"/>
-          <w:color w:val="ABB2BF"/>
-          <w:sz w:val="21"/>
-          <w:szCs w:val="21"/>
-          <w:lang w:val="en-US" w:eastAsia="de-AT"/>
-        </w:rPr>
-      </w:pPr>
-      <w:r>
-        <w:rPr>
-          <w:rFonts w:ascii="Consolas" w:eastAsia="Times New Roman" w:hAnsi="Consolas" w:cs="Times New Roman"/>
-          <w:color w:val="ABB2BF"/>
-          <w:sz w:val="21"/>
-          <w:szCs w:val="21"/>
-          <w:lang w:val="en-US" w:eastAsia="de-AT"/>
-        </w:rPr>
-        <w:t>   .</w:t>
-      </w:r>
-      <w:proofErr w:type="gramStart"/>
-      <w:r>
-        <w:rPr>
-          <w:rFonts w:ascii="Consolas" w:eastAsia="Times New Roman" w:hAnsi="Consolas" w:cs="Times New Roman"/>
-          <w:color w:val="61AFEF"/>
-          <w:sz w:val="21"/>
-          <w:szCs w:val="21"/>
-          <w:lang w:val="en-US" w:eastAsia="de-AT"/>
-        </w:rPr>
-        <w:t>catch</w:t>
-      </w:r>
-      <w:r>
-        <w:rPr>
-          <w:rFonts w:ascii="Consolas" w:eastAsia="Times New Roman" w:hAnsi="Consolas" w:cs="Times New Roman"/>
-          <w:color w:val="ABB2BF"/>
-          <w:sz w:val="21"/>
-          <w:szCs w:val="21"/>
-          <w:lang w:val="en-US" w:eastAsia="de-AT"/>
-        </w:rPr>
-        <w:t>(</w:t>
-      </w:r>
-      <w:proofErr w:type="gramEnd"/>
-      <w:r>
-        <w:rPr>
-          <w:rFonts w:ascii="Consolas" w:eastAsia="Times New Roman" w:hAnsi="Consolas" w:cs="Times New Roman"/>
-          <w:color w:val="ABB2BF"/>
-          <w:sz w:val="21"/>
-          <w:szCs w:val="21"/>
-          <w:lang w:val="en-US" w:eastAsia="de-AT"/>
-        </w:rPr>
-        <w:t>(</w:t>
-      </w:r>
-      <w:r>
-        <w:rPr>
-          <w:rFonts w:ascii="Consolas" w:eastAsia="Times New Roman" w:hAnsi="Consolas" w:cs="Times New Roman"/>
-          <w:color w:val="D19A66"/>
-          <w:sz w:val="21"/>
-          <w:szCs w:val="21"/>
-          <w:lang w:val="en-US" w:eastAsia="de-AT"/>
-        </w:rPr>
-        <w:t>error</w:t>
-      </w:r>
-      <w:r>
-        <w:rPr>
-          <w:rFonts w:ascii="Consolas" w:eastAsia="Times New Roman" w:hAnsi="Consolas" w:cs="Times New Roman"/>
-          <w:color w:val="ABB2BF"/>
-          <w:sz w:val="21"/>
-          <w:szCs w:val="21"/>
-          <w:lang w:val="en-US" w:eastAsia="de-AT"/>
-        </w:rPr>
-        <w:t>) </w:t>
-      </w:r>
-      <w:r>
-        <w:rPr>
-          <w:rFonts w:ascii="Consolas" w:eastAsia="Times New Roman" w:hAnsi="Consolas" w:cs="Times New Roman"/>
-          <w:color w:val="C678DD"/>
-          <w:sz w:val="21"/>
-          <w:szCs w:val="21"/>
-          <w:lang w:val="en-US" w:eastAsia="de-AT"/>
-        </w:rPr>
-        <w:t>=&gt;</w:t>
-      </w:r>
-      <w:r>
-        <w:rPr>
-          <w:rFonts w:ascii="Consolas" w:eastAsia="Times New Roman" w:hAnsi="Consolas" w:cs="Times New Roman"/>
-          <w:color w:val="ABB2BF"/>
-          <w:sz w:val="21"/>
-          <w:szCs w:val="21"/>
-          <w:lang w:val="en-US" w:eastAsia="de-AT"/>
-        </w:rPr>
-        <w:t> </w:t>
-      </w:r>
-      <w:r>
-        <w:rPr>
-          <w:rFonts w:ascii="Consolas" w:eastAsia="Times New Roman" w:hAnsi="Consolas" w:cs="Times New Roman"/>
-          <w:color w:val="E5C07B"/>
-          <w:sz w:val="21"/>
-          <w:szCs w:val="21"/>
-          <w:lang w:val="en-US" w:eastAsia="de-AT"/>
-        </w:rPr>
-        <w:t>console</w:t>
-      </w:r>
-      <w:r>
-        <w:rPr>
-          <w:rFonts w:ascii="Consolas" w:eastAsia="Times New Roman" w:hAnsi="Consolas" w:cs="Times New Roman"/>
-          <w:color w:val="ABB2BF"/>
-          <w:sz w:val="21"/>
-          <w:szCs w:val="21"/>
-          <w:lang w:val="en-US" w:eastAsia="de-AT"/>
-        </w:rPr>
-        <w:t>.</w:t>
-      </w:r>
-      <w:r>
-        <w:rPr>
-          <w:rFonts w:ascii="Consolas" w:eastAsia="Times New Roman" w:hAnsi="Consolas" w:cs="Times New Roman"/>
-          <w:color w:val="61AFEF"/>
-          <w:sz w:val="21"/>
-          <w:szCs w:val="21"/>
-          <w:lang w:val="en-US" w:eastAsia="de-AT"/>
-        </w:rPr>
-        <w:t>log</w:t>
-      </w:r>
-      <w:r>
-        <w:rPr>
-          <w:rFonts w:ascii="Consolas" w:eastAsia="Times New Roman" w:hAnsi="Consolas" w:cs="Times New Roman"/>
-          <w:color w:val="ABB2BF"/>
-          <w:sz w:val="21"/>
-          <w:szCs w:val="21"/>
-          <w:lang w:val="en-US" w:eastAsia="de-AT"/>
-        </w:rPr>
-        <w:t>(</w:t>
-      </w:r>
-      <w:r>
-        <w:rPr>
-          <w:rFonts w:ascii="Consolas" w:eastAsia="Times New Roman" w:hAnsi="Consolas" w:cs="Times New Roman"/>
-          <w:color w:val="98C379"/>
-          <w:sz w:val="21"/>
-          <w:szCs w:val="21"/>
-          <w:lang w:val="en-US" w:eastAsia="de-AT"/>
-        </w:rPr>
         <w:t>"I failed"</w:t>
       </w:r>
       <w:r>
@@ -1307,7 +826,6 @@
       </w:pPr>
     </w:p>
     <w:p>
-      <w:proofErr w:type="gramStart"/>
       <w:r>
         <w:rPr>
           <w:b/>
@@ -1315,26 +833,11 @@
         </w:rPr>
         <w:t>fetch</w:t>
       </w:r>
-      <w:proofErr w:type="gramEnd"/>
       <w:r>
         <w:rPr>
           <w:lang w:val="en-US"/>
         </w:rPr>
-        <w:t xml:space="preserve"> returned </w:t>
-      </w:r>
-      <w:proofErr w:type="spellStart"/>
-      <w:r>
-        <w:rPr>
-          <w:lang w:val="en-US"/>
-        </w:rPr>
-        <w:t>einen</w:t>
-      </w:r>
-      <w:proofErr w:type="spellEnd"/>
-      <w:r>
-        <w:rPr>
-          <w:lang w:val="en-US"/>
-        </w:rPr>
-        <w:t xml:space="preserve"> </w:t>
+        <w:t xml:space="preserve"> returned einen </w:t>
       </w:r>
       <w:r>
         <w:rPr>
@@ -1352,121 +855,40 @@
       <w:r>
         <w:t xml:space="preserve">Deshalb muss man nicht selbst </w:t>
       </w:r>
-      <w:proofErr w:type="spellStart"/>
       <w:r>
         <w:rPr>
           <w:b/>
         </w:rPr>
-        <w:t>const</w:t>
-      </w:r>
-      <w:proofErr w:type="spellEnd"/>
+        <w:t xml:space="preserve">const promise </w:t>
+      </w:r>
       <w:r>
         <w:rPr>
           <w:b/>
         </w:rPr>
-        <w:t xml:space="preserve"> </w:t>
-      </w:r>
-      <w:proofErr w:type="spellStart"/>
-      <w:r>
-        <w:rPr>
-          <w:b/>
-        </w:rPr>
-        <w:t>promise</w:t>
-      </w:r>
-      <w:proofErr w:type="spellEnd"/>
-      <w:r>
-        <w:rPr>
-          <w:b/>
-        </w:rPr>
-        <w:t xml:space="preserve"> </w:t>
-      </w:r>
-      <w:r>
-        <w:rPr>
-          <w:b/>
-        </w:rPr>
-        <w:t xml:space="preserve">= </w:t>
-      </w:r>
-      <w:proofErr w:type="spellStart"/>
-      <w:r>
-        <w:rPr>
-          <w:b/>
-        </w:rPr>
-        <w:t>new</w:t>
-      </w:r>
-      <w:proofErr w:type="spellEnd"/>
-      <w:r>
-        <w:rPr>
-          <w:b/>
-        </w:rPr>
-        <w:t xml:space="preserve"> </w:t>
-      </w:r>
-      <w:proofErr w:type="spellStart"/>
-      <w:r>
-        <w:rPr>
-          <w:b/>
-        </w:rPr>
-        <w:t>Promise</w:t>
-      </w:r>
-      <w:proofErr w:type="spellEnd"/>
-      <w:r>
-        <w:rPr>
-          <w:b/>
-        </w:rPr>
-        <w:t>(„URL“)</w:t>
+        <w:t>= new Promise(„URL“)</w:t>
       </w:r>
       <w:r>
         <w:t xml:space="preserve"> schreiben.</w:t>
       </w:r>
       <w:r>
-        <w:t xml:space="preserve"> </w:t>
-      </w:r>
-      <w:proofErr w:type="spellStart"/>
-      <w:r>
-        <w:t>Resolve</w:t>
-      </w:r>
-      <w:proofErr w:type="spellEnd"/>
-      <w:r>
-        <w:t xml:space="preserve"> und </w:t>
-      </w:r>
-      <w:proofErr w:type="spellStart"/>
-      <w:r>
-        <w:t>Reject</w:t>
-      </w:r>
-      <w:proofErr w:type="spellEnd"/>
-      <w:r>
-        <w:t xml:space="preserve"> können praktisch sein, um zu überprüfen, um welche Daten es sich handeln soll, die man erhalten </w:t>
-      </w:r>
-      <w:r>
-        <w:t xml:space="preserve">hat. Möchte man </w:t>
-      </w:r>
-      <w:proofErr w:type="spellStart"/>
-      <w:r>
-        <w:t>zB</w:t>
-      </w:r>
-      <w:proofErr w:type="spellEnd"/>
-      <w:r>
-        <w:t xml:space="preserve"> eine Zahl und bekommt einen String, dann </w:t>
-      </w:r>
-      <w:proofErr w:type="spellStart"/>
-      <w:r>
-        <w:t>rejecte</w:t>
-      </w:r>
-      <w:proofErr w:type="spellEnd"/>
-    </w:p>
-    <w:p>
-      <w:pPr>
-        <w:shd w:val="clear" w:color="auto" w:fill="282C34"/>
-        <w:spacing w:after="0" w:line="285" w:lineRule="atLeast"/>
-        <w:rPr>
-          <w:rFonts w:ascii="Consolas" w:eastAsia="Times New Roman" w:hAnsi="Consolas" w:cs="Times New Roman"/>
-          <w:color w:val="ABB2BF"/>
-          <w:sz w:val="21"/>
-          <w:szCs w:val="21"/>
-          <w:lang w:val="en-US" w:eastAsia="de-AT"/>
-        </w:rPr>
-      </w:pPr>
-      <w:proofErr w:type="spellStart"/>
-      <w:proofErr w:type="gramStart"/>
+        <w:t xml:space="preserve"> Resolve und Reject können praktisch sein, um zu überprüfen, um welche Daten es sich handeln soll, die man erhalten </w:t>
+      </w:r>
+      <w:r>
+        <w:t>hat. Möchte man zB eine Zahl und bekommt einen String, dann rejecte</w:t>
+      </w:r>
+    </w:p>
+    <w:p>
+      <w:pPr>
+        <w:shd w:val="clear" w:color="auto" w:fill="282C34"/>
+        <w:spacing w:after="0" w:line="285" w:lineRule="atLeast"/>
+        <w:rPr>
+          <w:rFonts w:ascii="Consolas" w:eastAsia="Times New Roman" w:hAnsi="Consolas" w:cs="Times New Roman"/>
+          <w:color w:val="ABB2BF"/>
+          <w:sz w:val="21"/>
+          <w:szCs w:val="21"/>
+          <w:lang w:val="en-US" w:eastAsia="de-AT"/>
+        </w:rPr>
+      </w:pPr>
       <w:r>
         <w:rPr>
           <w:rFonts w:ascii="Consolas" w:eastAsia="Times New Roman" w:hAnsi="Consolas" w:cs="Times New Roman"/>
@@ -1479,8 +901,6 @@
         </w:rPr>
         <w:t>const</w:t>
       </w:r>
-      <w:proofErr w:type="spellEnd"/>
-      <w:proofErr w:type="gramEnd"/>
       <w:r>
         <w:rPr>
           <w:rFonts w:ascii="Consolas" w:eastAsia="Times New Roman" w:hAnsi="Consolas" w:cs="Times New Roman"/>
@@ -1491,7 +911,6 @@
         </w:rPr>
         <w:t> </w:t>
       </w:r>
-      <w:proofErr w:type="spellStart"/>
       <w:r>
         <w:rPr>
           <w:rFonts w:ascii="Consolas" w:eastAsia="Times New Roman" w:hAnsi="Consolas" w:cs="Times New Roman"/>
@@ -1502,7 +921,6 @@
         </w:rPr>
         <w:t>myPromise</w:t>
       </w:r>
-      <w:proofErr w:type="spellEnd"/>
       <w:r>
         <w:rPr>
           <w:rFonts w:ascii="Consolas" w:eastAsia="Times New Roman" w:hAnsi="Consolas" w:cs="Times New Roman"/>
@@ -1656,7 +1074,6 @@
         </w:rPr>
         <w:t>   </w:t>
       </w:r>
-      <w:proofErr w:type="gramStart"/>
       <w:r>
         <w:rPr>
           <w:rFonts w:ascii="Consolas" w:eastAsia="Times New Roman" w:hAnsi="Consolas" w:cs="Times New Roman"/>
@@ -1669,7 +1086,6 @@
         </w:rPr>
         <w:t>if</w:t>
       </w:r>
-      <w:proofErr w:type="gramEnd"/>
       <w:r>
         <w:rPr>
           <w:rFonts w:ascii="Consolas" w:eastAsia="Times New Roman" w:hAnsi="Consolas" w:cs="Times New Roman"/>
@@ -1723,7 +1139,6 @@
         </w:rPr>
         <w:t>      </w:t>
       </w:r>
-      <w:proofErr w:type="gramStart"/>
       <w:r>
         <w:rPr>
           <w:rFonts w:ascii="Consolas" w:eastAsia="Times New Roman" w:hAnsi="Consolas" w:cs="Times New Roman"/>
@@ -1764,7 +1179,6 @@
         </w:rPr>
         <w:t>(</w:t>
       </w:r>
-      <w:proofErr w:type="gramEnd"/>
       <w:r>
         <w:rPr>
           <w:rFonts w:ascii="Consolas" w:eastAsia="Times New Roman" w:hAnsi="Consolas" w:cs="Times New Roman"/>
@@ -1853,7 +1267,6 @@
         </w:rPr>
         <w:t>      </w:t>
       </w:r>
-      <w:proofErr w:type="gramStart"/>
       <w:r>
         <w:rPr>
           <w:rFonts w:ascii="Consolas" w:eastAsia="Times New Roman" w:hAnsi="Consolas" w:cs="Times New Roman"/>
@@ -1894,7 +1307,6 @@
         </w:rPr>
         <w:t>(</w:t>
       </w:r>
-      <w:proofErr w:type="gramEnd"/>
       <w:r>
         <w:rPr>
           <w:rFonts w:ascii="Consolas" w:eastAsia="Times New Roman" w:hAnsi="Consolas" w:cs="Times New Roman"/>
@@ -1977,141 +1389,82 @@
       <w:pPr>
         <w:pStyle w:val="berschrift3"/>
       </w:pPr>
-      <w:proofErr w:type="spellStart"/>
-      <w:r>
-        <w:t>Async</w:t>
-      </w:r>
-      <w:proofErr w:type="spellEnd"/>
-      <w:r>
-        <w:t xml:space="preserve"> </w:t>
-      </w:r>
-      <w:proofErr w:type="spellStart"/>
-      <w:r>
-        <w:t>Await</w:t>
-      </w:r>
-      <w:proofErr w:type="spellEnd"/>
+      <w:r>
+        <w:t>Async Await</w:t>
+      </w:r>
     </w:p>
     <w:p>
       <w:r>
         <w:t xml:space="preserve">Mit dem </w:t>
       </w:r>
-      <w:proofErr w:type="spellStart"/>
       <w:r>
         <w:rPr>
           <w:b/>
         </w:rPr>
-        <w:t>async</w:t>
-      </w:r>
-      <w:proofErr w:type="spellEnd"/>
+        <w:t>async() =&gt; {</w:t>
+      </w:r>
+      <w:r>
+        <w:t>await</w:t>
+      </w:r>
       <w:r>
         <w:rPr>
           <w:b/>
         </w:rPr>
-        <w:t>() =&gt; {</w:t>
-      </w:r>
-      <w:proofErr w:type="spellStart"/>
-      <w:r>
-        <w:t>await</w:t>
-      </w:r>
-      <w:proofErr w:type="spellEnd"/>
-      <w:r>
+        <w:t>}</w:t>
+      </w:r>
+      <w:r>
+        <w:t xml:space="preserve"> weiß Javascript, dass wir eine asynchrone Funktion haben wollen.</w:t>
+      </w:r>
+      <w:r>
+        <w:t xml:space="preserve"> Dadurch wird immer gewartet</w:t>
+      </w:r>
+      <w:r>
+        <w:t>.</w:t>
+      </w:r>
+    </w:p>
+    <w:p>
+      <w:pPr>
         <w:rPr>
           <w:b/>
         </w:rPr>
-        <w:t>}</w:t>
-      </w:r>
-      <w:r>
-        <w:t xml:space="preserve"> weiß </w:t>
-      </w:r>
-      <w:proofErr w:type="spellStart"/>
-      <w:r>
-        <w:t>Javascript</w:t>
-      </w:r>
-      <w:proofErr w:type="spellEnd"/>
-      <w:r>
-        <w:t>, dass wir eine asynchrone Funktion haben wollen.</w:t>
-      </w:r>
-      <w:r>
-        <w:t xml:space="preserve"> Dadurch wird immer gewartet</w:t>
-      </w:r>
-      <w:r>
-        <w:t>.</w:t>
-      </w:r>
-    </w:p>
-    <w:p>
-      <w:pPr>
+      </w:pPr>
+      <w:r>
+        <w:t>Der Vorteil ist, dass der Code wie synchroner Code lesbar ist</w:t>
+      </w:r>
+      <w:r>
+        <w:t xml:space="preserve">. Im Endeffekt eh wie </w:t>
+      </w:r>
+      <w:r>
         <w:rPr>
           <w:b/>
         </w:rPr>
-      </w:pPr>
-      <w:r>
-        <w:t>Der Vorteil ist, dass der Code wie synchroner Code lesbar ist</w:t>
-      </w:r>
-      <w:r>
-        <w:t xml:space="preserve">. Im Endeffekt eh wie </w:t>
+        <w:t>.then/catch-chaining</w:t>
+      </w:r>
+      <w:r>
+        <w:t>. Es geht nur darum, was besser lesbar ist</w:t>
+      </w:r>
+      <w:r>
+        <w:t xml:space="preserve">. Das Error Handling funktioniert hier mit </w:t>
       </w:r>
       <w:r>
         <w:rPr>
           <w:b/>
         </w:rPr>
-        <w:t>.</w:t>
-      </w:r>
-      <w:proofErr w:type="spellStart"/>
-      <w:r>
-        <w:rPr>
-          <w:b/>
-        </w:rPr>
-        <w:t>then</w:t>
-      </w:r>
-      <w:proofErr w:type="spellEnd"/>
-      <w:r>
-        <w:rPr>
-          <w:b/>
-        </w:rPr>
-        <w:t>/catch-</w:t>
-      </w:r>
-      <w:proofErr w:type="spellStart"/>
-      <w:r>
-        <w:rPr>
-          <w:b/>
-        </w:rPr>
-        <w:t>chaining</w:t>
-      </w:r>
-      <w:proofErr w:type="spellEnd"/>
-      <w:r>
-        <w:t>. Es geht nur darum, was besser lesbar ist</w:t>
-      </w:r>
-      <w:r>
-        <w:t xml:space="preserve">. Das Error Handling funktioniert hier mit </w:t>
-      </w:r>
-      <w:proofErr w:type="spellStart"/>
-      <w:r>
-        <w:rPr>
-          <w:b/>
-        </w:rPr>
-        <w:t>try</w:t>
-      </w:r>
-      <w:proofErr w:type="spellEnd"/>
-      <w:r>
-        <w:rPr>
-          <w:b/>
-        </w:rPr>
-        <w:t>/catch</w:t>
-      </w:r>
-    </w:p>
-    <w:p>
-      <w:pPr>
-        <w:shd w:val="clear" w:color="auto" w:fill="282C34"/>
-        <w:spacing w:after="0" w:line="285" w:lineRule="atLeast"/>
-        <w:rPr>
-          <w:rFonts w:ascii="Consolas" w:eastAsia="Times New Roman" w:hAnsi="Consolas" w:cs="Times New Roman"/>
-          <w:color w:val="ABB2BF"/>
-          <w:sz w:val="21"/>
-          <w:szCs w:val="21"/>
-          <w:lang w:eastAsia="de-AT"/>
-        </w:rPr>
-      </w:pPr>
-      <w:proofErr w:type="spellStart"/>
+        <w:t>try/catch</w:t>
+      </w:r>
+    </w:p>
+    <w:p>
+      <w:pPr>
+        <w:shd w:val="clear" w:color="auto" w:fill="282C34"/>
+        <w:spacing w:after="0" w:line="285" w:lineRule="atLeast"/>
+        <w:rPr>
+          <w:rFonts w:ascii="Consolas" w:eastAsia="Times New Roman" w:hAnsi="Consolas" w:cs="Times New Roman"/>
+          <w:color w:val="ABB2BF"/>
+          <w:sz w:val="21"/>
+          <w:szCs w:val="21"/>
+          <w:lang w:eastAsia="de-AT"/>
+        </w:rPr>
+      </w:pPr>
       <w:r>
         <w:rPr>
           <w:rFonts w:ascii="Consolas" w:eastAsia="Times New Roman" w:hAnsi="Consolas" w:cs="Times New Roman"/>
@@ -2124,7 +1477,6 @@
         </w:rPr>
         <w:t>const</w:t>
       </w:r>
-      <w:proofErr w:type="spellEnd"/>
       <w:r>
         <w:rPr>
           <w:rFonts w:ascii="Consolas" w:eastAsia="Times New Roman" w:hAnsi="Consolas" w:cs="Times New Roman"/>
@@ -2135,7 +1487,6 @@
         </w:rPr>
         <w:t> </w:t>
       </w:r>
-      <w:proofErr w:type="spellStart"/>
       <w:r>
         <w:rPr>
           <w:rFonts w:ascii="Consolas" w:eastAsia="Times New Roman" w:hAnsi="Consolas" w:cs="Times New Roman"/>
@@ -2146,7 +1497,6 @@
         </w:rPr>
         <w:t>myAsyncFunction</w:t>
       </w:r>
-      <w:proofErr w:type="spellEnd"/>
       <w:r>
         <w:rPr>
           <w:rFonts w:ascii="Consolas" w:eastAsia="Times New Roman" w:hAnsi="Consolas" w:cs="Times New Roman"/>
@@ -2177,7 +1527,6 @@
         </w:rPr>
         <w:t> </w:t>
       </w:r>
-      <w:proofErr w:type="spellStart"/>
       <w:r>
         <w:rPr>
           <w:rFonts w:ascii="Consolas" w:eastAsia="Times New Roman" w:hAnsi="Consolas" w:cs="Times New Roman"/>
@@ -2190,7 +1539,6 @@
         </w:rPr>
         <w:t>async</w:t>
       </w:r>
-      <w:proofErr w:type="spellEnd"/>
       <w:r>
         <w:rPr>
           <w:rFonts w:ascii="Consolas" w:eastAsia="Times New Roman" w:hAnsi="Consolas" w:cs="Times New Roman"/>
@@ -2244,7 +1592,6 @@
         </w:rPr>
         <w:t>   </w:t>
       </w:r>
-      <w:proofErr w:type="gramStart"/>
       <w:r>
         <w:rPr>
           <w:rFonts w:ascii="Consolas" w:eastAsia="Times New Roman" w:hAnsi="Consolas" w:cs="Times New Roman"/>
@@ -2257,7 +1604,6 @@
         </w:rPr>
         <w:t>try</w:t>
       </w:r>
-      <w:proofErr w:type="gramEnd"/>
       <w:r>
         <w:rPr>
           <w:rFonts w:ascii="Consolas" w:eastAsia="Times New Roman" w:hAnsi="Consolas" w:cs="Times New Roman"/>
@@ -2291,8 +1637,6 @@
         </w:rPr>
         <w:t>      </w:t>
       </w:r>
-      <w:proofErr w:type="spellStart"/>
-      <w:proofErr w:type="gramStart"/>
       <w:r>
         <w:rPr>
           <w:rFonts w:ascii="Consolas" w:eastAsia="Times New Roman" w:hAnsi="Consolas" w:cs="Times New Roman"/>
@@ -2305,8 +1649,6 @@
         </w:rPr>
         <w:t>const</w:t>
       </w:r>
-      <w:proofErr w:type="spellEnd"/>
-      <w:proofErr w:type="gramEnd"/>
       <w:r>
         <w:rPr>
           <w:rFonts w:ascii="Consolas" w:eastAsia="Times New Roman" w:hAnsi="Consolas" w:cs="Times New Roman"/>
@@ -2317,7 +1659,6 @@
         </w:rPr>
         <w:t> </w:t>
       </w:r>
-      <w:proofErr w:type="spellStart"/>
       <w:r>
         <w:rPr>
           <w:rFonts w:ascii="Consolas" w:eastAsia="Times New Roman" w:hAnsi="Consolas" w:cs="Times New Roman"/>
@@ -2328,7 +1669,6 @@
         </w:rPr>
         <w:t>usersResponse</w:t>
       </w:r>
-      <w:proofErr w:type="spellEnd"/>
       <w:r>
         <w:rPr>
           <w:rFonts w:ascii="Consolas" w:eastAsia="Times New Roman" w:hAnsi="Consolas" w:cs="Times New Roman"/>
@@ -2480,8 +1820,6 @@
         </w:rPr>
         <w:t>      </w:t>
       </w:r>
-      <w:proofErr w:type="spellStart"/>
-      <w:proofErr w:type="gramStart"/>
       <w:r>
         <w:rPr>
           <w:rFonts w:ascii="Consolas" w:eastAsia="Times New Roman" w:hAnsi="Consolas" w:cs="Times New Roman"/>
@@ -2494,8 +1832,6 @@
         </w:rPr>
         <w:t>const</w:t>
       </w:r>
-      <w:proofErr w:type="spellEnd"/>
-      <w:proofErr w:type="gramEnd"/>
       <w:r>
         <w:rPr>
           <w:rFonts w:ascii="Consolas" w:eastAsia="Times New Roman" w:hAnsi="Consolas" w:cs="Times New Roman"/>
@@ -2568,7 +1904,6 @@
         </w:rPr>
         <w:t> </w:t>
       </w:r>
-      <w:proofErr w:type="spellStart"/>
       <w:r>
         <w:rPr>
           <w:rFonts w:ascii="Consolas" w:eastAsia="Times New Roman" w:hAnsi="Consolas" w:cs="Times New Roman"/>
@@ -2599,7 +1934,6 @@
         </w:rPr>
         <w:t>json</w:t>
       </w:r>
-      <w:proofErr w:type="spellEnd"/>
       <w:r>
         <w:rPr>
           <w:rFonts w:ascii="Consolas" w:eastAsia="Times New Roman" w:hAnsi="Consolas" w:cs="Times New Roman"/>
@@ -2633,8 +1967,6 @@
         </w:rPr>
         <w:t>      </w:t>
       </w:r>
-      <w:proofErr w:type="spellStart"/>
-      <w:proofErr w:type="gramStart"/>
       <w:r>
         <w:rPr>
           <w:rFonts w:ascii="Consolas" w:eastAsia="Times New Roman" w:hAnsi="Consolas" w:cs="Times New Roman"/>
@@ -2647,8 +1979,6 @@
         </w:rPr>
         <w:t>const</w:t>
       </w:r>
-      <w:proofErr w:type="spellEnd"/>
-      <w:proofErr w:type="gramEnd"/>
       <w:r>
         <w:rPr>
           <w:rFonts w:ascii="Consolas" w:eastAsia="Times New Roman" w:hAnsi="Consolas" w:cs="Times New Roman"/>
@@ -2659,7 +1989,6 @@
         </w:rPr>
         <w:t> </w:t>
       </w:r>
-      <w:proofErr w:type="spellStart"/>
       <w:r>
         <w:rPr>
           <w:rFonts w:ascii="Consolas" w:eastAsia="Times New Roman" w:hAnsi="Consolas" w:cs="Times New Roman"/>
@@ -2670,7 +1999,6 @@
         </w:rPr>
         <w:t>firstUser</w:t>
       </w:r>
-      <w:proofErr w:type="spellEnd"/>
       <w:r>
         <w:rPr>
           <w:rFonts w:ascii="Consolas" w:eastAsia="Times New Roman" w:hAnsi="Consolas" w:cs="Times New Roman"/>
@@ -2764,8 +2092,6 @@
         </w:rPr>
         <w:t>      </w:t>
       </w:r>
-      <w:proofErr w:type="spellStart"/>
-      <w:proofErr w:type="gramStart"/>
       <w:r>
         <w:rPr>
           <w:rFonts w:ascii="Consolas" w:eastAsia="Times New Roman" w:hAnsi="Consolas" w:cs="Times New Roman"/>
@@ -2778,8 +2104,6 @@
         </w:rPr>
         <w:t>const</w:t>
       </w:r>
-      <w:proofErr w:type="spellEnd"/>
-      <w:proofErr w:type="gramEnd"/>
       <w:r>
         <w:rPr>
           <w:rFonts w:ascii="Consolas" w:eastAsia="Times New Roman" w:hAnsi="Consolas" w:cs="Times New Roman"/>
@@ -2790,7 +2114,6 @@
         </w:rPr>
         <w:t> </w:t>
       </w:r>
-      <w:proofErr w:type="spellStart"/>
       <w:r>
         <w:rPr>
           <w:rFonts w:ascii="Consolas" w:eastAsia="Times New Roman" w:hAnsi="Consolas" w:cs="Times New Roman"/>
@@ -2801,7 +2124,6 @@
         </w:rPr>
         <w:t>postsResponse</w:t>
       </w:r>
-      <w:proofErr w:type="spellEnd"/>
       <w:r>
         <w:rPr>
           <w:rFonts w:ascii="Consolas" w:eastAsia="Times New Roman" w:hAnsi="Consolas" w:cs="Times New Roman"/>
@@ -3003,8 +2325,6 @@
         </w:rPr>
         <w:t>      </w:t>
       </w:r>
-      <w:proofErr w:type="spellStart"/>
-      <w:proofErr w:type="gramStart"/>
       <w:r>
         <w:rPr>
           <w:rFonts w:ascii="Consolas" w:eastAsia="Times New Roman" w:hAnsi="Consolas" w:cs="Times New Roman"/>
@@ -3017,8 +2337,6 @@
         </w:rPr>
         <w:t>const</w:t>
       </w:r>
-      <w:proofErr w:type="spellEnd"/>
-      <w:proofErr w:type="gramEnd"/>
       <w:r>
         <w:rPr>
           <w:rFonts w:ascii="Consolas" w:eastAsia="Times New Roman" w:hAnsi="Consolas" w:cs="Times New Roman"/>
@@ -3091,7 +2409,6 @@
         </w:rPr>
         <w:t> </w:t>
       </w:r>
-      <w:proofErr w:type="spellStart"/>
       <w:r>
         <w:rPr>
           <w:rFonts w:ascii="Consolas" w:eastAsia="Times New Roman" w:hAnsi="Consolas" w:cs="Times New Roman"/>
@@ -3122,7 +2439,6 @@
         </w:rPr>
         <w:t>json</w:t>
       </w:r>
-      <w:proofErr w:type="spellEnd"/>
       <w:r>
         <w:rPr>
           <w:rFonts w:ascii="Consolas" w:eastAsia="Times New Roman" w:hAnsi="Consolas" w:cs="Times New Roman"/>
@@ -3156,7 +2472,6 @@
         </w:rPr>
         <w:t>      </w:t>
       </w:r>
-      <w:proofErr w:type="gramStart"/>
       <w:r>
         <w:rPr>
           <w:rFonts w:ascii="Consolas" w:eastAsia="Times New Roman" w:hAnsi="Consolas" w:cs="Times New Roman"/>
@@ -3197,7 +2512,6 @@
         </w:rPr>
         <w:t>(</w:t>
       </w:r>
-      <w:proofErr w:type="gramEnd"/>
       <w:r>
         <w:rPr>
           <w:rFonts w:ascii="Consolas" w:eastAsia="Times New Roman" w:hAnsi="Consolas" w:cs="Times New Roman"/>
@@ -3286,7 +2600,6 @@
         </w:rPr>
         <w:t>      </w:t>
       </w:r>
-      <w:proofErr w:type="gramStart"/>
       <w:r>
         <w:rPr>
           <w:rFonts w:ascii="Consolas" w:eastAsia="Times New Roman" w:hAnsi="Consolas" w:cs="Times New Roman"/>
@@ -3327,7 +2640,6 @@
         </w:rPr>
         <w:t>(</w:t>
       </w:r>
-      <w:proofErr w:type="gramEnd"/>
       <w:r>
         <w:rPr>
           <w:rFonts w:ascii="Consolas" w:eastAsia="Times New Roman" w:hAnsi="Consolas" w:cs="Times New Roman"/>
@@ -3416,87 +2728,49 @@
       </w:pPr>
       <w:r>
         <w:lastRenderedPageBreak/>
-        <w:t xml:space="preserve">Folder </w:t>
-      </w:r>
-      <w:proofErr w:type="spellStart"/>
-      <w:r>
-        <w:t>structure</w:t>
-      </w:r>
-      <w:proofErr w:type="spellEnd"/>
-    </w:p>
-    <w:p>
-      <w:r>
-        <w:t xml:space="preserve">Man kann </w:t>
-      </w:r>
-      <w:proofErr w:type="spellStart"/>
-      <w:r>
-        <w:t>zB</w:t>
-      </w:r>
-      <w:proofErr w:type="spellEnd"/>
-      <w:r>
-        <w:t xml:space="preserve"> die Komponenten Dateien auch mit </w:t>
+        <w:t>Folder structure</w:t>
+      </w:r>
+    </w:p>
+    <w:p>
+      <w:r>
+        <w:t xml:space="preserve">Man kann zB die Komponenten Dateien auch mit </w:t>
       </w:r>
       <w:r>
         <w:rPr>
           <w:b/>
         </w:rPr>
-        <w:t>.</w:t>
-      </w:r>
-      <w:proofErr w:type="spellStart"/>
+        <w:t>.jsx</w:t>
+      </w:r>
+      <w:r>
+        <w:t xml:space="preserve"> enden lassen, wenn darin JSX vorkommt. Javascript wird trotzdem normal erkannt. Das muss man aber nicht, aber es hilft wieder für eine weitere Unterteilung!</w:t>
+      </w:r>
+    </w:p>
+    <w:p>
+      <w:r>
+        <w:t xml:space="preserve">Weiters zahlt es sich aus, dass man innerhalb des </w:t>
+      </w:r>
       <w:r>
         <w:rPr>
           <w:b/>
         </w:rPr>
-        <w:t>jsx</w:t>
-      </w:r>
-      <w:proofErr w:type="spellEnd"/>
-      <w:r>
-        <w:t xml:space="preserve"> enden lassen, wenn darin JSX vorkommt. </w:t>
-      </w:r>
-      <w:proofErr w:type="spellStart"/>
-      <w:r>
-        <w:t>Javascript</w:t>
-      </w:r>
-      <w:proofErr w:type="spellEnd"/>
-      <w:r>
-        <w:t xml:space="preserve"> wird trotzdem normal erkannt. Das muss man aber nicht, aber es hilft wieder für eine weitere Unterteilung!</w:t>
-      </w:r>
-    </w:p>
-    <w:p>
-      <w:proofErr w:type="spellStart"/>
-      <w:r>
-        <w:t>Weiters</w:t>
-      </w:r>
-      <w:proofErr w:type="spellEnd"/>
-      <w:r>
-        <w:t xml:space="preserve"> zahlt es sich aus, dass man innerhalb des </w:t>
-      </w:r>
-      <w:proofErr w:type="spellStart"/>
+        <w:t>components</w:t>
+      </w:r>
+      <w:r>
+        <w:t xml:space="preserve"> Ordner die Dateien mit </w:t>
+      </w:r>
       <w:r>
         <w:rPr>
           <w:b/>
         </w:rPr>
-        <w:t>components</w:t>
-      </w:r>
-      <w:proofErr w:type="spellEnd"/>
-      <w:r>
-        <w:t xml:space="preserve"> Ordner die Dateien mit </w:t>
-      </w:r>
-      <w:proofErr w:type="spellStart"/>
+        <w:t>name.component.jsx</w:t>
+      </w:r>
+      <w:r>
+        <w:t xml:space="preserve"> benennt, weil so weiß man gleich wieder, dass es sich um die Komponente handelt und bei </w:t>
+      </w:r>
       <w:r>
         <w:rPr>
           <w:b/>
         </w:rPr>
-        <w:t>name.component.jsx</w:t>
-      </w:r>
-      <w:proofErr w:type="spellEnd"/>
-      <w:r>
-        <w:t xml:space="preserve"> benennt, weil so weiß man gleich wieder, dass es sich um die Komponente handelt und bei </w:t>
-      </w:r>
-      <w:r>
-        <w:rPr>
-          <w:b/>
-        </w:rPr>
         <w:t>name.styles.css</w:t>
       </w:r>
       <w:r>
@@ -3507,28 +2781,13 @@
       <w:pPr>
         <w:pStyle w:val="berschrift2"/>
       </w:pPr>
-      <w:proofErr w:type="spellStart"/>
-      <w:r>
-        <w:t>Props</w:t>
-      </w:r>
-      <w:proofErr w:type="spellEnd"/>
-      <w:r>
-        <w:t xml:space="preserve"> und </w:t>
-      </w:r>
-      <w:proofErr w:type="spellStart"/>
-      <w:r>
-        <w:t>Children</w:t>
-      </w:r>
-      <w:proofErr w:type="spellEnd"/>
-    </w:p>
-    <w:p>
-      <w:proofErr w:type="spellStart"/>
-      <w:r>
-        <w:t>Props</w:t>
-      </w:r>
-      <w:proofErr w:type="spellEnd"/>
-      <w:r>
-        <w:t xml:space="preserve"> übergibt man, indem ein Attribut setzt.</w:t>
+      <w:r>
+        <w:t>Props und Children</w:t>
+      </w:r>
+    </w:p>
+    <w:p>
+      <w:r>
+        <w:t>Props übergibt man, indem ein Attribut setzt.</w:t>
       </w:r>
     </w:p>
     <w:p>
@@ -3553,7 +2812,6 @@
         </w:rPr>
         <w:t>&lt;</w:t>
       </w:r>
-      <w:proofErr w:type="spellStart"/>
       <w:r>
         <w:rPr>
           <w:rFonts w:ascii="Consolas" w:eastAsia="Times New Roman" w:hAnsi="Consolas" w:cs="Times New Roman"/>
@@ -3564,7 +2822,6 @@
         </w:rPr>
         <w:t>CardList</w:t>
       </w:r>
-      <w:proofErr w:type="spellEnd"/>
       <w:r>
         <w:rPr>
           <w:rFonts w:ascii="Consolas" w:eastAsia="Times New Roman" w:hAnsi="Consolas" w:cs="Times New Roman"/>
@@ -3575,7 +2832,6 @@
         </w:rPr>
         <w:t> </w:t>
       </w:r>
-      <w:proofErr w:type="spellStart"/>
       <w:r>
         <w:rPr>
           <w:rFonts w:ascii="Consolas" w:eastAsia="Times New Roman" w:hAnsi="Consolas" w:cs="Times New Roman"/>
@@ -3588,7 +2844,6 @@
         </w:rPr>
         <w:t>name</w:t>
       </w:r>
-      <w:proofErr w:type="spellEnd"/>
       <w:r>
         <w:rPr>
           <w:rFonts w:ascii="Consolas" w:eastAsia="Times New Roman" w:hAnsi="Consolas" w:cs="Times New Roman"/>
@@ -3623,23 +2878,7 @@
     <w:p/>
     <w:p>
       <w:r>
-        <w:t xml:space="preserve">Man kann eine Komponente auch mit einem separaten </w:t>
-      </w:r>
-      <w:proofErr w:type="spellStart"/>
-      <w:r>
-        <w:t>closing</w:t>
-      </w:r>
-      <w:proofErr w:type="spellEnd"/>
-      <w:r>
-        <w:t xml:space="preserve"> Tag versehen, wodurch der Inhalt darin automatisch ein </w:t>
-      </w:r>
-      <w:proofErr w:type="spellStart"/>
-      <w:r>
-        <w:t>props.children</w:t>
-      </w:r>
-      <w:proofErr w:type="spellEnd"/>
-      <w:r>
-        <w:t xml:space="preserve"> wird</w:t>
+        <w:t>Man kann eine Komponente auch mit einem separaten closing Tag versehen, wodurch der Inhalt darin automatisch ein props.children wird</w:t>
       </w:r>
     </w:p>
     <w:p>
@@ -3664,7 +2903,6 @@
         </w:rPr>
         <w:t>&lt;</w:t>
       </w:r>
-      <w:proofErr w:type="spellStart"/>
       <w:r>
         <w:rPr>
           <w:rFonts w:ascii="Consolas" w:eastAsia="Times New Roman" w:hAnsi="Consolas" w:cs="Times New Roman"/>
@@ -3675,7 +2913,6 @@
         </w:rPr>
         <w:t>CardList</w:t>
       </w:r>
-      <w:proofErr w:type="spellEnd"/>
       <w:r>
         <w:rPr>
           <w:rFonts w:ascii="Consolas" w:eastAsia="Times New Roman" w:hAnsi="Consolas" w:cs="Times New Roman"/>
@@ -3824,7 +3061,6 @@
         </w:rPr>
         <w:t>&lt;/</w:t>
       </w:r>
-      <w:proofErr w:type="spellStart"/>
       <w:r>
         <w:rPr>
           <w:rFonts w:ascii="Consolas" w:eastAsia="Times New Roman" w:hAnsi="Consolas" w:cs="Times New Roman"/>
@@ -3835,7 +3071,6 @@
         </w:rPr>
         <w:t>CardList</w:t>
       </w:r>
-      <w:proofErr w:type="spellEnd"/>
       <w:r>
         <w:rPr>
           <w:rFonts w:ascii="Consolas" w:eastAsia="Times New Roman" w:hAnsi="Consolas" w:cs="Times New Roman"/>
@@ -3858,32 +3093,14 @@
         <w:t>props.name</w:t>
       </w:r>
       <w:r>
-        <w:t xml:space="preserve"> einfach nur als Text innerhalb des </w:t>
-      </w:r>
-      <w:proofErr w:type="spellStart"/>
-      <w:r>
-        <w:t>divs</w:t>
-      </w:r>
-      <w:proofErr w:type="spellEnd"/>
-      <w:r>
-        <w:t xml:space="preserve"> </w:t>
-      </w:r>
-      <w:proofErr w:type="spellStart"/>
-      <w:r>
-        <w:t>gerendered</w:t>
-      </w:r>
-      <w:proofErr w:type="spellEnd"/>
-      <w:r>
-        <w:t xml:space="preserve"> werden würde, stünde </w:t>
-      </w:r>
-      <w:proofErr w:type="spellStart"/>
+        <w:t xml:space="preserve"> einfach nur als Text innerhalb des divs gerendered werden würde, stünde </w:t>
+      </w:r>
       <w:r>
         <w:rPr>
           <w:b/>
         </w:rPr>
         <w:t>props.children</w:t>
       </w:r>
-      <w:proofErr w:type="spellEnd"/>
       <w:r>
         <w:t xml:space="preserve"> innerhalb einer h1</w:t>
       </w:r>
@@ -3900,7 +3117,6 @@
           <w:lang w:val="en-US" w:eastAsia="de-AT"/>
         </w:rPr>
       </w:pPr>
-      <w:proofErr w:type="gramStart"/>
       <w:r>
         <w:rPr>
           <w:rFonts w:ascii="Consolas" w:eastAsia="Times New Roman" w:hAnsi="Consolas" w:cs="Times New Roman"/>
@@ -3913,7 +3129,6 @@
         </w:rPr>
         <w:t>export</w:t>
       </w:r>
-      <w:proofErr w:type="gramEnd"/>
       <w:r>
         <w:rPr>
           <w:rFonts w:ascii="Consolas" w:eastAsia="Times New Roman" w:hAnsi="Consolas" w:cs="Times New Roman"/>
@@ -3924,7 +3139,6 @@
         </w:rPr>
         <w:t> </w:t>
       </w:r>
-      <w:proofErr w:type="spellStart"/>
       <w:r>
         <w:rPr>
           <w:rFonts w:ascii="Consolas" w:eastAsia="Times New Roman" w:hAnsi="Consolas" w:cs="Times New Roman"/>
@@ -3937,7 +3151,6 @@
         </w:rPr>
         <w:t>const</w:t>
       </w:r>
-      <w:proofErr w:type="spellEnd"/>
       <w:r>
         <w:rPr>
           <w:rFonts w:ascii="Consolas" w:eastAsia="Times New Roman" w:hAnsi="Consolas" w:cs="Times New Roman"/>
@@ -3948,7 +3161,6 @@
         </w:rPr>
         <w:t> </w:t>
       </w:r>
-      <w:proofErr w:type="spellStart"/>
       <w:r>
         <w:rPr>
           <w:rFonts w:ascii="Consolas" w:eastAsia="Times New Roman" w:hAnsi="Consolas" w:cs="Times New Roman"/>
@@ -3959,7 +3171,6 @@
         </w:rPr>
         <w:t>CardList</w:t>
       </w:r>
-      <w:proofErr w:type="spellEnd"/>
       <w:r>
         <w:rPr>
           <w:rFonts w:ascii="Consolas" w:eastAsia="Times New Roman" w:hAnsi="Consolas" w:cs="Times New Roman"/>
@@ -4053,7 +3264,6 @@
         </w:rPr>
         <w:t>   </w:t>
       </w:r>
-      <w:proofErr w:type="gramStart"/>
       <w:r>
         <w:rPr>
           <w:rFonts w:ascii="Consolas" w:eastAsia="Times New Roman" w:hAnsi="Consolas" w:cs="Times New Roman"/>
@@ -4094,7 +3304,6 @@
         </w:rPr>
         <w:t>(</w:t>
       </w:r>
-      <w:proofErr w:type="gramEnd"/>
       <w:r>
         <w:rPr>
           <w:rFonts w:ascii="Consolas" w:eastAsia="Times New Roman" w:hAnsi="Consolas" w:cs="Times New Roman"/>
@@ -4138,7 +3347,6 @@
         </w:rPr>
         <w:t>   </w:t>
       </w:r>
-      <w:proofErr w:type="gramStart"/>
       <w:r>
         <w:rPr>
           <w:rFonts w:ascii="Consolas" w:eastAsia="Times New Roman" w:hAnsi="Consolas" w:cs="Times New Roman"/>
@@ -4151,7 +3359,6 @@
         </w:rPr>
         <w:t>return</w:t>
       </w:r>
-      <w:proofErr w:type="gramEnd"/>
       <w:r>
         <w:rPr>
           <w:rFonts w:ascii="Consolas" w:eastAsia="Times New Roman" w:hAnsi="Consolas" w:cs="Times New Roman"/>
@@ -4185,7 +3392,6 @@
         </w:rPr>
         <w:t>      &lt;</w:t>
       </w:r>
-      <w:proofErr w:type="gramStart"/>
       <w:r>
         <w:rPr>
           <w:rFonts w:ascii="Consolas" w:eastAsia="Times New Roman" w:hAnsi="Consolas" w:cs="Times New Roman"/>
@@ -4196,7 +3402,6 @@
         </w:rPr>
         <w:t>div</w:t>
       </w:r>
-      <w:proofErr w:type="gramEnd"/>
       <w:r>
         <w:rPr>
           <w:rFonts w:ascii="Consolas" w:eastAsia="Times New Roman" w:hAnsi="Consolas" w:cs="Times New Roman"/>
@@ -4290,7 +3495,6 @@
         </w:rPr>
         <w:t>{</w:t>
       </w:r>
-      <w:proofErr w:type="spellStart"/>
       <w:r>
         <w:rPr>
           <w:rFonts w:ascii="Consolas" w:eastAsia="Times New Roman" w:hAnsi="Consolas" w:cs="Times New Roman"/>
@@ -4311,7 +3515,6 @@
         </w:rPr>
         <w:t>.children</w:t>
       </w:r>
-      <w:proofErr w:type="spellEnd"/>
       <w:r>
         <w:rPr>
           <w:rFonts w:ascii="Consolas" w:eastAsia="Times New Roman" w:hAnsi="Consolas" w:cs="Times New Roman"/>
@@ -4441,29 +3644,13 @@
         <w:pStyle w:val="berschrift2"/>
       </w:pPr>
       <w:r>
-        <w:t>Arrow-</w:t>
-      </w:r>
-      <w:proofErr w:type="spellStart"/>
-      <w:r>
-        <w:t>Function</w:t>
-      </w:r>
-      <w:proofErr w:type="spellEnd"/>
-      <w:r>
-        <w:t>-</w:t>
+        <w:t>Arrow-Function-</w:t>
       </w:r>
       <w:r>
         <w:t xml:space="preserve">Komponente </w:t>
       </w:r>
       <w:r>
-        <w:t xml:space="preserve">mit importiertem </w:t>
-      </w:r>
-      <w:proofErr w:type="spellStart"/>
-      <w:r>
-        <w:t>stylesheert</w:t>
-      </w:r>
-      <w:proofErr w:type="spellEnd"/>
-      <w:r>
-        <w:t xml:space="preserve"> in App-Komponente übergeben</w:t>
+        <w:t>mit importiertem stylesheert in App-Komponente übergeben</w:t>
       </w:r>
     </w:p>
     <w:p>
@@ -4481,21 +3668,8 @@
     </w:p>
     <w:p>
       <w:r>
-        <w:t xml:space="preserve">Wir übergeben hier der </w:t>
-      </w:r>
-      <w:proofErr w:type="spellStart"/>
-      <w:r>
-        <w:t>CardList</w:t>
-      </w:r>
-      <w:proofErr w:type="spellEnd"/>
-      <w:r>
-        <w:t xml:space="preserve">-Komponente </w:t>
-      </w:r>
-      <w:proofErr w:type="spellStart"/>
-      <w:r>
-        <w:t>children</w:t>
-      </w:r>
-      <w:proofErr w:type="spellEnd"/>
+        <w:t>Wir übergeben hier der CardList-Komponente children</w:t>
+      </w:r>
     </w:p>
     <w:p>
       <w:pPr>
@@ -4519,7 +3693,6 @@
         </w:rPr>
         <w:t>   </w:t>
       </w:r>
-      <w:proofErr w:type="spellStart"/>
       <w:r>
         <w:rPr>
           <w:rFonts w:ascii="Consolas" w:eastAsia="Times New Roman" w:hAnsi="Consolas" w:cs="Times New Roman"/>
@@ -4530,7 +3703,6 @@
         </w:rPr>
         <w:t>render</w:t>
       </w:r>
-      <w:proofErr w:type="spellEnd"/>
       <w:r>
         <w:rPr>
           <w:rFonts w:ascii="Consolas" w:eastAsia="Times New Roman" w:hAnsi="Consolas" w:cs="Times New Roman"/>
@@ -4564,7 +3736,6 @@
         </w:rPr>
         <w:t>      </w:t>
       </w:r>
-      <w:proofErr w:type="gramStart"/>
       <w:r>
         <w:rPr>
           <w:rFonts w:ascii="Consolas" w:eastAsia="Times New Roman" w:hAnsi="Consolas" w:cs="Times New Roman"/>
@@ -4577,7 +3748,6 @@
         </w:rPr>
         <w:t>return</w:t>
       </w:r>
-      <w:proofErr w:type="gramEnd"/>
       <w:r>
         <w:rPr>
           <w:rFonts w:ascii="Consolas" w:eastAsia="Times New Roman" w:hAnsi="Consolas" w:cs="Times New Roman"/>
@@ -4631,7 +3801,6 @@
         </w:rPr>
         <w:t> </w:t>
       </w:r>
-      <w:proofErr w:type="spellStart"/>
       <w:r>
         <w:rPr>
           <w:rFonts w:ascii="Consolas" w:eastAsia="Times New Roman" w:hAnsi="Consolas" w:cs="Times New Roman"/>
@@ -4644,7 +3813,6 @@
         </w:rPr>
         <w:t>className</w:t>
       </w:r>
-      <w:proofErr w:type="spellEnd"/>
       <w:r>
         <w:rPr>
           <w:rFonts w:ascii="Consolas" w:eastAsia="Times New Roman" w:hAnsi="Consolas" w:cs="Times New Roman"/>
@@ -4698,7 +3866,6 @@
         </w:rPr>
         <w:t>            &lt;</w:t>
       </w:r>
-      <w:proofErr w:type="spellStart"/>
       <w:r>
         <w:rPr>
           <w:rFonts w:ascii="Consolas" w:eastAsia="Times New Roman" w:hAnsi="Consolas" w:cs="Times New Roman"/>
@@ -4709,7 +3876,6 @@
         </w:rPr>
         <w:t>CardList</w:t>
       </w:r>
-      <w:proofErr w:type="spellEnd"/>
       <w:r>
         <w:rPr>
           <w:rFonts w:ascii="Consolas" w:eastAsia="Times New Roman" w:hAnsi="Consolas" w:cs="Times New Roman"/>
@@ -4753,8 +3919,6 @@
         </w:rPr>
         <w:t>{</w:t>
       </w:r>
-      <w:proofErr w:type="spellStart"/>
-      <w:proofErr w:type="gramStart"/>
       <w:r>
         <w:rPr>
           <w:rFonts w:ascii="Consolas" w:eastAsia="Times New Roman" w:hAnsi="Consolas" w:cs="Times New Roman"/>
@@ -4807,27 +3971,15 @@
         </w:rPr>
         <w:t>map</w:t>
       </w:r>
-      <w:proofErr w:type="spellEnd"/>
-      <w:r>
-        <w:rPr>
-          <w:rFonts w:ascii="Consolas" w:eastAsia="Times New Roman" w:hAnsi="Consolas" w:cs="Times New Roman"/>
-          <w:color w:val="ABB2BF"/>
-          <w:sz w:val="21"/>
-          <w:szCs w:val="21"/>
-          <w:lang w:val="en-US" w:eastAsia="de-AT"/>
-        </w:rPr>
-        <w:t>(</w:t>
-      </w:r>
-      <w:proofErr w:type="gramEnd"/>
-      <w:r>
-        <w:rPr>
-          <w:rFonts w:ascii="Consolas" w:eastAsia="Times New Roman" w:hAnsi="Consolas" w:cs="Times New Roman"/>
-          <w:color w:val="ABB2BF"/>
-          <w:sz w:val="21"/>
-          <w:szCs w:val="21"/>
-          <w:lang w:val="en-US" w:eastAsia="de-AT"/>
-        </w:rPr>
-        <w:t>(</w:t>
+      <w:r>
+        <w:rPr>
+          <w:rFonts w:ascii="Consolas" w:eastAsia="Times New Roman" w:hAnsi="Consolas" w:cs="Times New Roman"/>
+          <w:color w:val="ABB2BF"/>
+          <w:sz w:val="21"/>
+          <w:szCs w:val="21"/>
+          <w:lang w:val="en-US" w:eastAsia="de-AT"/>
+        </w:rPr>
+        <w:t>((</w:t>
       </w:r>
       <w:r>
         <w:rPr>
@@ -5110,7 +4262,6 @@
         </w:rPr>
         <w:t>            &lt;/</w:t>
       </w:r>
-      <w:proofErr w:type="spellStart"/>
       <w:r>
         <w:rPr>
           <w:rFonts w:ascii="Consolas" w:eastAsia="Times New Roman" w:hAnsi="Consolas" w:cs="Times New Roman"/>
@@ -5121,7 +4272,6 @@
         </w:rPr>
         <w:t>CardList</w:t>
       </w:r>
-      <w:proofErr w:type="spellEnd"/>
       <w:r>
         <w:rPr>
           <w:rFonts w:ascii="Consolas" w:eastAsia="Times New Roman" w:hAnsi="Consolas" w:cs="Times New Roman"/>
@@ -5235,102 +4385,41 @@
           <w:b/>
           <w:lang w:val="en-US"/>
         </w:rPr>
-        <w:t>Arrow-Function-</w:t>
-      </w:r>
-      <w:proofErr w:type="spellStart"/>
+        <w:t xml:space="preserve">Arrow-Function-Komponente mit importiertem </w:t>
+      </w:r>
       <w:r>
         <w:rPr>
           <w:b/>
           <w:lang w:val="en-US"/>
         </w:rPr>
-        <w:t>Komponente</w:t>
-      </w:r>
-      <w:proofErr w:type="spellEnd"/>
+        <w:t>Stylesheet</w:t>
+      </w:r>
+    </w:p>
+    <w:p>
+      <w:r>
+        <w:t>Wir geben hier dem container-div</w:t>
+      </w:r>
+      <w:r>
+        <w:t xml:space="preserve"> die Klasse aus dem importierten</w:t>
+      </w:r>
+      <w:r>
+        <w:t xml:space="preserve"> Stylesheet</w:t>
+      </w:r>
+      <w:r>
+        <w:t xml:space="preserve">. </w:t>
+      </w:r>
+      <w:r>
+        <w:t>p</w:t>
+      </w:r>
+      <w:r>
+        <w:t>rops.</w:t>
+      </w:r>
+      <w:r>
+        <w:t xml:space="preserve">children sind die gemappeden </w:t>
+      </w:r>
       <w:r>
         <w:rPr>
           <w:b/>
-          <w:lang w:val="en-US"/>
-        </w:rPr>
-        <w:t xml:space="preserve"> </w:t>
-      </w:r>
-      <w:proofErr w:type="spellStart"/>
-      <w:r>
-        <w:rPr>
-          <w:b/>
-          <w:lang w:val="en-US"/>
-        </w:rPr>
-        <w:t>mit</w:t>
-      </w:r>
-      <w:proofErr w:type="spellEnd"/>
-      <w:r>
-        <w:rPr>
-          <w:b/>
-          <w:lang w:val="en-US"/>
-        </w:rPr>
-        <w:t xml:space="preserve"> </w:t>
-      </w:r>
-      <w:proofErr w:type="spellStart"/>
-      <w:r>
-        <w:rPr>
-          <w:b/>
-          <w:lang w:val="en-US"/>
-        </w:rPr>
-        <w:t>importiertem</w:t>
-      </w:r>
-      <w:proofErr w:type="spellEnd"/>
-      <w:r>
-        <w:rPr>
-          <w:b/>
-          <w:lang w:val="en-US"/>
-        </w:rPr>
-        <w:t xml:space="preserve"> </w:t>
-      </w:r>
-      <w:r>
-        <w:rPr>
-          <w:b/>
-          <w:lang w:val="en-US"/>
-        </w:rPr>
-        <w:t>Stylesheet</w:t>
-      </w:r>
-    </w:p>
-    <w:p>
-      <w:r>
-        <w:t>Wir geben hier dem container-div</w:t>
-      </w:r>
-      <w:r>
-        <w:t xml:space="preserve"> die Klasse aus dem importierten</w:t>
-      </w:r>
-      <w:r>
-        <w:t xml:space="preserve"> Stylesheet</w:t>
-      </w:r>
-      <w:r>
-        <w:t xml:space="preserve">. </w:t>
-      </w:r>
-      <w:proofErr w:type="spellStart"/>
-      <w:r>
-        <w:t>p</w:t>
-      </w:r>
-      <w:r>
-        <w:t>rops.</w:t>
-      </w:r>
-      <w:r>
-        <w:t>children</w:t>
-      </w:r>
-      <w:proofErr w:type="spellEnd"/>
-      <w:r>
-        <w:t xml:space="preserve"> sind die </w:t>
-      </w:r>
-      <w:proofErr w:type="spellStart"/>
-      <w:r>
-        <w:t>gemappeden</w:t>
-      </w:r>
-      <w:proofErr w:type="spellEnd"/>
-      <w:r>
-        <w:t xml:space="preserve"> </w:t>
-      </w:r>
-      <w:r>
-        <w:rPr>
-          <w:b/>
         </w:rPr>
         <w:t>H1</w:t>
       </w:r>
@@ -5347,7 +4436,6 @@
           <w:lang w:val="en-US" w:eastAsia="de-AT"/>
         </w:rPr>
       </w:pPr>
-      <w:proofErr w:type="gramStart"/>
       <w:r>
         <w:rPr>
           <w:rFonts w:ascii="Consolas" w:eastAsia="Times New Roman" w:hAnsi="Consolas" w:cs="Times New Roman"/>
@@ -5360,7 +4448,6 @@
         </w:rPr>
         <w:t>import</w:t>
       </w:r>
-      <w:proofErr w:type="gramEnd"/>
       <w:r>
         <w:rPr>
           <w:rFonts w:ascii="Consolas" w:eastAsia="Times New Roman" w:hAnsi="Consolas" w:cs="Times New Roman"/>
@@ -5426,7 +4513,6 @@
           <w:lang w:val="en-US" w:eastAsia="de-AT"/>
         </w:rPr>
       </w:pPr>
-      <w:proofErr w:type="gramStart"/>
       <w:r>
         <w:rPr>
           <w:rFonts w:ascii="Consolas" w:eastAsia="Times New Roman" w:hAnsi="Consolas" w:cs="Times New Roman"/>
@@ -5439,7 +4525,6 @@
         </w:rPr>
         <w:t>import</w:t>
       </w:r>
-      <w:proofErr w:type="gramEnd"/>
       <w:r>
         <w:rPr>
           <w:rFonts w:ascii="Consolas" w:eastAsia="Times New Roman" w:hAnsi="Consolas" w:cs="Times New Roman"/>
@@ -5496,7 +4581,6 @@
           <w:lang w:val="en-US" w:eastAsia="de-AT"/>
         </w:rPr>
       </w:pPr>
-      <w:proofErr w:type="gramStart"/>
       <w:r>
         <w:rPr>
           <w:rFonts w:ascii="Consolas" w:eastAsia="Times New Roman" w:hAnsi="Consolas" w:cs="Times New Roman"/>
@@ -5509,7 +4593,6 @@
         </w:rPr>
         <w:t>export</w:t>
       </w:r>
-      <w:proofErr w:type="gramEnd"/>
       <w:r>
         <w:rPr>
           <w:rFonts w:ascii="Consolas" w:eastAsia="Times New Roman" w:hAnsi="Consolas" w:cs="Times New Roman"/>
@@ -5520,7 +4603,6 @@
         </w:rPr>
         <w:t> </w:t>
       </w:r>
-      <w:proofErr w:type="spellStart"/>
       <w:r>
         <w:rPr>
           <w:rFonts w:ascii="Consolas" w:eastAsia="Times New Roman" w:hAnsi="Consolas" w:cs="Times New Roman"/>
@@ -5533,7 +4615,6 @@
         </w:rPr>
         <w:t>const</w:t>
       </w:r>
-      <w:proofErr w:type="spellEnd"/>
       <w:r>
         <w:rPr>
           <w:rFonts w:ascii="Consolas" w:eastAsia="Times New Roman" w:hAnsi="Consolas" w:cs="Times New Roman"/>
@@ -5544,7 +4625,6 @@
         </w:rPr>
         <w:t> </w:t>
       </w:r>
-      <w:proofErr w:type="spellStart"/>
       <w:r>
         <w:rPr>
           <w:rFonts w:ascii="Consolas" w:eastAsia="Times New Roman" w:hAnsi="Consolas" w:cs="Times New Roman"/>
@@ -5555,7 +4635,6 @@
         </w:rPr>
         <w:t>CardList</w:t>
       </w:r>
-      <w:proofErr w:type="spellEnd"/>
       <w:r>
         <w:rPr>
           <w:rFonts w:ascii="Consolas" w:eastAsia="Times New Roman" w:hAnsi="Consolas" w:cs="Times New Roman"/>
@@ -5649,7 +4728,6 @@
         </w:rPr>
         <w:t>   </w:t>
       </w:r>
-      <w:proofErr w:type="gramStart"/>
       <w:r>
         <w:rPr>
           <w:rFonts w:ascii="Consolas" w:eastAsia="Times New Roman" w:hAnsi="Consolas" w:cs="Times New Roman"/>
@@ -5662,7 +4740,6 @@
         </w:rPr>
         <w:t>return</w:t>
       </w:r>
-      <w:proofErr w:type="gramEnd"/>
       <w:r>
         <w:rPr>
           <w:rFonts w:ascii="Consolas" w:eastAsia="Times New Roman" w:hAnsi="Consolas" w:cs="Times New Roman"/>
@@ -5693,7 +4770,6 @@
         </w:rPr>
         <w:t> </w:t>
       </w:r>
-      <w:proofErr w:type="spellStart"/>
       <w:r>
         <w:rPr>
           <w:rFonts w:ascii="Consolas" w:eastAsia="Times New Roman" w:hAnsi="Consolas" w:cs="Times New Roman"/>
@@ -5706,7 +4782,6 @@
         </w:rPr>
         <w:t>className</w:t>
       </w:r>
-      <w:proofErr w:type="spellEnd"/>
       <w:r>
         <w:rPr>
           <w:rFonts w:ascii="Consolas" w:eastAsia="Times New Roman" w:hAnsi="Consolas" w:cs="Times New Roman"/>
@@ -5747,7 +4822,6 @@
         </w:rPr>
         <w:t>{</w:t>
       </w:r>
-      <w:proofErr w:type="spellStart"/>
       <w:r>
         <w:rPr>
           <w:rFonts w:ascii="Consolas" w:eastAsia="Times New Roman" w:hAnsi="Consolas" w:cs="Times New Roman"/>
@@ -5768,7 +4842,6 @@
         </w:rPr>
         <w:t>.children</w:t>
       </w:r>
-      <w:proofErr w:type="spellEnd"/>
       <w:r>
         <w:rPr>
           <w:rFonts w:ascii="Consolas" w:eastAsia="Times New Roman" w:hAnsi="Consolas" w:cs="Times New Roman"/>
@@ -5921,29 +4994,7 @@
           <w:szCs w:val="21"/>
           <w:lang w:val="en-US" w:eastAsia="de-AT"/>
         </w:rPr>
-        <w:t>   </w:t>
-      </w:r>
-      <w:proofErr w:type="gramStart"/>
-      <w:r>
-        <w:rPr>
-          <w:rFonts w:ascii="Consolas" w:eastAsia="Times New Roman" w:hAnsi="Consolas" w:cs="Times New Roman"/>
-          <w:color w:val="ABB2BF"/>
-          <w:sz w:val="21"/>
-          <w:szCs w:val="21"/>
-          <w:lang w:val="en-US" w:eastAsia="de-AT"/>
-        </w:rPr>
-        <w:t>width</w:t>
-      </w:r>
-      <w:proofErr w:type="gramEnd"/>
-      <w:r>
-        <w:rPr>
-          <w:rFonts w:ascii="Consolas" w:eastAsia="Times New Roman" w:hAnsi="Consolas" w:cs="Times New Roman"/>
-          <w:color w:val="ABB2BF"/>
-          <w:sz w:val="21"/>
-          <w:szCs w:val="21"/>
-          <w:lang w:val="en-US" w:eastAsia="de-AT"/>
-        </w:rPr>
-        <w:t>: </w:t>
+        <w:t>   width: </w:t>
       </w:r>
       <w:r>
         <w:rPr>
@@ -5998,29 +5049,7 @@
           <w:szCs w:val="21"/>
           <w:lang w:val="en-US" w:eastAsia="de-AT"/>
         </w:rPr>
-        <w:t>   </w:t>
-      </w:r>
-      <w:proofErr w:type="gramStart"/>
-      <w:r>
-        <w:rPr>
-          <w:rFonts w:ascii="Consolas" w:eastAsia="Times New Roman" w:hAnsi="Consolas" w:cs="Times New Roman"/>
-          <w:color w:val="ABB2BF"/>
-          <w:sz w:val="21"/>
-          <w:szCs w:val="21"/>
-          <w:lang w:val="en-US" w:eastAsia="de-AT"/>
-        </w:rPr>
-        <w:t>margin</w:t>
-      </w:r>
-      <w:proofErr w:type="gramEnd"/>
-      <w:r>
-        <w:rPr>
-          <w:rFonts w:ascii="Consolas" w:eastAsia="Times New Roman" w:hAnsi="Consolas" w:cs="Times New Roman"/>
-          <w:color w:val="ABB2BF"/>
-          <w:sz w:val="21"/>
-          <w:szCs w:val="21"/>
-          <w:lang w:val="en-US" w:eastAsia="de-AT"/>
-        </w:rPr>
-        <w:t>: </w:t>
+        <w:t>   margin: </w:t>
       </w:r>
       <w:r>
         <w:rPr>
@@ -6083,29 +5112,7 @@
           <w:szCs w:val="21"/>
           <w:lang w:val="en-US" w:eastAsia="de-AT"/>
         </w:rPr>
-        <w:t>   </w:t>
-      </w:r>
-      <w:proofErr w:type="gramStart"/>
-      <w:r>
-        <w:rPr>
-          <w:rFonts w:ascii="Consolas" w:eastAsia="Times New Roman" w:hAnsi="Consolas" w:cs="Times New Roman"/>
-          <w:color w:val="ABB2BF"/>
-          <w:sz w:val="21"/>
-          <w:szCs w:val="21"/>
-          <w:lang w:val="en-US" w:eastAsia="de-AT"/>
-        </w:rPr>
-        <w:t>display</w:t>
-      </w:r>
-      <w:proofErr w:type="gramEnd"/>
-      <w:r>
-        <w:rPr>
-          <w:rFonts w:ascii="Consolas" w:eastAsia="Times New Roman" w:hAnsi="Consolas" w:cs="Times New Roman"/>
-          <w:color w:val="ABB2BF"/>
-          <w:sz w:val="21"/>
-          <w:szCs w:val="21"/>
-          <w:lang w:val="en-US" w:eastAsia="de-AT"/>
-        </w:rPr>
-        <w:t>: </w:t>
+        <w:t>   display: </w:t>
       </w:r>
       <w:r>
         <w:rPr>
@@ -6148,29 +5155,7 @@
           <w:szCs w:val="21"/>
           <w:lang w:val="en-US" w:eastAsia="de-AT"/>
         </w:rPr>
-        <w:t>   </w:t>
-      </w:r>
-      <w:proofErr w:type="gramStart"/>
-      <w:r>
-        <w:rPr>
-          <w:rFonts w:ascii="Consolas" w:eastAsia="Times New Roman" w:hAnsi="Consolas" w:cs="Times New Roman"/>
-          <w:color w:val="ABB2BF"/>
-          <w:sz w:val="21"/>
-          <w:szCs w:val="21"/>
-          <w:lang w:val="en-US" w:eastAsia="de-AT"/>
-        </w:rPr>
-        <w:t>grid-template-columns</w:t>
-      </w:r>
-      <w:proofErr w:type="gramEnd"/>
-      <w:r>
-        <w:rPr>
-          <w:rFonts w:ascii="Consolas" w:eastAsia="Times New Roman" w:hAnsi="Consolas" w:cs="Times New Roman"/>
-          <w:color w:val="ABB2BF"/>
-          <w:sz w:val="21"/>
-          <w:szCs w:val="21"/>
-          <w:lang w:val="en-US" w:eastAsia="de-AT"/>
-        </w:rPr>
-        <w:t>: </w:t>
+        <w:t>   grid-template-columns: </w:t>
       </w:r>
       <w:r>
         <w:rPr>
@@ -6265,29 +5250,7 @@
           <w:szCs w:val="21"/>
           <w:lang w:val="en-US" w:eastAsia="de-AT"/>
         </w:rPr>
-        <w:t>   </w:t>
-      </w:r>
-      <w:proofErr w:type="gramStart"/>
-      <w:r>
-        <w:rPr>
-          <w:rFonts w:ascii="Consolas" w:eastAsia="Times New Roman" w:hAnsi="Consolas" w:cs="Times New Roman"/>
-          <w:color w:val="ABB2BF"/>
-          <w:sz w:val="21"/>
-          <w:szCs w:val="21"/>
-          <w:lang w:val="en-US" w:eastAsia="de-AT"/>
-        </w:rPr>
-        <w:t>grid-gap</w:t>
-      </w:r>
-      <w:proofErr w:type="gramEnd"/>
-      <w:r>
-        <w:rPr>
-          <w:rFonts w:ascii="Consolas" w:eastAsia="Times New Roman" w:hAnsi="Consolas" w:cs="Times New Roman"/>
-          <w:color w:val="ABB2BF"/>
-          <w:sz w:val="21"/>
-          <w:szCs w:val="21"/>
-          <w:lang w:val="en-US" w:eastAsia="de-AT"/>
-        </w:rPr>
-        <w:t>: </w:t>
+        <w:t>   grid-gap: </w:t>
       </w:r>
       <w:r>
         <w:rPr>
@@ -6383,96 +5346,44 @@
         <w:rPr>
           <w:lang w:val="en-US"/>
         </w:rPr>
-        <w:t xml:space="preserve"> </w:t>
-      </w:r>
-      <w:proofErr w:type="spellStart"/>
-      <w:r>
-        <w:rPr>
-          <w:lang w:val="en-US"/>
-        </w:rPr>
-        <w:t>mit</w:t>
-      </w:r>
-      <w:proofErr w:type="spellEnd"/>
-      <w:r>
-        <w:rPr>
-          <w:lang w:val="en-US"/>
-        </w:rPr>
-        <w:t xml:space="preserve"> </w:t>
-      </w:r>
-      <w:proofErr w:type="spellStart"/>
-      <w:r>
-        <w:rPr>
-          <w:lang w:val="en-US"/>
-        </w:rPr>
-        <w:t>Backticks</w:t>
-      </w:r>
-      <w:proofErr w:type="spellEnd"/>
+        <w:t xml:space="preserve"> mit Backticks</w:t>
+      </w:r>
     </w:p>
     <w:p>
       <w:r>
         <w:t xml:space="preserve">Im Projekt wird davon geredet für die </w:t>
       </w:r>
-      <w:proofErr w:type="spellStart"/>
       <w:r>
         <w:rPr>
           <w:b/>
         </w:rPr>
         <w:t>src</w:t>
       </w:r>
-      <w:proofErr w:type="spellEnd"/>
       <w:r>
         <w:t xml:space="preserve"> von </w:t>
       </w:r>
-      <w:proofErr w:type="spellStart"/>
       <w:r>
         <w:rPr>
           <w:b/>
         </w:rPr>
         <w:t>img</w:t>
       </w:r>
-      <w:proofErr w:type="spellEnd"/>
       <w:r>
         <w:t xml:space="preserve">, weil nur mit </w:t>
       </w:r>
-      <w:proofErr w:type="spellStart"/>
       <w:r>
         <w:rPr>
           <w:b/>
         </w:rPr>
         <w:t>backticks</w:t>
       </w:r>
-      <w:proofErr w:type="spellEnd"/>
-      <w:r>
-        <w:t xml:space="preserve"> der </w:t>
-      </w:r>
-      <w:proofErr w:type="spellStart"/>
-      <w:r>
-        <w:t>string</w:t>
-      </w:r>
-      <w:proofErr w:type="spellEnd"/>
-      <w:r>
-        <w:t xml:space="preserve"> interpoliert werden kann</w:t>
-      </w:r>
-    </w:p>
-    <w:p>
-      <w:r>
-        <w:t xml:space="preserve">Für die Monster-Bilder brauchen wir unterschiedliche Zahlen in der URL, die wir durch die monster.id bekommen. Aber den </w:t>
-      </w:r>
-      <w:proofErr w:type="spellStart"/>
-      <w:r>
-        <w:t>src</w:t>
-      </w:r>
-      <w:proofErr w:type="spellEnd"/>
-      <w:r>
-        <w:t xml:space="preserve"> String muss man dann eben mit </w:t>
-      </w:r>
-      <w:proofErr w:type="spellStart"/>
-      <w:r>
-        <w:t>backticks</w:t>
-      </w:r>
-      <w:proofErr w:type="spellEnd"/>
-      <w:r>
-        <w:t xml:space="preserve"> schreiben und mit </w:t>
+      <w:r>
+        <w:t xml:space="preserve"> der string interpoliert werden kann</w:t>
+      </w:r>
+    </w:p>
+    <w:p>
+      <w:r>
+        <w:t xml:space="preserve">Für die Monster-Bilder brauchen wir unterschiedliche Zahlen in der URL, die wir durch die monster.id bekommen. Aber den src String muss man dann eben mit backticks schreiben und mit </w:t>
       </w:r>
       <w:r>
         <w:rPr>
@@ -6483,8 +5394,6 @@
       <w:r>
         <w:t xml:space="preserve"> den Wert einsetzen</w:t>
       </w:r>
-      <w:bookmarkStart w:id="0" w:name="_GoBack"/>
-      <w:bookmarkEnd w:id="0"/>
     </w:p>
     <w:p>
       <w:pPr>
@@ -6580,7 +5489,6 @@
         </w:rPr>
         <w:t>}</w:t>
       </w:r>
-      <w:proofErr w:type="gramStart"/>
       <w:r>
         <w:rPr>
           <w:rFonts w:ascii="Consolas" w:eastAsia="Times New Roman" w:hAnsi="Consolas" w:cs="Times New Roman"/>
@@ -6589,18 +5497,7 @@
           <w:szCs w:val="21"/>
           <w:lang w:eastAsia="de-AT"/>
         </w:rPr>
-        <w:t>?set</w:t>
-      </w:r>
-      <w:proofErr w:type="gramEnd"/>
-      <w:r>
-        <w:rPr>
-          <w:rFonts w:ascii="Consolas" w:eastAsia="Times New Roman" w:hAnsi="Consolas" w:cs="Times New Roman"/>
-          <w:color w:val="98C379"/>
-          <w:sz w:val="21"/>
-          <w:szCs w:val="21"/>
-          <w:lang w:eastAsia="de-AT"/>
-        </w:rPr>
-        <w:t>=set2&amp;size=180x180`</w:t>
+        <w:t>?set=set2&amp;size=180x180`</w:t>
       </w:r>
       <w:r>
         <w:rPr>
@@ -6624,46 +5521,21 @@
     </w:p>
     <w:p>
       <w:r>
-        <w:t xml:space="preserve">Eine </w:t>
-      </w:r>
-      <w:proofErr w:type="spellStart"/>
-      <w:r>
-        <w:t>CardList</w:t>
-      </w:r>
-      <w:proofErr w:type="spellEnd"/>
-      <w:r>
-        <w:t xml:space="preserve">-Komponente, welche im </w:t>
-      </w:r>
-      <w:proofErr w:type="spellStart"/>
-      <w:r>
-        <w:t>renderer</w:t>
-      </w:r>
-      <w:proofErr w:type="spellEnd"/>
-      <w:r>
-        <w:t xml:space="preserve"> über ein Array aus Daten </w:t>
-      </w:r>
-      <w:proofErr w:type="spellStart"/>
-      <w:r>
-        <w:t>mapped</w:t>
-      </w:r>
-      <w:proofErr w:type="spellEnd"/>
-      <w:r>
-        <w:t>, wo für jede „Date“ eine separate Komponente erstellt wird</w:t>
-      </w:r>
-    </w:p>
-    <w:p>
-      <w:pPr>
-        <w:shd w:val="clear" w:color="auto" w:fill="282C34"/>
-        <w:spacing w:after="0" w:line="285" w:lineRule="atLeast"/>
-        <w:rPr>
-          <w:rFonts w:ascii="Consolas" w:eastAsia="Times New Roman" w:hAnsi="Consolas" w:cs="Times New Roman"/>
-          <w:color w:val="ABB2BF"/>
-          <w:sz w:val="21"/>
-          <w:szCs w:val="21"/>
-          <w:lang w:val="en-US" w:eastAsia="de-AT"/>
-        </w:rPr>
-      </w:pPr>
-      <w:proofErr w:type="gramStart"/>
+        <w:t>Eine CardList-Komponente, welche im renderer über ein Array aus Daten mapped, wo für jede „Date“ eine separate Komponente erstellt wird</w:t>
+      </w:r>
+    </w:p>
+    <w:p>
+      <w:pPr>
+        <w:shd w:val="clear" w:color="auto" w:fill="282C34"/>
+        <w:spacing w:after="0" w:line="285" w:lineRule="atLeast"/>
+        <w:rPr>
+          <w:rFonts w:ascii="Consolas" w:eastAsia="Times New Roman" w:hAnsi="Consolas" w:cs="Times New Roman"/>
+          <w:color w:val="ABB2BF"/>
+          <w:sz w:val="21"/>
+          <w:szCs w:val="21"/>
+          <w:lang w:val="en-US" w:eastAsia="de-AT"/>
+        </w:rPr>
+      </w:pPr>
       <w:r>
         <w:rPr>
           <w:rFonts w:ascii="Consolas" w:eastAsia="Times New Roman" w:hAnsi="Consolas" w:cs="Times New Roman"/>
@@ -6676,7 +5548,6 @@
         </w:rPr>
         <w:t>export</w:t>
       </w:r>
-      <w:proofErr w:type="gramEnd"/>
       <w:r>
         <w:rPr>
           <w:rFonts w:ascii="Consolas" w:eastAsia="Times New Roman" w:hAnsi="Consolas" w:cs="Times New Roman"/>
@@ -6687,7 +5558,6 @@
         </w:rPr>
         <w:t> </w:t>
       </w:r>
-      <w:proofErr w:type="spellStart"/>
       <w:r>
         <w:rPr>
           <w:rFonts w:ascii="Consolas" w:eastAsia="Times New Roman" w:hAnsi="Consolas" w:cs="Times New Roman"/>
@@ -6700,7 +5570,6 @@
         </w:rPr>
         <w:t>const</w:t>
       </w:r>
-      <w:proofErr w:type="spellEnd"/>
       <w:r>
         <w:rPr>
           <w:rFonts w:ascii="Consolas" w:eastAsia="Times New Roman" w:hAnsi="Consolas" w:cs="Times New Roman"/>
@@ -6711,7 +5580,6 @@
         </w:rPr>
         <w:t> </w:t>
       </w:r>
-      <w:proofErr w:type="spellStart"/>
       <w:r>
         <w:rPr>
           <w:rFonts w:ascii="Consolas" w:eastAsia="Times New Roman" w:hAnsi="Consolas" w:cs="Times New Roman"/>
@@ -6722,7 +5590,6 @@
         </w:rPr>
         <w:t>CardList</w:t>
       </w:r>
-      <w:proofErr w:type="spellEnd"/>
       <w:r>
         <w:rPr>
           <w:rFonts w:ascii="Consolas" w:eastAsia="Times New Roman" w:hAnsi="Consolas" w:cs="Times New Roman"/>
@@ -6836,7 +5703,6 @@
         </w:rPr>
         <w:t> </w:t>
       </w:r>
-      <w:proofErr w:type="spellStart"/>
       <w:r>
         <w:rPr>
           <w:rFonts w:ascii="Consolas" w:eastAsia="Times New Roman" w:hAnsi="Consolas" w:cs="Times New Roman"/>
@@ -6849,7 +5715,6 @@
         </w:rPr>
         <w:t>className</w:t>
       </w:r>
-      <w:proofErr w:type="spellEnd"/>
       <w:r>
         <w:rPr>
           <w:rFonts w:ascii="Consolas" w:eastAsia="Times New Roman" w:hAnsi="Consolas" w:cs="Times New Roman"/>
@@ -6913,7 +5778,6 @@
         </w:rPr>
         <w:t>{</w:t>
       </w:r>
-      <w:proofErr w:type="spellStart"/>
       <w:r>
         <w:rPr>
           <w:rFonts w:ascii="Consolas" w:eastAsia="Times New Roman" w:hAnsi="Consolas" w:cs="Times New Roman"/>
@@ -6944,7 +5808,6 @@
         </w:rPr>
         <w:t>map</w:t>
       </w:r>
-      <w:proofErr w:type="spellEnd"/>
       <w:r>
         <w:rPr>
           <w:rFonts w:ascii="Consolas" w:eastAsia="Times New Roman" w:hAnsi="Consolas" w:cs="Times New Roman"/>
@@ -6955,7 +5818,6 @@
         </w:rPr>
         <w:t>((</w:t>
       </w:r>
-      <w:proofErr w:type="spellStart"/>
       <w:r>
         <w:rPr>
           <w:rFonts w:ascii="Consolas" w:eastAsia="Times New Roman" w:hAnsi="Consolas" w:cs="Times New Roman"/>
@@ -6966,7 +5828,6 @@
         </w:rPr>
         <w:t>monster</w:t>
       </w:r>
-      <w:proofErr w:type="spellEnd"/>
       <w:r>
         <w:rPr>
           <w:rFonts w:ascii="Consolas" w:eastAsia="Times New Roman" w:hAnsi="Consolas" w:cs="Times New Roman"/>
@@ -7040,7 +5901,6 @@
         </w:rPr>
         <w:t> </w:t>
       </w:r>
-      <w:proofErr w:type="spellStart"/>
       <w:r>
         <w:rPr>
           <w:rFonts w:ascii="Consolas" w:eastAsia="Times New Roman" w:hAnsi="Consolas" w:cs="Times New Roman"/>
@@ -7053,7 +5913,6 @@
         </w:rPr>
         <w:t>key</w:t>
       </w:r>
-      <w:proofErr w:type="spellEnd"/>
       <w:r>
         <w:rPr>
           <w:rFonts w:ascii="Consolas" w:eastAsia="Times New Roman" w:hAnsi="Consolas" w:cs="Times New Roman"/>
@@ -7114,7 +5973,6 @@
         </w:rPr>
         <w:t> </w:t>
       </w:r>
-      <w:proofErr w:type="spellStart"/>
       <w:r>
         <w:rPr>
           <w:rFonts w:ascii="Consolas" w:eastAsia="Times New Roman" w:hAnsi="Consolas" w:cs="Times New Roman"/>
@@ -7127,7 +5985,6 @@
         </w:rPr>
         <w:t>monster</w:t>
       </w:r>
-      <w:proofErr w:type="spellEnd"/>
       <w:r>
         <w:rPr>
           <w:rFonts w:ascii="Consolas" w:eastAsia="Times New Roman" w:hAnsi="Consolas" w:cs="Times New Roman"/>
@@ -7148,7 +6005,6 @@
         </w:rPr>
         <w:t>{</w:t>
       </w:r>
-      <w:proofErr w:type="spellStart"/>
       <w:r>
         <w:rPr>
           <w:rFonts w:ascii="Consolas" w:eastAsia="Times New Roman" w:hAnsi="Consolas" w:cs="Times New Roman"/>
@@ -7159,7 +6015,6 @@
         </w:rPr>
         <w:t>monster</w:t>
       </w:r>
-      <w:proofErr w:type="spellEnd"/>
       <w:r>
         <w:rPr>
           <w:rFonts w:ascii="Consolas" w:eastAsia="Times New Roman" w:hAnsi="Consolas" w:cs="Times New Roman"/>
@@ -7293,7 +6148,6 @@
           <w:lang w:val="en-US" w:eastAsia="de-AT"/>
         </w:rPr>
       </w:pPr>
-      <w:proofErr w:type="gramStart"/>
       <w:r>
         <w:rPr>
           <w:rFonts w:ascii="Consolas" w:eastAsia="Times New Roman" w:hAnsi="Consolas" w:cs="Times New Roman"/>
@@ -7306,7 +6160,6 @@
         </w:rPr>
         <w:t>export</w:t>
       </w:r>
-      <w:proofErr w:type="gramEnd"/>
       <w:r>
         <w:rPr>
           <w:rFonts w:ascii="Consolas" w:eastAsia="Times New Roman" w:hAnsi="Consolas" w:cs="Times New Roman"/>
@@ -7317,7 +6170,6 @@
         </w:rPr>
         <w:t> </w:t>
       </w:r>
-      <w:proofErr w:type="spellStart"/>
       <w:r>
         <w:rPr>
           <w:rFonts w:ascii="Consolas" w:eastAsia="Times New Roman" w:hAnsi="Consolas" w:cs="Times New Roman"/>
@@ -7330,7 +6182,6 @@
         </w:rPr>
         <w:t>const</w:t>
       </w:r>
-      <w:proofErr w:type="spellEnd"/>
       <w:r>
         <w:rPr>
           <w:rFonts w:ascii="Consolas" w:eastAsia="Times New Roman" w:hAnsi="Consolas" w:cs="Times New Roman"/>
@@ -7445,7 +6296,6 @@
         <w:lastRenderedPageBreak/>
         <w:t>   &lt;</w:t>
       </w:r>
-      <w:proofErr w:type="gramStart"/>
       <w:r>
         <w:rPr>
           <w:rFonts w:ascii="Consolas" w:eastAsia="Times New Roman" w:hAnsi="Consolas" w:cs="Times New Roman"/>
@@ -7456,7 +6306,6 @@
         </w:rPr>
         <w:t>div</w:t>
       </w:r>
-      <w:proofErr w:type="gramEnd"/>
       <w:r>
         <w:rPr>
           <w:rFonts w:ascii="Consolas" w:eastAsia="Times New Roman" w:hAnsi="Consolas" w:cs="Times New Roman"/>
@@ -7671,6 +6520,1044 @@
       </w:pPr>
     </w:p>
     <w:p/>
+    <w:p>
+      <w:pPr>
+        <w:pStyle w:val="berschrift2"/>
+      </w:pPr>
+      <w:r>
+        <w:t>setState() ist asynchron</w:t>
+      </w:r>
+      <w:r>
+        <w:t xml:space="preserve"> | Zweiter Parameter „umgeht“ dieses Verhalten</w:t>
+      </w:r>
+    </w:p>
+    <w:p>
+      <w:r>
+        <w:t>Würde man console.log einfach nach this.setState schreiben, dann wäre der Input beim 1.Tastendruck leer</w:t>
+      </w:r>
+      <w:r>
+        <w:t xml:space="preserve"> in der console</w:t>
+      </w:r>
+    </w:p>
+    <w:p>
+      <w:pPr>
+        <w:shd w:val="clear" w:color="auto" w:fill="282C34"/>
+        <w:spacing w:after="0" w:line="285" w:lineRule="atLeast"/>
+        <w:rPr>
+          <w:rFonts w:ascii="Consolas" w:eastAsia="Times New Roman" w:hAnsi="Consolas" w:cs="Times New Roman"/>
+          <w:color w:val="ABB2BF"/>
+          <w:sz w:val="21"/>
+          <w:szCs w:val="21"/>
+          <w:lang w:eastAsia="de-AT"/>
+        </w:rPr>
+      </w:pPr>
+      <w:r>
+        <w:rPr>
+          <w:rFonts w:ascii="Consolas" w:eastAsia="Times New Roman" w:hAnsi="Consolas" w:cs="Times New Roman"/>
+          <w:color w:val="ABB2BF"/>
+          <w:sz w:val="21"/>
+          <w:szCs w:val="21"/>
+          <w:lang w:val="en-US" w:eastAsia="de-AT"/>
+        </w:rPr>
+        <w:t>&lt;</w:t>
+      </w:r>
+      <w:r>
+        <w:rPr>
+          <w:rFonts w:ascii="Consolas" w:eastAsia="Times New Roman" w:hAnsi="Consolas" w:cs="Times New Roman"/>
+          <w:color w:val="E06C75"/>
+          <w:sz w:val="21"/>
+          <w:szCs w:val="21"/>
+          <w:lang w:val="en-US" w:eastAsia="de-AT"/>
+        </w:rPr>
+        <w:t>input</w:t>
+      </w:r>
+    </w:p>
+    <w:p>
+      <w:pPr>
+        <w:shd w:val="clear" w:color="auto" w:fill="282C34"/>
+        <w:spacing w:after="0" w:line="285" w:lineRule="atLeast"/>
+        <w:rPr>
+          <w:rFonts w:ascii="Consolas" w:eastAsia="Times New Roman" w:hAnsi="Consolas" w:cs="Times New Roman"/>
+          <w:color w:val="ABB2BF"/>
+          <w:sz w:val="21"/>
+          <w:szCs w:val="21"/>
+          <w:lang w:val="en-US" w:eastAsia="de-AT"/>
+        </w:rPr>
+      </w:pPr>
+      <w:r>
+        <w:rPr>
+          <w:rFonts w:ascii="Consolas" w:eastAsia="Times New Roman" w:hAnsi="Consolas" w:cs="Times New Roman"/>
+          <w:color w:val="ABB2BF"/>
+          <w:sz w:val="21"/>
+          <w:szCs w:val="21"/>
+          <w:lang w:val="en-US" w:eastAsia="de-AT"/>
+        </w:rPr>
+        <w:t>               </w:t>
+      </w:r>
+      <w:r>
+        <w:rPr>
+          <w:rFonts w:ascii="Consolas" w:eastAsia="Times New Roman" w:hAnsi="Consolas" w:cs="Times New Roman"/>
+          <w:i/>
+          <w:iCs/>
+          <w:color w:val="D19A66"/>
+          <w:sz w:val="21"/>
+          <w:szCs w:val="21"/>
+          <w:lang w:val="en-US" w:eastAsia="de-AT"/>
+        </w:rPr>
+        <w:t>type</w:t>
+      </w:r>
+      <w:r>
+        <w:rPr>
+          <w:rFonts w:ascii="Consolas" w:eastAsia="Times New Roman" w:hAnsi="Consolas" w:cs="Times New Roman"/>
+          <w:color w:val="56B6C2"/>
+          <w:sz w:val="21"/>
+          <w:szCs w:val="21"/>
+          <w:lang w:val="en-US" w:eastAsia="de-AT"/>
+        </w:rPr>
+        <w:t>=</w:t>
+      </w:r>
+      <w:r>
+        <w:rPr>
+          <w:rFonts w:ascii="Consolas" w:eastAsia="Times New Roman" w:hAnsi="Consolas" w:cs="Times New Roman"/>
+          <w:color w:val="98C379"/>
+          <w:sz w:val="21"/>
+          <w:szCs w:val="21"/>
+          <w:lang w:val="en-US" w:eastAsia="de-AT"/>
+        </w:rPr>
+        <w:t>"search"</w:t>
+      </w:r>
+    </w:p>
+    <w:p>
+      <w:pPr>
+        <w:shd w:val="clear" w:color="auto" w:fill="282C34"/>
+        <w:spacing w:after="0" w:line="285" w:lineRule="atLeast"/>
+        <w:rPr>
+          <w:rFonts w:ascii="Consolas" w:eastAsia="Times New Roman" w:hAnsi="Consolas" w:cs="Times New Roman"/>
+          <w:color w:val="ABB2BF"/>
+          <w:sz w:val="21"/>
+          <w:szCs w:val="21"/>
+          <w:lang w:val="en-US" w:eastAsia="de-AT"/>
+        </w:rPr>
+      </w:pPr>
+      <w:r>
+        <w:rPr>
+          <w:rFonts w:ascii="Consolas" w:eastAsia="Times New Roman" w:hAnsi="Consolas" w:cs="Times New Roman"/>
+          <w:color w:val="ABB2BF"/>
+          <w:sz w:val="21"/>
+          <w:szCs w:val="21"/>
+          <w:lang w:val="en-US" w:eastAsia="de-AT"/>
+        </w:rPr>
+        <w:t>               </w:t>
+      </w:r>
+      <w:r>
+        <w:rPr>
+          <w:rFonts w:ascii="Consolas" w:eastAsia="Times New Roman" w:hAnsi="Consolas" w:cs="Times New Roman"/>
+          <w:i/>
+          <w:iCs/>
+          <w:color w:val="D19A66"/>
+          <w:sz w:val="21"/>
+          <w:szCs w:val="21"/>
+          <w:lang w:val="en-US" w:eastAsia="de-AT"/>
+        </w:rPr>
+        <w:t>placeholder</w:t>
+      </w:r>
+      <w:r>
+        <w:rPr>
+          <w:rFonts w:ascii="Consolas" w:eastAsia="Times New Roman" w:hAnsi="Consolas" w:cs="Times New Roman"/>
+          <w:color w:val="56B6C2"/>
+          <w:sz w:val="21"/>
+          <w:szCs w:val="21"/>
+          <w:lang w:val="en-US" w:eastAsia="de-AT"/>
+        </w:rPr>
+        <w:t>=</w:t>
+      </w:r>
+      <w:r>
+        <w:rPr>
+          <w:rFonts w:ascii="Consolas" w:eastAsia="Times New Roman" w:hAnsi="Consolas" w:cs="Times New Roman"/>
+          <w:color w:val="98C379"/>
+          <w:sz w:val="21"/>
+          <w:szCs w:val="21"/>
+          <w:lang w:val="en-US" w:eastAsia="de-AT"/>
+        </w:rPr>
+        <w:t>"search monster"</w:t>
+      </w:r>
+    </w:p>
+    <w:p>
+      <w:pPr>
+        <w:shd w:val="clear" w:color="auto" w:fill="282C34"/>
+        <w:spacing w:after="0" w:line="285" w:lineRule="atLeast"/>
+        <w:rPr>
+          <w:rFonts w:ascii="Consolas" w:eastAsia="Times New Roman" w:hAnsi="Consolas" w:cs="Times New Roman"/>
+          <w:color w:val="ABB2BF"/>
+          <w:sz w:val="21"/>
+          <w:szCs w:val="21"/>
+          <w:lang w:val="en-US" w:eastAsia="de-AT"/>
+        </w:rPr>
+      </w:pPr>
+      <w:r>
+        <w:rPr>
+          <w:rFonts w:ascii="Consolas" w:eastAsia="Times New Roman" w:hAnsi="Consolas" w:cs="Times New Roman"/>
+          <w:color w:val="ABB2BF"/>
+          <w:sz w:val="21"/>
+          <w:szCs w:val="21"/>
+          <w:lang w:val="en-US" w:eastAsia="de-AT"/>
+        </w:rPr>
+        <w:t>               </w:t>
+      </w:r>
+      <w:r>
+        <w:rPr>
+          <w:rFonts w:ascii="Consolas" w:eastAsia="Times New Roman" w:hAnsi="Consolas" w:cs="Times New Roman"/>
+          <w:i/>
+          <w:iCs/>
+          <w:color w:val="D19A66"/>
+          <w:sz w:val="21"/>
+          <w:szCs w:val="21"/>
+          <w:lang w:val="en-US" w:eastAsia="de-AT"/>
+        </w:rPr>
+        <w:t>onChange</w:t>
+      </w:r>
+      <w:r>
+        <w:rPr>
+          <w:rFonts w:ascii="Consolas" w:eastAsia="Times New Roman" w:hAnsi="Consolas" w:cs="Times New Roman"/>
+          <w:color w:val="56B6C2"/>
+          <w:sz w:val="21"/>
+          <w:szCs w:val="21"/>
+          <w:lang w:val="en-US" w:eastAsia="de-AT"/>
+        </w:rPr>
+        <w:t>=</w:t>
+      </w:r>
+      <w:r>
+        <w:rPr>
+          <w:rFonts w:ascii="Consolas" w:eastAsia="Times New Roman" w:hAnsi="Consolas" w:cs="Times New Roman"/>
+          <w:color w:val="E06C75"/>
+          <w:sz w:val="21"/>
+          <w:szCs w:val="21"/>
+          <w:lang w:val="en-US" w:eastAsia="de-AT"/>
+        </w:rPr>
+        <w:t>{</w:t>
+      </w:r>
+      <w:r>
+        <w:rPr>
+          <w:rFonts w:ascii="Consolas" w:eastAsia="Times New Roman" w:hAnsi="Consolas" w:cs="Times New Roman"/>
+          <w:color w:val="ABB2BF"/>
+          <w:sz w:val="21"/>
+          <w:szCs w:val="21"/>
+          <w:lang w:val="en-US" w:eastAsia="de-AT"/>
+        </w:rPr>
+        <w:t>(</w:t>
+      </w:r>
+      <w:r>
+        <w:rPr>
+          <w:rFonts w:ascii="Consolas" w:eastAsia="Times New Roman" w:hAnsi="Consolas" w:cs="Times New Roman"/>
+          <w:color w:val="D19A66"/>
+          <w:sz w:val="21"/>
+          <w:szCs w:val="21"/>
+          <w:lang w:val="en-US" w:eastAsia="de-AT"/>
+        </w:rPr>
+        <w:t>e</w:t>
+      </w:r>
+      <w:r>
+        <w:rPr>
+          <w:rFonts w:ascii="Consolas" w:eastAsia="Times New Roman" w:hAnsi="Consolas" w:cs="Times New Roman"/>
+          <w:color w:val="ABB2BF"/>
+          <w:sz w:val="21"/>
+          <w:szCs w:val="21"/>
+          <w:lang w:val="en-US" w:eastAsia="de-AT"/>
+        </w:rPr>
+        <w:t>) </w:t>
+      </w:r>
+      <w:r>
+        <w:rPr>
+          <w:rFonts w:ascii="Consolas" w:eastAsia="Times New Roman" w:hAnsi="Consolas" w:cs="Times New Roman"/>
+          <w:color w:val="C678DD"/>
+          <w:sz w:val="21"/>
+          <w:szCs w:val="21"/>
+          <w:lang w:val="en-US" w:eastAsia="de-AT"/>
+        </w:rPr>
+        <w:t>=&gt;</w:t>
+      </w:r>
+      <w:r>
+        <w:rPr>
+          <w:rFonts w:ascii="Consolas" w:eastAsia="Times New Roman" w:hAnsi="Consolas" w:cs="Times New Roman"/>
+          <w:color w:val="ABB2BF"/>
+          <w:sz w:val="21"/>
+          <w:szCs w:val="21"/>
+          <w:lang w:val="en-US" w:eastAsia="de-AT"/>
+        </w:rPr>
+        <w:t> {</w:t>
+      </w:r>
+    </w:p>
+    <w:p>
+      <w:pPr>
+        <w:shd w:val="clear" w:color="auto" w:fill="282C34"/>
+        <w:spacing w:after="0" w:line="285" w:lineRule="atLeast"/>
+        <w:rPr>
+          <w:rFonts w:ascii="Consolas" w:eastAsia="Times New Roman" w:hAnsi="Consolas" w:cs="Times New Roman"/>
+          <w:color w:val="ABB2BF"/>
+          <w:sz w:val="21"/>
+          <w:szCs w:val="21"/>
+          <w:lang w:val="en-US" w:eastAsia="de-AT"/>
+        </w:rPr>
+      </w:pPr>
+      <w:r>
+        <w:rPr>
+          <w:rFonts w:ascii="Consolas" w:eastAsia="Times New Roman" w:hAnsi="Consolas" w:cs="Times New Roman"/>
+          <w:color w:val="ABB2BF"/>
+          <w:sz w:val="21"/>
+          <w:szCs w:val="21"/>
+          <w:lang w:val="en-US" w:eastAsia="de-AT"/>
+        </w:rPr>
+        <w:t>                  </w:t>
+      </w:r>
+      <w:r>
+        <w:rPr>
+          <w:rFonts w:ascii="Consolas" w:eastAsia="Times New Roman" w:hAnsi="Consolas" w:cs="Times New Roman"/>
+          <w:i/>
+          <w:iCs/>
+          <w:color w:val="E5C07B"/>
+          <w:sz w:val="21"/>
+          <w:szCs w:val="21"/>
+          <w:lang w:val="en-US" w:eastAsia="de-AT"/>
+        </w:rPr>
+        <w:t>this</w:t>
+      </w:r>
+      <w:r>
+        <w:rPr>
+          <w:rFonts w:ascii="Consolas" w:eastAsia="Times New Roman" w:hAnsi="Consolas" w:cs="Times New Roman"/>
+          <w:color w:val="ABB2BF"/>
+          <w:sz w:val="21"/>
+          <w:szCs w:val="21"/>
+          <w:lang w:val="en-US" w:eastAsia="de-AT"/>
+        </w:rPr>
+        <w:t>.</w:t>
+      </w:r>
+      <w:r>
+        <w:rPr>
+          <w:rFonts w:ascii="Consolas" w:eastAsia="Times New Roman" w:hAnsi="Consolas" w:cs="Times New Roman"/>
+          <w:color w:val="61AFEF"/>
+          <w:sz w:val="21"/>
+          <w:szCs w:val="21"/>
+          <w:lang w:val="en-US" w:eastAsia="de-AT"/>
+        </w:rPr>
+        <w:t>setState</w:t>
+      </w:r>
+      <w:r>
+        <w:rPr>
+          <w:rFonts w:ascii="Consolas" w:eastAsia="Times New Roman" w:hAnsi="Consolas" w:cs="Times New Roman"/>
+          <w:color w:val="ABB2BF"/>
+          <w:sz w:val="21"/>
+          <w:szCs w:val="21"/>
+          <w:lang w:val="en-US" w:eastAsia="de-AT"/>
+        </w:rPr>
+        <w:t>({ </w:t>
+      </w:r>
+      <w:r>
+        <w:rPr>
+          <w:rFonts w:ascii="Consolas" w:eastAsia="Times New Roman" w:hAnsi="Consolas" w:cs="Times New Roman"/>
+          <w:color w:val="E06C75"/>
+          <w:sz w:val="21"/>
+          <w:szCs w:val="21"/>
+          <w:lang w:val="en-US" w:eastAsia="de-AT"/>
+        </w:rPr>
+        <w:t>searchField</w:t>
+      </w:r>
+      <w:r>
+        <w:rPr>
+          <w:rFonts w:ascii="Consolas" w:eastAsia="Times New Roman" w:hAnsi="Consolas" w:cs="Times New Roman"/>
+          <w:color w:val="ABB2BF"/>
+          <w:sz w:val="21"/>
+          <w:szCs w:val="21"/>
+          <w:lang w:val="en-US" w:eastAsia="de-AT"/>
+        </w:rPr>
+        <w:t>: </w:t>
+      </w:r>
+      <w:r>
+        <w:rPr>
+          <w:rFonts w:ascii="Consolas" w:eastAsia="Times New Roman" w:hAnsi="Consolas" w:cs="Times New Roman"/>
+          <w:color w:val="D19A66"/>
+          <w:sz w:val="21"/>
+          <w:szCs w:val="21"/>
+          <w:lang w:val="en-US" w:eastAsia="de-AT"/>
+        </w:rPr>
+        <w:t>e</w:t>
+      </w:r>
+      <w:r>
+        <w:rPr>
+          <w:rFonts w:ascii="Consolas" w:eastAsia="Times New Roman" w:hAnsi="Consolas" w:cs="Times New Roman"/>
+          <w:color w:val="ABB2BF"/>
+          <w:sz w:val="21"/>
+          <w:szCs w:val="21"/>
+          <w:lang w:val="en-US" w:eastAsia="de-AT"/>
+        </w:rPr>
+        <w:t>.</w:t>
+      </w:r>
+      <w:r>
+        <w:rPr>
+          <w:rFonts w:ascii="Consolas" w:eastAsia="Times New Roman" w:hAnsi="Consolas" w:cs="Times New Roman"/>
+          <w:color w:val="E06C75"/>
+          <w:sz w:val="21"/>
+          <w:szCs w:val="21"/>
+          <w:lang w:val="en-US" w:eastAsia="de-AT"/>
+        </w:rPr>
+        <w:t>target</w:t>
+      </w:r>
+      <w:r>
+        <w:rPr>
+          <w:rFonts w:ascii="Consolas" w:eastAsia="Times New Roman" w:hAnsi="Consolas" w:cs="Times New Roman"/>
+          <w:color w:val="ABB2BF"/>
+          <w:sz w:val="21"/>
+          <w:szCs w:val="21"/>
+          <w:lang w:val="en-US" w:eastAsia="de-AT"/>
+        </w:rPr>
+        <w:t>.</w:t>
+      </w:r>
+      <w:r>
+        <w:rPr>
+          <w:rFonts w:ascii="Consolas" w:eastAsia="Times New Roman" w:hAnsi="Consolas" w:cs="Times New Roman"/>
+          <w:color w:val="E06C75"/>
+          <w:sz w:val="21"/>
+          <w:szCs w:val="21"/>
+          <w:lang w:val="en-US" w:eastAsia="de-AT"/>
+        </w:rPr>
+        <w:t>value</w:t>
+      </w:r>
+      <w:r>
+        <w:rPr>
+          <w:rFonts w:ascii="Consolas" w:eastAsia="Times New Roman" w:hAnsi="Consolas" w:cs="Times New Roman"/>
+          <w:color w:val="ABB2BF"/>
+          <w:sz w:val="21"/>
+          <w:szCs w:val="21"/>
+          <w:lang w:val="en-US" w:eastAsia="de-AT"/>
+        </w:rPr>
+        <w:t> }, () </w:t>
+      </w:r>
+      <w:r>
+        <w:rPr>
+          <w:rFonts w:ascii="Consolas" w:eastAsia="Times New Roman" w:hAnsi="Consolas" w:cs="Times New Roman"/>
+          <w:color w:val="C678DD"/>
+          <w:sz w:val="21"/>
+          <w:szCs w:val="21"/>
+          <w:lang w:val="en-US" w:eastAsia="de-AT"/>
+        </w:rPr>
+        <w:t>=&gt;</w:t>
+      </w:r>
+    </w:p>
+    <w:p>
+      <w:pPr>
+        <w:shd w:val="clear" w:color="auto" w:fill="282C34"/>
+        <w:spacing w:after="0" w:line="285" w:lineRule="atLeast"/>
+        <w:rPr>
+          <w:rFonts w:ascii="Consolas" w:eastAsia="Times New Roman" w:hAnsi="Consolas" w:cs="Times New Roman"/>
+          <w:color w:val="ABB2BF"/>
+          <w:sz w:val="21"/>
+          <w:szCs w:val="21"/>
+          <w:lang w:eastAsia="de-AT"/>
+        </w:rPr>
+      </w:pPr>
+      <w:r>
+        <w:rPr>
+          <w:rFonts w:ascii="Consolas" w:eastAsia="Times New Roman" w:hAnsi="Consolas" w:cs="Times New Roman"/>
+          <w:color w:val="ABB2BF"/>
+          <w:sz w:val="21"/>
+          <w:szCs w:val="21"/>
+          <w:lang w:val="en-US" w:eastAsia="de-AT"/>
+        </w:rPr>
+        <w:t>                     </w:t>
+      </w:r>
+      <w:r>
+        <w:rPr>
+          <w:rFonts w:ascii="Consolas" w:eastAsia="Times New Roman" w:hAnsi="Consolas" w:cs="Times New Roman"/>
+          <w:color w:val="E5C07B"/>
+          <w:sz w:val="21"/>
+          <w:szCs w:val="21"/>
+          <w:lang w:eastAsia="de-AT"/>
+        </w:rPr>
+        <w:t>console</w:t>
+      </w:r>
+      <w:r>
+        <w:rPr>
+          <w:rFonts w:ascii="Consolas" w:eastAsia="Times New Roman" w:hAnsi="Consolas" w:cs="Times New Roman"/>
+          <w:color w:val="ABB2BF"/>
+          <w:sz w:val="21"/>
+          <w:szCs w:val="21"/>
+          <w:lang w:eastAsia="de-AT"/>
+        </w:rPr>
+        <w:t>.</w:t>
+      </w:r>
+      <w:r>
+        <w:rPr>
+          <w:rFonts w:ascii="Consolas" w:eastAsia="Times New Roman" w:hAnsi="Consolas" w:cs="Times New Roman"/>
+          <w:color w:val="61AFEF"/>
+          <w:sz w:val="21"/>
+          <w:szCs w:val="21"/>
+          <w:lang w:eastAsia="de-AT"/>
+        </w:rPr>
+        <w:t>log</w:t>
+      </w:r>
+      <w:r>
+        <w:rPr>
+          <w:rFonts w:ascii="Consolas" w:eastAsia="Times New Roman" w:hAnsi="Consolas" w:cs="Times New Roman"/>
+          <w:color w:val="ABB2BF"/>
+          <w:sz w:val="21"/>
+          <w:szCs w:val="21"/>
+          <w:lang w:eastAsia="de-AT"/>
+        </w:rPr>
+        <w:t>(</w:t>
+      </w:r>
+      <w:r>
+        <w:rPr>
+          <w:rFonts w:ascii="Consolas" w:eastAsia="Times New Roman" w:hAnsi="Consolas" w:cs="Times New Roman"/>
+          <w:i/>
+          <w:iCs/>
+          <w:color w:val="E5C07B"/>
+          <w:sz w:val="21"/>
+          <w:szCs w:val="21"/>
+          <w:lang w:eastAsia="de-AT"/>
+        </w:rPr>
+        <w:t>this</w:t>
+      </w:r>
+      <w:r>
+        <w:rPr>
+          <w:rFonts w:ascii="Consolas" w:eastAsia="Times New Roman" w:hAnsi="Consolas" w:cs="Times New Roman"/>
+          <w:color w:val="ABB2BF"/>
+          <w:sz w:val="21"/>
+          <w:szCs w:val="21"/>
+          <w:lang w:eastAsia="de-AT"/>
+        </w:rPr>
+        <w:t>.state)</w:t>
+      </w:r>
+    </w:p>
+    <w:p>
+      <w:pPr>
+        <w:shd w:val="clear" w:color="auto" w:fill="282C34"/>
+        <w:spacing w:after="0" w:line="285" w:lineRule="atLeast"/>
+        <w:rPr>
+          <w:rFonts w:ascii="Consolas" w:eastAsia="Times New Roman" w:hAnsi="Consolas" w:cs="Times New Roman"/>
+          <w:color w:val="ABB2BF"/>
+          <w:sz w:val="21"/>
+          <w:szCs w:val="21"/>
+          <w:lang w:eastAsia="de-AT"/>
+        </w:rPr>
+      </w:pPr>
+      <w:r>
+        <w:rPr>
+          <w:rFonts w:ascii="Consolas" w:eastAsia="Times New Roman" w:hAnsi="Consolas" w:cs="Times New Roman"/>
+          <w:color w:val="ABB2BF"/>
+          <w:sz w:val="21"/>
+          <w:szCs w:val="21"/>
+          <w:lang w:eastAsia="de-AT"/>
+        </w:rPr>
+        <w:t>                  );</w:t>
+      </w:r>
+    </w:p>
+    <w:p>
+      <w:pPr>
+        <w:shd w:val="clear" w:color="auto" w:fill="282C34"/>
+        <w:spacing w:after="0" w:line="285" w:lineRule="atLeast"/>
+        <w:rPr>
+          <w:rFonts w:ascii="Consolas" w:eastAsia="Times New Roman" w:hAnsi="Consolas" w:cs="Times New Roman"/>
+          <w:color w:val="ABB2BF"/>
+          <w:sz w:val="21"/>
+          <w:szCs w:val="21"/>
+          <w:lang w:eastAsia="de-AT"/>
+        </w:rPr>
+      </w:pPr>
+      <w:r>
+        <w:rPr>
+          <w:rFonts w:ascii="Consolas" w:eastAsia="Times New Roman" w:hAnsi="Consolas" w:cs="Times New Roman"/>
+          <w:color w:val="ABB2BF"/>
+          <w:sz w:val="21"/>
+          <w:szCs w:val="21"/>
+          <w:lang w:eastAsia="de-AT"/>
+        </w:rPr>
+        <w:t>               }</w:t>
+      </w:r>
+      <w:r>
+        <w:rPr>
+          <w:rFonts w:ascii="Consolas" w:eastAsia="Times New Roman" w:hAnsi="Consolas" w:cs="Times New Roman"/>
+          <w:color w:val="E06C75"/>
+          <w:sz w:val="21"/>
+          <w:szCs w:val="21"/>
+          <w:lang w:eastAsia="de-AT"/>
+        </w:rPr>
+        <w:t>}</w:t>
+      </w:r>
+    </w:p>
+    <w:p/>
+    <w:p>
+      <w:r>
+        <w:t>Möchte man also erst den Input abwarten, dann muss man den 2.Parameter verwenden</w:t>
+      </w:r>
+    </w:p>
+    <w:p>
+      <w:pPr>
+        <w:pStyle w:val="berschrift2"/>
+      </w:pPr>
+      <w:r>
+        <w:t>Destructuring Objects</w:t>
+      </w:r>
+    </w:p>
+    <w:p>
+      <w:r>
+        <w:t>Man muss die Eigenschaftsnamen wissen, dann kann man sich einfach neue Variablen erstellen mit den Eigenschaftsnamen</w:t>
+      </w:r>
+      <w:r>
+        <w:t>.</w:t>
+      </w:r>
+    </w:p>
+    <w:p>
+      <w:r>
+        <w:t xml:space="preserve">const objekt = </w:t>
+      </w:r>
+      <w:r>
+        <w:t>{eigenschaft1: „Hey“, eigenschaft2: „du“}</w:t>
+      </w:r>
+    </w:p>
+    <w:p>
+      <w:r>
+        <w:t>Mit const/let {eigenschaft1, eigenschaft2}</w:t>
+      </w:r>
+      <w:r>
+        <w:t xml:space="preserve"> = objekt</w:t>
+      </w:r>
+    </w:p>
+    <w:p>
+      <w:r>
+        <w:t>Anschließend hat man die variablen eigenschaft1 und eigenschaft2 mit den Werten aus dem Objekt</w:t>
+      </w:r>
+    </w:p>
+    <w:p>
+      <w:pPr>
+        <w:shd w:val="clear" w:color="auto" w:fill="282C34"/>
+        <w:spacing w:after="0" w:line="285" w:lineRule="atLeast"/>
+        <w:rPr>
+          <w:rFonts w:ascii="Consolas" w:eastAsia="Times New Roman" w:hAnsi="Consolas" w:cs="Times New Roman"/>
+          <w:color w:val="ABB2BF"/>
+          <w:sz w:val="21"/>
+          <w:szCs w:val="21"/>
+          <w:lang w:eastAsia="de-AT"/>
+        </w:rPr>
+      </w:pPr>
+      <w:r>
+        <w:rPr>
+          <w:rFonts w:ascii="Consolas" w:eastAsia="Times New Roman" w:hAnsi="Consolas" w:cs="Times New Roman"/>
+          <w:color w:val="ABB2BF"/>
+          <w:sz w:val="21"/>
+          <w:szCs w:val="21"/>
+          <w:lang w:eastAsia="de-AT"/>
+        </w:rPr>
+        <w:t>      </w:t>
+      </w:r>
+      <w:r>
+        <w:rPr>
+          <w:rFonts w:ascii="Consolas" w:eastAsia="Times New Roman" w:hAnsi="Consolas" w:cs="Times New Roman"/>
+          <w:i/>
+          <w:iCs/>
+          <w:color w:val="C678DD"/>
+          <w:sz w:val="21"/>
+          <w:szCs w:val="21"/>
+          <w:lang w:eastAsia="de-AT"/>
+        </w:rPr>
+        <w:t>const</w:t>
+      </w:r>
+      <w:r>
+        <w:rPr>
+          <w:rFonts w:ascii="Consolas" w:eastAsia="Times New Roman" w:hAnsi="Consolas" w:cs="Times New Roman"/>
+          <w:color w:val="ABB2BF"/>
+          <w:sz w:val="21"/>
+          <w:szCs w:val="21"/>
+          <w:lang w:eastAsia="de-AT"/>
+        </w:rPr>
+        <w:t> { </w:t>
+      </w:r>
+      <w:r>
+        <w:rPr>
+          <w:rFonts w:ascii="Consolas" w:eastAsia="Times New Roman" w:hAnsi="Consolas" w:cs="Times New Roman"/>
+          <w:color w:val="D19A66"/>
+          <w:sz w:val="21"/>
+          <w:szCs w:val="21"/>
+          <w:lang w:eastAsia="de-AT"/>
+        </w:rPr>
+        <w:t>monsters</w:t>
+      </w:r>
+      <w:r>
+        <w:rPr>
+          <w:rFonts w:ascii="Consolas" w:eastAsia="Times New Roman" w:hAnsi="Consolas" w:cs="Times New Roman"/>
+          <w:color w:val="ABB2BF"/>
+          <w:sz w:val="21"/>
+          <w:szCs w:val="21"/>
+          <w:lang w:eastAsia="de-AT"/>
+        </w:rPr>
+        <w:t>, </w:t>
+      </w:r>
+      <w:r>
+        <w:rPr>
+          <w:rFonts w:ascii="Consolas" w:eastAsia="Times New Roman" w:hAnsi="Consolas" w:cs="Times New Roman"/>
+          <w:color w:val="D19A66"/>
+          <w:sz w:val="21"/>
+          <w:szCs w:val="21"/>
+          <w:lang w:eastAsia="de-AT"/>
+        </w:rPr>
+        <w:t>searchField</w:t>
+      </w:r>
+      <w:r>
+        <w:rPr>
+          <w:rFonts w:ascii="Consolas" w:eastAsia="Times New Roman" w:hAnsi="Consolas" w:cs="Times New Roman"/>
+          <w:color w:val="ABB2BF"/>
+          <w:sz w:val="21"/>
+          <w:szCs w:val="21"/>
+          <w:lang w:eastAsia="de-AT"/>
+        </w:rPr>
+        <w:t> } </w:t>
+      </w:r>
+      <w:r>
+        <w:rPr>
+          <w:rFonts w:ascii="Consolas" w:eastAsia="Times New Roman" w:hAnsi="Consolas" w:cs="Times New Roman"/>
+          <w:color w:val="56B6C2"/>
+          <w:sz w:val="21"/>
+          <w:szCs w:val="21"/>
+          <w:lang w:eastAsia="de-AT"/>
+        </w:rPr>
+        <w:t>=</w:t>
+      </w:r>
+      <w:r>
+        <w:rPr>
+          <w:rFonts w:ascii="Consolas" w:eastAsia="Times New Roman" w:hAnsi="Consolas" w:cs="Times New Roman"/>
+          <w:color w:val="ABB2BF"/>
+          <w:sz w:val="21"/>
+          <w:szCs w:val="21"/>
+          <w:lang w:eastAsia="de-AT"/>
+        </w:rPr>
+        <w:t> </w:t>
+      </w:r>
+      <w:r>
+        <w:rPr>
+          <w:rFonts w:ascii="Consolas" w:eastAsia="Times New Roman" w:hAnsi="Consolas" w:cs="Times New Roman"/>
+          <w:i/>
+          <w:iCs/>
+          <w:color w:val="E5C07B"/>
+          <w:sz w:val="21"/>
+          <w:szCs w:val="21"/>
+          <w:lang w:eastAsia="de-AT"/>
+        </w:rPr>
+        <w:t>this</w:t>
+      </w:r>
+      <w:r>
+        <w:rPr>
+          <w:rFonts w:ascii="Consolas" w:eastAsia="Times New Roman" w:hAnsi="Consolas" w:cs="Times New Roman"/>
+          <w:color w:val="ABB2BF"/>
+          <w:sz w:val="21"/>
+          <w:szCs w:val="21"/>
+          <w:lang w:eastAsia="de-AT"/>
+        </w:rPr>
+        <w:t>.state;</w:t>
+      </w:r>
+    </w:p>
+    <w:p>
+      <w:pPr>
+        <w:shd w:val="clear" w:color="auto" w:fill="282C34"/>
+        <w:spacing w:after="0" w:line="285" w:lineRule="atLeast"/>
+        <w:rPr>
+          <w:rFonts w:ascii="Consolas" w:eastAsia="Times New Roman" w:hAnsi="Consolas" w:cs="Times New Roman"/>
+          <w:color w:val="ABB2BF"/>
+          <w:sz w:val="21"/>
+          <w:szCs w:val="21"/>
+          <w:lang w:eastAsia="de-AT"/>
+        </w:rPr>
+      </w:pPr>
+      <w:r>
+        <w:rPr>
+          <w:rFonts w:ascii="Consolas" w:eastAsia="Times New Roman" w:hAnsi="Consolas" w:cs="Times New Roman"/>
+          <w:color w:val="ABB2BF"/>
+          <w:sz w:val="21"/>
+          <w:szCs w:val="21"/>
+          <w:lang w:eastAsia="de-AT"/>
+        </w:rPr>
+        <w:t>      </w:t>
+      </w:r>
+      <w:r>
+        <w:rPr>
+          <w:rFonts w:ascii="Consolas" w:eastAsia="Times New Roman" w:hAnsi="Consolas" w:cs="Times New Roman"/>
+          <w:i/>
+          <w:iCs/>
+          <w:color w:val="C678DD"/>
+          <w:sz w:val="21"/>
+          <w:szCs w:val="21"/>
+          <w:lang w:eastAsia="de-AT"/>
+        </w:rPr>
+        <w:t>const</w:t>
+      </w:r>
+      <w:r>
+        <w:rPr>
+          <w:rFonts w:ascii="Consolas" w:eastAsia="Times New Roman" w:hAnsi="Consolas" w:cs="Times New Roman"/>
+          <w:color w:val="ABB2BF"/>
+          <w:sz w:val="21"/>
+          <w:szCs w:val="21"/>
+          <w:lang w:eastAsia="de-AT"/>
+        </w:rPr>
+        <w:t> </w:t>
+      </w:r>
+      <w:r>
+        <w:rPr>
+          <w:rFonts w:ascii="Consolas" w:eastAsia="Times New Roman" w:hAnsi="Consolas" w:cs="Times New Roman"/>
+          <w:color w:val="D19A66"/>
+          <w:sz w:val="21"/>
+          <w:szCs w:val="21"/>
+          <w:lang w:eastAsia="de-AT"/>
+        </w:rPr>
+        <w:t>filteredMonsters</w:t>
+      </w:r>
+      <w:r>
+        <w:rPr>
+          <w:rFonts w:ascii="Consolas" w:eastAsia="Times New Roman" w:hAnsi="Consolas" w:cs="Times New Roman"/>
+          <w:color w:val="ABB2BF"/>
+          <w:sz w:val="21"/>
+          <w:szCs w:val="21"/>
+          <w:lang w:eastAsia="de-AT"/>
+        </w:rPr>
+        <w:t> </w:t>
+      </w:r>
+      <w:r>
+        <w:rPr>
+          <w:rFonts w:ascii="Consolas" w:eastAsia="Times New Roman" w:hAnsi="Consolas" w:cs="Times New Roman"/>
+          <w:color w:val="56B6C2"/>
+          <w:sz w:val="21"/>
+          <w:szCs w:val="21"/>
+          <w:lang w:eastAsia="de-AT"/>
+        </w:rPr>
+        <w:t>=</w:t>
+      </w:r>
+      <w:r>
+        <w:rPr>
+          <w:rFonts w:ascii="Consolas" w:eastAsia="Times New Roman" w:hAnsi="Consolas" w:cs="Times New Roman"/>
+          <w:color w:val="ABB2BF"/>
+          <w:sz w:val="21"/>
+          <w:szCs w:val="21"/>
+          <w:lang w:eastAsia="de-AT"/>
+        </w:rPr>
+        <w:t> </w:t>
+      </w:r>
+      <w:r>
+        <w:rPr>
+          <w:rFonts w:ascii="Consolas" w:eastAsia="Times New Roman" w:hAnsi="Consolas" w:cs="Times New Roman"/>
+          <w:color w:val="D19A66"/>
+          <w:sz w:val="21"/>
+          <w:szCs w:val="21"/>
+          <w:lang w:eastAsia="de-AT"/>
+        </w:rPr>
+        <w:t>monsters</w:t>
+      </w:r>
+      <w:r>
+        <w:rPr>
+          <w:rFonts w:ascii="Consolas" w:eastAsia="Times New Roman" w:hAnsi="Consolas" w:cs="Times New Roman"/>
+          <w:color w:val="ABB2BF"/>
+          <w:sz w:val="21"/>
+          <w:szCs w:val="21"/>
+          <w:lang w:eastAsia="de-AT"/>
+        </w:rPr>
+        <w:t>.</w:t>
+      </w:r>
+      <w:r>
+        <w:rPr>
+          <w:rFonts w:ascii="Consolas" w:eastAsia="Times New Roman" w:hAnsi="Consolas" w:cs="Times New Roman"/>
+          <w:color w:val="61AFEF"/>
+          <w:sz w:val="21"/>
+          <w:szCs w:val="21"/>
+          <w:lang w:eastAsia="de-AT"/>
+        </w:rPr>
+        <w:t>filter</w:t>
+      </w:r>
+      <w:r>
+        <w:rPr>
+          <w:rFonts w:ascii="Consolas" w:eastAsia="Times New Roman" w:hAnsi="Consolas" w:cs="Times New Roman"/>
+          <w:color w:val="ABB2BF"/>
+          <w:sz w:val="21"/>
+          <w:szCs w:val="21"/>
+          <w:lang w:eastAsia="de-AT"/>
+        </w:rPr>
+        <w:t>((</w:t>
+      </w:r>
+      <w:r>
+        <w:rPr>
+          <w:rFonts w:ascii="Consolas" w:eastAsia="Times New Roman" w:hAnsi="Consolas" w:cs="Times New Roman"/>
+          <w:color w:val="D19A66"/>
+          <w:sz w:val="21"/>
+          <w:szCs w:val="21"/>
+          <w:lang w:eastAsia="de-AT"/>
+        </w:rPr>
+        <w:t>monster</w:t>
+      </w:r>
+      <w:r>
+        <w:rPr>
+          <w:rFonts w:ascii="Consolas" w:eastAsia="Times New Roman" w:hAnsi="Consolas" w:cs="Times New Roman"/>
+          <w:color w:val="ABB2BF"/>
+          <w:sz w:val="21"/>
+          <w:szCs w:val="21"/>
+          <w:lang w:eastAsia="de-AT"/>
+        </w:rPr>
+        <w:t>) </w:t>
+      </w:r>
+      <w:r>
+        <w:rPr>
+          <w:rFonts w:ascii="Consolas" w:eastAsia="Times New Roman" w:hAnsi="Consolas" w:cs="Times New Roman"/>
+          <w:color w:val="C678DD"/>
+          <w:sz w:val="21"/>
+          <w:szCs w:val="21"/>
+          <w:lang w:eastAsia="de-AT"/>
+        </w:rPr>
+        <w:t>=&gt;</w:t>
+      </w:r>
+    </w:p>
+    <w:p>
+      <w:pPr>
+        <w:shd w:val="clear" w:color="auto" w:fill="282C34"/>
+        <w:spacing w:after="0" w:line="285" w:lineRule="atLeast"/>
+        <w:rPr>
+          <w:rFonts w:ascii="Consolas" w:eastAsia="Times New Roman" w:hAnsi="Consolas" w:cs="Times New Roman"/>
+          <w:color w:val="ABB2BF"/>
+          <w:sz w:val="21"/>
+          <w:szCs w:val="21"/>
+          <w:lang w:eastAsia="de-AT"/>
+        </w:rPr>
+      </w:pPr>
+      <w:r>
+        <w:rPr>
+          <w:rFonts w:ascii="Consolas" w:eastAsia="Times New Roman" w:hAnsi="Consolas" w:cs="Times New Roman"/>
+          <w:color w:val="ABB2BF"/>
+          <w:sz w:val="21"/>
+          <w:szCs w:val="21"/>
+          <w:lang w:eastAsia="de-AT"/>
+        </w:rPr>
+        <w:t>         </w:t>
+      </w:r>
+      <w:r>
+        <w:rPr>
+          <w:rFonts w:ascii="Consolas" w:eastAsia="Times New Roman" w:hAnsi="Consolas" w:cs="Times New Roman"/>
+          <w:color w:val="D19A66"/>
+          <w:sz w:val="21"/>
+          <w:szCs w:val="21"/>
+          <w:lang w:eastAsia="de-AT"/>
+        </w:rPr>
+        <w:t>monster</w:t>
+      </w:r>
+      <w:r>
+        <w:rPr>
+          <w:rFonts w:ascii="Consolas" w:eastAsia="Times New Roman" w:hAnsi="Consolas" w:cs="Times New Roman"/>
+          <w:color w:val="ABB2BF"/>
+          <w:sz w:val="21"/>
+          <w:szCs w:val="21"/>
+          <w:lang w:eastAsia="de-AT"/>
+        </w:rPr>
+        <w:t>.name.</w:t>
+      </w:r>
+      <w:r>
+        <w:rPr>
+          <w:rFonts w:ascii="Consolas" w:eastAsia="Times New Roman" w:hAnsi="Consolas" w:cs="Times New Roman"/>
+          <w:color w:val="61AFEF"/>
+          <w:sz w:val="21"/>
+          <w:szCs w:val="21"/>
+          <w:lang w:eastAsia="de-AT"/>
+        </w:rPr>
+        <w:t>toLowerCase</w:t>
+      </w:r>
+      <w:r>
+        <w:rPr>
+          <w:rFonts w:ascii="Consolas" w:eastAsia="Times New Roman" w:hAnsi="Consolas" w:cs="Times New Roman"/>
+          <w:color w:val="ABB2BF"/>
+          <w:sz w:val="21"/>
+          <w:szCs w:val="21"/>
+          <w:lang w:eastAsia="de-AT"/>
+        </w:rPr>
+        <w:t>().</w:t>
+      </w:r>
+      <w:r>
+        <w:rPr>
+          <w:rFonts w:ascii="Consolas" w:eastAsia="Times New Roman" w:hAnsi="Consolas" w:cs="Times New Roman"/>
+          <w:color w:val="61AFEF"/>
+          <w:sz w:val="21"/>
+          <w:szCs w:val="21"/>
+          <w:lang w:eastAsia="de-AT"/>
+        </w:rPr>
+        <w:t>includes</w:t>
+      </w:r>
+      <w:r>
+        <w:rPr>
+          <w:rFonts w:ascii="Consolas" w:eastAsia="Times New Roman" w:hAnsi="Consolas" w:cs="Times New Roman"/>
+          <w:color w:val="ABB2BF"/>
+          <w:sz w:val="21"/>
+          <w:szCs w:val="21"/>
+          <w:lang w:eastAsia="de-AT"/>
+        </w:rPr>
+        <w:t>(</w:t>
+      </w:r>
+      <w:r>
+        <w:rPr>
+          <w:rFonts w:ascii="Consolas" w:eastAsia="Times New Roman" w:hAnsi="Consolas" w:cs="Times New Roman"/>
+          <w:color w:val="D19A66"/>
+          <w:sz w:val="21"/>
+          <w:szCs w:val="21"/>
+          <w:lang w:eastAsia="de-AT"/>
+        </w:rPr>
+        <w:t>searchField</w:t>
+      </w:r>
+      <w:r>
+        <w:rPr>
+          <w:rFonts w:ascii="Consolas" w:eastAsia="Times New Roman" w:hAnsi="Consolas" w:cs="Times New Roman"/>
+          <w:color w:val="ABB2BF"/>
+          <w:sz w:val="21"/>
+          <w:szCs w:val="21"/>
+          <w:lang w:eastAsia="de-AT"/>
+        </w:rPr>
+        <w:t>.</w:t>
+      </w:r>
+      <w:r>
+        <w:rPr>
+          <w:rFonts w:ascii="Consolas" w:eastAsia="Times New Roman" w:hAnsi="Consolas" w:cs="Times New Roman"/>
+          <w:color w:val="61AFEF"/>
+          <w:sz w:val="21"/>
+          <w:szCs w:val="21"/>
+          <w:lang w:eastAsia="de-AT"/>
+        </w:rPr>
+        <w:t>toLowerCase</w:t>
+      </w:r>
+      <w:r>
+        <w:rPr>
+          <w:rFonts w:ascii="Consolas" w:eastAsia="Times New Roman" w:hAnsi="Consolas" w:cs="Times New Roman"/>
+          <w:color w:val="ABB2BF"/>
+          <w:sz w:val="21"/>
+          <w:szCs w:val="21"/>
+          <w:lang w:eastAsia="de-AT"/>
+        </w:rPr>
+        <w:t>())</w:t>
+      </w:r>
+    </w:p>
+    <w:p>
+      <w:pPr>
+        <w:shd w:val="clear" w:color="auto" w:fill="282C34"/>
+        <w:spacing w:after="0" w:line="285" w:lineRule="atLeast"/>
+        <w:rPr>
+          <w:rFonts w:ascii="Consolas" w:eastAsia="Times New Roman" w:hAnsi="Consolas" w:cs="Times New Roman"/>
+          <w:color w:val="ABB2BF"/>
+          <w:sz w:val="21"/>
+          <w:szCs w:val="21"/>
+          <w:lang w:eastAsia="de-AT"/>
+        </w:rPr>
+      </w:pPr>
+      <w:r>
+        <w:rPr>
+          <w:rFonts w:ascii="Consolas" w:eastAsia="Times New Roman" w:hAnsi="Consolas" w:cs="Times New Roman"/>
+          <w:color w:val="ABB2BF"/>
+          <w:sz w:val="21"/>
+          <w:szCs w:val="21"/>
+          <w:lang w:eastAsia="de-AT"/>
+        </w:rPr>
+        <w:t>      );</w:t>
+      </w:r>
+    </w:p>
+    <w:p>
+      <w:bookmarkStart w:id="0" w:name="_GoBack"/>
+      <w:bookmarkEnd w:id="0"/>
+    </w:p>
     <w:sectPr>
       <w:pgSz w:w="11906" w:h="16838"/>
       <w:pgMar w:top="1440" w:right="1440" w:bottom="1440" w:left="1440" w:header="708" w:footer="708" w:gutter="0"/>

</xml_diff>

<commit_message>
adds files for github pages
</commit_message>
<xml_diff>
--- a/Udemy Ecommerce React.docx
+++ b/Udemy Ecommerce React.docx
@@ -9925,6 +9925,11 @@
       <w:proofErr w:type="spellEnd"/>
     </w:p>
     <w:p>
+      <w:pPr>
+        <w:rPr>
+          <w:sz w:val="24"/>
+        </w:rPr>
+      </w:pPr>
       <w:r>
         <w:t xml:space="preserve">Normalerweise muss man immer mit </w:t>
       </w:r>
@@ -9949,7 +9954,27 @@
         <w:t>)</w:t>
       </w:r>
       <w:r>
-        <w:t xml:space="preserve"> arbeiten, wenn man eine Funktion aus einer Klasse woanders hin übergibt.</w:t>
+        <w:t xml:space="preserve"> arbeiten, wenn man eine Funktion aus ein</w:t>
+      </w:r>
+      <w:r>
+        <w:t xml:space="preserve">er Klasse woanders hin übergibt. Bzw., wenn sich innerhalb der Funktion dann auf etwas </w:t>
+      </w:r>
+      <w:r>
+        <w:t xml:space="preserve">mit </w:t>
+      </w:r>
+      <w:proofErr w:type="spellStart"/>
+      <w:r>
+        <w:rPr>
+          <w:b/>
+        </w:rPr>
+        <w:t>this</w:t>
+      </w:r>
+      <w:proofErr w:type="spellEnd"/>
+      <w:r>
+        <w:t xml:space="preserve"> bezi</w:t>
+      </w:r>
+      <w:r>
+        <w:t>eht</w:t>
       </w:r>
     </w:p>
     <w:p>
@@ -9973,7 +9998,6 @@
         </w:rPr>
         <w:t xml:space="preserve"> </w:t>
       </w:r>
-      <w:bookmarkStart w:id="0" w:name="_GoBack"/>
       <w:r>
         <w:rPr>
           <w:b/>
@@ -9983,7 +10007,6 @@
       <w:r>
         <w:t xml:space="preserve"> </w:t>
       </w:r>
-      <w:bookmarkEnd w:id="0"/>
       <w:r>
         <w:t xml:space="preserve">binden </w:t>
       </w:r>
@@ -10645,6 +10668,1024 @@
           <w:b/>
         </w:rPr>
       </w:pPr>
+    </w:p>
+    <w:p>
+      <w:pPr>
+        <w:pStyle w:val="berschrift2"/>
+      </w:pPr>
+      <w:proofErr w:type="spellStart"/>
+      <w:r>
+        <w:t>Github</w:t>
+      </w:r>
+      <w:proofErr w:type="spellEnd"/>
+      <w:r>
+        <w:t xml:space="preserve"> </w:t>
+      </w:r>
+      <w:proofErr w:type="spellStart"/>
+      <w:r>
+        <w:t>branching</w:t>
+      </w:r>
+      <w:proofErr w:type="spellEnd"/>
+      <w:r>
+        <w:t xml:space="preserve"> und Konflikte, wenn beide dasselbe machen</w:t>
+      </w:r>
+    </w:p>
+    <w:p>
+      <w:proofErr w:type="spellStart"/>
+      <w:r>
+        <w:rPr>
+          <w:b/>
+        </w:rPr>
+        <w:t>git</w:t>
+      </w:r>
+      <w:proofErr w:type="spellEnd"/>
+      <w:r>
+        <w:rPr>
+          <w:b/>
+        </w:rPr>
+        <w:t xml:space="preserve"> </w:t>
+      </w:r>
+      <w:proofErr w:type="spellStart"/>
+      <w:r>
+        <w:rPr>
+          <w:b/>
+        </w:rPr>
+        <w:t>branch</w:t>
+      </w:r>
+      <w:proofErr w:type="spellEnd"/>
+      <w:r>
+        <w:rPr>
+          <w:b/>
+        </w:rPr>
+        <w:t xml:space="preserve"> </w:t>
+      </w:r>
+      <w:r>
+        <w:t xml:space="preserve">zeigt alle </w:t>
+      </w:r>
+      <w:proofErr w:type="spellStart"/>
+      <w:r>
+        <w:t>branches</w:t>
+      </w:r>
+      <w:proofErr w:type="spellEnd"/>
+    </w:p>
+    <w:p>
+      <w:proofErr w:type="spellStart"/>
+      <w:r>
+        <w:rPr>
+          <w:b/>
+        </w:rPr>
+        <w:t>git</w:t>
+      </w:r>
+      <w:proofErr w:type="spellEnd"/>
+      <w:r>
+        <w:rPr>
+          <w:b/>
+        </w:rPr>
+        <w:t xml:space="preserve"> </w:t>
+      </w:r>
+      <w:proofErr w:type="spellStart"/>
+      <w:r>
+        <w:rPr>
+          <w:b/>
+        </w:rPr>
+        <w:t>branch</w:t>
+      </w:r>
+      <w:proofErr w:type="spellEnd"/>
+      <w:r>
+        <w:rPr>
+          <w:b/>
+        </w:rPr>
+        <w:t xml:space="preserve"> </w:t>
+      </w:r>
+      <w:proofErr w:type="spellStart"/>
+      <w:r>
+        <w:rPr>
+          <w:b/>
+        </w:rPr>
+        <w:t>littlefeature</w:t>
+      </w:r>
+      <w:proofErr w:type="spellEnd"/>
+      <w:r>
+        <w:t xml:space="preserve"> erstellt einen neuen </w:t>
+      </w:r>
+      <w:proofErr w:type="spellStart"/>
+      <w:r>
+        <w:t>branch</w:t>
+      </w:r>
+      <w:proofErr w:type="spellEnd"/>
+    </w:p>
+    <w:p>
+      <w:proofErr w:type="spellStart"/>
+      <w:r>
+        <w:rPr>
+          <w:b/>
+        </w:rPr>
+        <w:t>git</w:t>
+      </w:r>
+      <w:proofErr w:type="spellEnd"/>
+      <w:r>
+        <w:rPr>
+          <w:b/>
+        </w:rPr>
+        <w:t xml:space="preserve"> </w:t>
+      </w:r>
+      <w:proofErr w:type="spellStart"/>
+      <w:r>
+        <w:rPr>
+          <w:b/>
+        </w:rPr>
+        <w:t>checkout</w:t>
+      </w:r>
+      <w:proofErr w:type="spellEnd"/>
+      <w:r>
+        <w:rPr>
+          <w:b/>
+        </w:rPr>
+        <w:t xml:space="preserve"> </w:t>
+      </w:r>
+      <w:proofErr w:type="spellStart"/>
+      <w:r>
+        <w:rPr>
+          <w:b/>
+        </w:rPr>
+        <w:t>littlefeature</w:t>
+      </w:r>
+      <w:proofErr w:type="spellEnd"/>
+      <w:r>
+        <w:rPr>
+          <w:b/>
+        </w:rPr>
+        <w:t xml:space="preserve"> </w:t>
+      </w:r>
+      <w:r>
+        <w:t xml:space="preserve">dadurch wechselt man den </w:t>
+      </w:r>
+      <w:proofErr w:type="spellStart"/>
+      <w:r>
+        <w:t>branch</w:t>
+      </w:r>
+      <w:proofErr w:type="spellEnd"/>
+    </w:p>
+    <w:p>
+      <w:r>
+        <w:t xml:space="preserve">Auf </w:t>
+      </w:r>
+      <w:proofErr w:type="spellStart"/>
+      <w:r>
+        <w:t>github</w:t>
+      </w:r>
+      <w:proofErr w:type="spellEnd"/>
+      <w:r>
+        <w:t xml:space="preserve"> kann man dann noch eine Textnachricht hinterlassen</w:t>
+      </w:r>
+      <w:r>
+        <w:t xml:space="preserve"> zum </w:t>
+      </w:r>
+      <w:proofErr w:type="spellStart"/>
+      <w:r>
+        <w:t>branch</w:t>
+      </w:r>
+      <w:proofErr w:type="spellEnd"/>
+      <w:r>
+        <w:t xml:space="preserve"> und im Code dann bei </w:t>
+      </w:r>
+      <w:r>
+        <w:rPr>
+          <w:b/>
+        </w:rPr>
+        <w:t>+</w:t>
+      </w:r>
+      <w:r>
+        <w:t xml:space="preserve"> eine Nachricht bei der Zeile hinterlassen</w:t>
+      </w:r>
+    </w:p>
+    <w:p>
+      <w:r>
+        <w:t xml:space="preserve">Dann gibt es auf </w:t>
+      </w:r>
+      <w:proofErr w:type="spellStart"/>
+      <w:r>
+        <w:t>github</w:t>
+      </w:r>
+      <w:proofErr w:type="spellEnd"/>
+      <w:r>
+        <w:t xml:space="preserve"> noch bei den </w:t>
+      </w:r>
+      <w:proofErr w:type="spellStart"/>
+      <w:r>
+        <w:t>branches</w:t>
+      </w:r>
+      <w:proofErr w:type="spellEnd"/>
+      <w:r>
+        <w:t xml:space="preserve"> </w:t>
+      </w:r>
+      <w:proofErr w:type="spellStart"/>
+      <w:r>
+        <w:rPr>
+          <w:b/>
+        </w:rPr>
+        <w:t>merge</w:t>
+      </w:r>
+      <w:proofErr w:type="spellEnd"/>
+      <w:r>
+        <w:rPr>
+          <w:b/>
+        </w:rPr>
+        <w:t xml:space="preserve"> pull </w:t>
+      </w:r>
+      <w:proofErr w:type="spellStart"/>
+      <w:r>
+        <w:rPr>
+          <w:b/>
+        </w:rPr>
+        <w:t>request</w:t>
+      </w:r>
+      <w:proofErr w:type="spellEnd"/>
+      <w:r>
+        <w:t xml:space="preserve">, wodurch dann wieder der mater </w:t>
+      </w:r>
+      <w:proofErr w:type="spellStart"/>
+      <w:r>
+        <w:t>gemerged</w:t>
+      </w:r>
+      <w:proofErr w:type="spellEnd"/>
+      <w:r>
+        <w:t xml:space="preserve"> wird. Man kann den </w:t>
+      </w:r>
+      <w:proofErr w:type="spellStart"/>
+      <w:r>
+        <w:t>branch</w:t>
+      </w:r>
+      <w:proofErr w:type="spellEnd"/>
+      <w:r>
+        <w:t xml:space="preserve"> dann auch entfernen</w:t>
+      </w:r>
+    </w:p>
+    <w:p>
+      <w:pPr>
+        <w:rPr>
+          <w:b/>
+        </w:rPr>
+      </w:pPr>
+      <w:r>
+        <w:t xml:space="preserve">Man kann in seinem </w:t>
+      </w:r>
+      <w:proofErr w:type="spellStart"/>
+      <w:r>
+        <w:t>branch</w:t>
+      </w:r>
+      <w:proofErr w:type="spellEnd"/>
+      <w:r>
+        <w:t xml:space="preserve"> dann auch mit dem </w:t>
+      </w:r>
+      <w:proofErr w:type="spellStart"/>
+      <w:r>
+        <w:t>master</w:t>
+      </w:r>
+      <w:proofErr w:type="spellEnd"/>
+      <w:r>
+        <w:t xml:space="preserve"> </w:t>
+      </w:r>
+      <w:proofErr w:type="spellStart"/>
+      <w:r>
+        <w:t>mergen</w:t>
+      </w:r>
+      <w:proofErr w:type="spellEnd"/>
+      <w:r>
+        <w:t xml:space="preserve">. </w:t>
+      </w:r>
+      <w:proofErr w:type="spellStart"/>
+      <w:r>
+        <w:rPr>
+          <w:b/>
+        </w:rPr>
+        <w:t>Git</w:t>
+      </w:r>
+      <w:proofErr w:type="spellEnd"/>
+      <w:r>
+        <w:rPr>
+          <w:b/>
+        </w:rPr>
+        <w:t xml:space="preserve"> </w:t>
+      </w:r>
+      <w:proofErr w:type="spellStart"/>
+      <w:r>
+        <w:rPr>
+          <w:b/>
+        </w:rPr>
+        <w:t>merge</w:t>
+      </w:r>
+      <w:proofErr w:type="spellEnd"/>
+      <w:r>
+        <w:rPr>
+          <w:b/>
+        </w:rPr>
+        <w:t xml:space="preserve"> </w:t>
+      </w:r>
+      <w:proofErr w:type="spellStart"/>
+      <w:r>
+        <w:rPr>
+          <w:b/>
+        </w:rPr>
+        <w:t>master</w:t>
+      </w:r>
+      <w:proofErr w:type="spellEnd"/>
+      <w:r>
+        <w:t xml:space="preserve">. Es kann dann passieren, dass man in </w:t>
+      </w:r>
+      <w:proofErr w:type="spellStart"/>
+      <w:r>
+        <w:t>VSCode</w:t>
+      </w:r>
+      <w:proofErr w:type="spellEnd"/>
+      <w:r>
+        <w:t xml:space="preserve"> dann komische </w:t>
+      </w:r>
+      <w:r>
+        <w:br/>
+      </w:r>
+      <w:r>
+        <w:rPr>
+          <w:b/>
+        </w:rPr>
+        <w:t xml:space="preserve">&lt;&lt;&lt;&lt;HEAD </w:t>
+      </w:r>
+      <w:r>
+        <w:rPr>
+          <w:b/>
+        </w:rPr>
+        <w:br/>
+      </w:r>
+      <w:r>
+        <w:rPr>
+          <w:b/>
+        </w:rPr>
+        <w:lastRenderedPageBreak/>
+        <w:t>=======</w:t>
+      </w:r>
+      <w:r>
+        <w:rPr>
+          <w:b/>
+        </w:rPr>
+        <w:br/>
+        <w:t xml:space="preserve">&lt;h1&gt; </w:t>
+      </w:r>
+      <w:proofErr w:type="spellStart"/>
+      <w:r>
+        <w:rPr>
+          <w:b/>
+        </w:rPr>
+        <w:t>blablab</w:t>
+      </w:r>
+      <w:proofErr w:type="spellEnd"/>
+      <w:r>
+        <w:rPr>
+          <w:b/>
+        </w:rPr>
+        <w:t>&lt;/h1&gt;</w:t>
+      </w:r>
+    </w:p>
+    <w:p>
+      <w:pPr>
+        <w:rPr>
+          <w:b/>
+        </w:rPr>
+      </w:pPr>
+      <w:r>
+        <w:rPr>
+          <w:b/>
+        </w:rPr>
+        <w:t>&gt;&gt;&gt;&gt;&gt;&gt;</w:t>
+      </w:r>
+      <w:proofErr w:type="spellStart"/>
+      <w:r>
+        <w:rPr>
+          <w:b/>
+        </w:rPr>
+        <w:t>master</w:t>
+      </w:r>
+      <w:proofErr w:type="spellEnd"/>
+    </w:p>
+    <w:p>
+      <w:r>
+        <w:t xml:space="preserve">stehen hat. In der eigenen </w:t>
+      </w:r>
+      <w:proofErr w:type="spellStart"/>
+      <w:r>
+        <w:t>Branch</w:t>
+      </w:r>
+      <w:proofErr w:type="spellEnd"/>
+      <w:r>
+        <w:t xml:space="preserve"> hat man das, was bis zum==== steht. Der </w:t>
+      </w:r>
+      <w:proofErr w:type="spellStart"/>
+      <w:r>
+        <w:t>master</w:t>
+      </w:r>
+      <w:proofErr w:type="spellEnd"/>
+      <w:r>
+        <w:t xml:space="preserve"> hat das &lt;h1&gt;….</w:t>
+      </w:r>
+    </w:p>
+    <w:p>
+      <w:r>
+        <w:t>Also das, was zwischen dieser komischen Syntax steht, hat man nicht, glaub‘ ich</w:t>
+      </w:r>
+    </w:p>
+    <w:p>
+      <w:r>
+        <w:t>Hier muss man sich dann absprechen mit dem Partner.</w:t>
+      </w:r>
+    </w:p>
+    <w:p>
+      <w:r>
+        <w:t>Sollte das, was</w:t>
+      </w:r>
+      <w:r>
+        <w:t xml:space="preserve"> man nicht hat gewollt sein, dann entfernt man das komische Zeug einfach und speichert und </w:t>
+      </w:r>
+      <w:proofErr w:type="spellStart"/>
+      <w:r>
+        <w:t>added</w:t>
+      </w:r>
+      <w:proofErr w:type="spellEnd"/>
+      <w:r>
+        <w:t xml:space="preserve"> und </w:t>
+      </w:r>
+      <w:proofErr w:type="spellStart"/>
+      <w:r>
+        <w:t>commited</w:t>
+      </w:r>
+      <w:proofErr w:type="spellEnd"/>
+      <w:r>
+        <w:t xml:space="preserve"> und </w:t>
+      </w:r>
+      <w:proofErr w:type="spellStart"/>
+      <w:r>
+        <w:t>pushed</w:t>
+      </w:r>
+      <w:proofErr w:type="spellEnd"/>
+      <w:r>
+        <w:t xml:space="preserve"> wie gehabt</w:t>
+      </w:r>
+    </w:p>
+    <w:p>
+      <w:pPr>
+        <w:pStyle w:val="berschrift2"/>
+      </w:pPr>
+      <w:r>
+        <w:t xml:space="preserve">REACT ermöglicht leichten Zugriff zu </w:t>
+      </w:r>
+      <w:proofErr w:type="spellStart"/>
+      <w:r>
+        <w:t>Github</w:t>
+      </w:r>
+      <w:proofErr w:type="spellEnd"/>
+      <w:r>
+        <w:t xml:space="preserve"> Pages </w:t>
+      </w:r>
+      <w:r>
+        <w:t xml:space="preserve">und </w:t>
+      </w:r>
+      <w:proofErr w:type="spellStart"/>
+      <w:r>
+        <w:t>deploy</w:t>
+      </w:r>
+      <w:proofErr w:type="spellEnd"/>
+    </w:p>
+    <w:p>
+      <w:r>
+        <w:t>Bei statischen Seiten ist es sogar gratis</w:t>
+      </w:r>
+      <w:r>
+        <w:t>.</w:t>
+      </w:r>
+    </w:p>
+    <w:p>
+      <w:pPr>
+        <w:rPr>
+          <w:b/>
+        </w:rPr>
+      </w:pPr>
+      <w:r>
+        <w:t xml:space="preserve">Um zu </w:t>
+      </w:r>
+      <w:proofErr w:type="spellStart"/>
+      <w:r>
+        <w:t>deployen</w:t>
+      </w:r>
+      <w:proofErr w:type="spellEnd"/>
+      <w:r>
+        <w:t xml:space="preserve">, muss man ein neues </w:t>
+      </w:r>
+      <w:proofErr w:type="spellStart"/>
+      <w:r>
+        <w:t>Repo</w:t>
+      </w:r>
+      <w:proofErr w:type="spellEnd"/>
+      <w:r>
+        <w:t xml:space="preserve"> erstellen und dann </w:t>
+      </w:r>
+      <w:proofErr w:type="spellStart"/>
+      <w:r>
+        <w:rPr>
+          <w:b/>
+        </w:rPr>
+        <w:t>git</w:t>
+      </w:r>
+      <w:proofErr w:type="spellEnd"/>
+      <w:r>
+        <w:rPr>
+          <w:b/>
+        </w:rPr>
+        <w:t xml:space="preserve"> remote </w:t>
+      </w:r>
+      <w:proofErr w:type="spellStart"/>
+      <w:r>
+        <w:rPr>
+          <w:b/>
+        </w:rPr>
+        <w:t>add</w:t>
+      </w:r>
+      <w:proofErr w:type="spellEnd"/>
+      <w:r>
+        <w:rPr>
+          <w:b/>
+        </w:rPr>
+        <w:t xml:space="preserve"> </w:t>
+      </w:r>
+      <w:proofErr w:type="spellStart"/>
+      <w:r>
+        <w:rPr>
+          <w:b/>
+        </w:rPr>
+        <w:t>origin</w:t>
+      </w:r>
+      <w:proofErr w:type="spellEnd"/>
+      <w:r>
+        <w:rPr>
+          <w:b/>
+        </w:rPr>
+        <w:t xml:space="preserve"> URL_REPO</w:t>
+      </w:r>
+      <w:r>
+        <w:t xml:space="preserve"> und dann </w:t>
+      </w:r>
+      <w:proofErr w:type="spellStart"/>
+      <w:r>
+        <w:rPr>
+          <w:b/>
+        </w:rPr>
+        <w:t>npm</w:t>
+      </w:r>
+      <w:proofErr w:type="spellEnd"/>
+      <w:r>
+        <w:rPr>
+          <w:b/>
+        </w:rPr>
+        <w:t xml:space="preserve"> i </w:t>
+      </w:r>
+      <w:proofErr w:type="spellStart"/>
+      <w:r>
+        <w:rPr>
+          <w:b/>
+        </w:rPr>
+        <w:t>gh</w:t>
+      </w:r>
+      <w:proofErr w:type="spellEnd"/>
+      <w:r>
+        <w:rPr>
+          <w:b/>
+        </w:rPr>
+        <w:t>-pages</w:t>
+      </w:r>
+    </w:p>
+    <w:p>
+      <w:r>
+        <w:t xml:space="preserve">Anschließend definiert man innerhalb der </w:t>
+      </w:r>
+      <w:proofErr w:type="spellStart"/>
+      <w:r>
+        <w:rPr>
+          <w:b/>
+        </w:rPr>
+        <w:t>package.json</w:t>
+      </w:r>
+      <w:proofErr w:type="spellEnd"/>
+      <w:r>
+        <w:rPr>
+          <w:b/>
+        </w:rPr>
+        <w:t xml:space="preserve"> </w:t>
+      </w:r>
+      <w:r>
+        <w:t>unter „private“… folgendes:</w:t>
+      </w:r>
+    </w:p>
+    <w:p>
+      <w:r>
+        <w:t xml:space="preserve">Also der Name des </w:t>
+      </w:r>
+      <w:proofErr w:type="spellStart"/>
+      <w:r>
+        <w:t>Repo</w:t>
+      </w:r>
+      <w:proofErr w:type="spellEnd"/>
+    </w:p>
+    <w:p>
+      <w:pPr>
+        <w:shd w:val="clear" w:color="auto" w:fill="282C34"/>
+        <w:spacing w:after="0" w:line="285" w:lineRule="atLeast"/>
+        <w:rPr>
+          <w:rFonts w:ascii="Consolas" w:eastAsia="Times New Roman" w:hAnsi="Consolas" w:cs="Times New Roman"/>
+          <w:color w:val="ABB2BF"/>
+          <w:sz w:val="21"/>
+          <w:szCs w:val="21"/>
+          <w:lang w:eastAsia="de-AT"/>
+        </w:rPr>
+      </w:pPr>
+      <w:r>
+        <w:rPr>
+          <w:rFonts w:ascii="Consolas" w:eastAsia="Times New Roman" w:hAnsi="Consolas" w:cs="Times New Roman"/>
+          <w:color w:val="E06C75"/>
+          <w:sz w:val="21"/>
+          <w:szCs w:val="21"/>
+          <w:lang w:eastAsia="de-AT"/>
+        </w:rPr>
+        <w:t>"</w:t>
+      </w:r>
+      <w:proofErr w:type="spellStart"/>
+      <w:r>
+        <w:rPr>
+          <w:rFonts w:ascii="Consolas" w:eastAsia="Times New Roman" w:hAnsi="Consolas" w:cs="Times New Roman"/>
+          <w:color w:val="E06C75"/>
+          <w:sz w:val="21"/>
+          <w:szCs w:val="21"/>
+          <w:lang w:eastAsia="de-AT"/>
+        </w:rPr>
+        <w:t>homepage</w:t>
+      </w:r>
+      <w:proofErr w:type="spellEnd"/>
+      <w:r>
+        <w:rPr>
+          <w:rFonts w:ascii="Consolas" w:eastAsia="Times New Roman" w:hAnsi="Consolas" w:cs="Times New Roman"/>
+          <w:color w:val="E06C75"/>
+          <w:sz w:val="21"/>
+          <w:szCs w:val="21"/>
+          <w:lang w:eastAsia="de-AT"/>
+        </w:rPr>
+        <w:t>"</w:t>
+      </w:r>
+      <w:r>
+        <w:rPr>
+          <w:rFonts w:ascii="Consolas" w:eastAsia="Times New Roman" w:hAnsi="Consolas" w:cs="Times New Roman"/>
+          <w:color w:val="ABB2BF"/>
+          <w:sz w:val="21"/>
+          <w:szCs w:val="21"/>
+          <w:lang w:eastAsia="de-AT"/>
+        </w:rPr>
+        <w:t>: </w:t>
+      </w:r>
+      <w:r>
+        <w:rPr>
+          <w:rFonts w:ascii="Consolas" w:eastAsia="Times New Roman" w:hAnsi="Consolas" w:cs="Times New Roman"/>
+          <w:color w:val="98C379"/>
+          <w:sz w:val="21"/>
+          <w:szCs w:val="21"/>
+          <w:lang w:eastAsia="de-AT"/>
+        </w:rPr>
+        <w:t>"https://ailPu.github.io/</w:t>
+      </w:r>
+      <w:proofErr w:type="spellStart"/>
+      <w:r>
+        <w:rPr>
+          <w:rFonts w:ascii="Consolas" w:eastAsia="Times New Roman" w:hAnsi="Consolas" w:cs="Times New Roman"/>
+          <w:color w:val="98C379"/>
+          <w:sz w:val="21"/>
+          <w:szCs w:val="21"/>
+          <w:lang w:eastAsia="de-AT"/>
+        </w:rPr>
+        <w:t>monstersRolodex</w:t>
+      </w:r>
+      <w:proofErr w:type="spellEnd"/>
+      <w:r>
+        <w:rPr>
+          <w:rFonts w:ascii="Consolas" w:eastAsia="Times New Roman" w:hAnsi="Consolas" w:cs="Times New Roman"/>
+          <w:color w:val="98C379"/>
+          <w:sz w:val="21"/>
+          <w:szCs w:val="21"/>
+          <w:lang w:eastAsia="de-AT"/>
+        </w:rPr>
+        <w:t>"</w:t>
+      </w:r>
+      <w:r>
+        <w:rPr>
+          <w:rFonts w:ascii="Consolas" w:eastAsia="Times New Roman" w:hAnsi="Consolas" w:cs="Times New Roman"/>
+          <w:color w:val="ABB2BF"/>
+          <w:sz w:val="21"/>
+          <w:szCs w:val="21"/>
+          <w:lang w:eastAsia="de-AT"/>
+        </w:rPr>
+        <w:t>,</w:t>
+      </w:r>
+    </w:p>
+    <w:p>
+      <w:r>
+        <w:br/>
+        <w:t xml:space="preserve">Bei </w:t>
+      </w:r>
+      <w:proofErr w:type="spellStart"/>
+      <w:r>
+        <w:rPr>
+          <w:b/>
+        </w:rPr>
+        <w:t>scripts</w:t>
+      </w:r>
+      <w:proofErr w:type="spellEnd"/>
+      <w:r>
+        <w:t xml:space="preserve"> gibt man noch folgendes hinzu</w:t>
+      </w:r>
+    </w:p>
+    <w:p>
+      <w:proofErr w:type="spellStart"/>
+      <w:r>
+        <w:rPr>
+          <w:b/>
+        </w:rPr>
+        <w:t>Pre</w:t>
+      </w:r>
+      <w:proofErr w:type="spellEnd"/>
+      <w:r>
+        <w:t xml:space="preserve"> ermöglicht immer, dass es davor aufgerufen wird.</w:t>
+      </w:r>
+    </w:p>
+    <w:p>
+      <w:pPr>
+        <w:shd w:val="clear" w:color="auto" w:fill="282C34"/>
+        <w:spacing w:after="0" w:line="285" w:lineRule="atLeast"/>
+        <w:rPr>
+          <w:rFonts w:ascii="Consolas" w:eastAsia="Times New Roman" w:hAnsi="Consolas" w:cs="Times New Roman"/>
+          <w:color w:val="ABB2BF"/>
+          <w:sz w:val="21"/>
+          <w:szCs w:val="21"/>
+          <w:lang w:val="en-US" w:eastAsia="de-AT"/>
+        </w:rPr>
+      </w:pPr>
+      <w:r>
+        <w:rPr>
+          <w:rFonts w:ascii="Consolas" w:eastAsia="Times New Roman" w:hAnsi="Consolas" w:cs="Times New Roman"/>
+          <w:color w:val="ABB2BF"/>
+          <w:sz w:val="21"/>
+          <w:szCs w:val="21"/>
+          <w:lang w:eastAsia="de-AT"/>
+        </w:rPr>
+        <w:t>   </w:t>
+      </w:r>
+      <w:r>
+        <w:rPr>
+          <w:rFonts w:ascii="Consolas" w:eastAsia="Times New Roman" w:hAnsi="Consolas" w:cs="Times New Roman"/>
+          <w:color w:val="E06C75"/>
+          <w:sz w:val="21"/>
+          <w:szCs w:val="21"/>
+          <w:lang w:val="en-US" w:eastAsia="de-AT"/>
+        </w:rPr>
+        <w:t>"</w:t>
+      </w:r>
+      <w:proofErr w:type="spellStart"/>
+      <w:proofErr w:type="gramStart"/>
+      <w:r>
+        <w:rPr>
+          <w:rFonts w:ascii="Consolas" w:eastAsia="Times New Roman" w:hAnsi="Consolas" w:cs="Times New Roman"/>
+          <w:color w:val="E06C75"/>
+          <w:sz w:val="21"/>
+          <w:szCs w:val="21"/>
+          <w:lang w:val="en-US" w:eastAsia="de-AT"/>
+        </w:rPr>
+        <w:t>predeploy</w:t>
+      </w:r>
+      <w:proofErr w:type="spellEnd"/>
+      <w:proofErr w:type="gramEnd"/>
+      <w:r>
+        <w:rPr>
+          <w:rFonts w:ascii="Consolas" w:eastAsia="Times New Roman" w:hAnsi="Consolas" w:cs="Times New Roman"/>
+          <w:color w:val="E06C75"/>
+          <w:sz w:val="21"/>
+          <w:szCs w:val="21"/>
+          <w:lang w:val="en-US" w:eastAsia="de-AT"/>
+        </w:rPr>
+        <w:t>"</w:t>
+      </w:r>
+      <w:r>
+        <w:rPr>
+          <w:rFonts w:ascii="Consolas" w:eastAsia="Times New Roman" w:hAnsi="Consolas" w:cs="Times New Roman"/>
+          <w:color w:val="ABB2BF"/>
+          <w:sz w:val="21"/>
+          <w:szCs w:val="21"/>
+          <w:lang w:val="en-US" w:eastAsia="de-AT"/>
+        </w:rPr>
+        <w:t>: </w:t>
+      </w:r>
+      <w:r>
+        <w:rPr>
+          <w:rFonts w:ascii="Consolas" w:eastAsia="Times New Roman" w:hAnsi="Consolas" w:cs="Times New Roman"/>
+          <w:color w:val="98C379"/>
+          <w:sz w:val="21"/>
+          <w:szCs w:val="21"/>
+          <w:lang w:val="en-US" w:eastAsia="de-AT"/>
+        </w:rPr>
+        <w:t>"</w:t>
+      </w:r>
+      <w:proofErr w:type="spellStart"/>
+      <w:r>
+        <w:rPr>
+          <w:rFonts w:ascii="Consolas" w:eastAsia="Times New Roman" w:hAnsi="Consolas" w:cs="Times New Roman"/>
+          <w:color w:val="98C379"/>
+          <w:sz w:val="21"/>
+          <w:szCs w:val="21"/>
+          <w:lang w:val="en-US" w:eastAsia="de-AT"/>
+        </w:rPr>
+        <w:t>npm</w:t>
+      </w:r>
+      <w:proofErr w:type="spellEnd"/>
+      <w:r>
+        <w:rPr>
+          <w:rFonts w:ascii="Consolas" w:eastAsia="Times New Roman" w:hAnsi="Consolas" w:cs="Times New Roman"/>
+          <w:color w:val="98C379"/>
+          <w:sz w:val="21"/>
+          <w:szCs w:val="21"/>
+          <w:lang w:val="en-US" w:eastAsia="de-AT"/>
+        </w:rPr>
+        <w:t> run build"</w:t>
+      </w:r>
+      <w:r>
+        <w:rPr>
+          <w:rFonts w:ascii="Consolas" w:eastAsia="Times New Roman" w:hAnsi="Consolas" w:cs="Times New Roman"/>
+          <w:color w:val="ABB2BF"/>
+          <w:sz w:val="21"/>
+          <w:szCs w:val="21"/>
+          <w:lang w:val="en-US" w:eastAsia="de-AT"/>
+        </w:rPr>
+        <w:t>,</w:t>
+      </w:r>
+    </w:p>
+    <w:p>
+      <w:pPr>
+        <w:shd w:val="clear" w:color="auto" w:fill="282C34"/>
+        <w:spacing w:after="0" w:line="285" w:lineRule="atLeast"/>
+        <w:rPr>
+          <w:rFonts w:ascii="Consolas" w:eastAsia="Times New Roman" w:hAnsi="Consolas" w:cs="Times New Roman"/>
+          <w:color w:val="ABB2BF"/>
+          <w:sz w:val="21"/>
+          <w:szCs w:val="21"/>
+          <w:lang w:val="en-US" w:eastAsia="de-AT"/>
+        </w:rPr>
+      </w:pPr>
+      <w:r>
+        <w:rPr>
+          <w:rFonts w:ascii="Consolas" w:eastAsia="Times New Roman" w:hAnsi="Consolas" w:cs="Times New Roman"/>
+          <w:color w:val="ABB2BF"/>
+          <w:sz w:val="21"/>
+          <w:szCs w:val="21"/>
+          <w:lang w:val="en-US" w:eastAsia="de-AT"/>
+        </w:rPr>
+        <w:t>    </w:t>
+      </w:r>
+      <w:r>
+        <w:rPr>
+          <w:rFonts w:ascii="Consolas" w:eastAsia="Times New Roman" w:hAnsi="Consolas" w:cs="Times New Roman"/>
+          <w:color w:val="E06C75"/>
+          <w:sz w:val="21"/>
+          <w:szCs w:val="21"/>
+          <w:lang w:val="en-US" w:eastAsia="de-AT"/>
+        </w:rPr>
+        <w:t>"</w:t>
+      </w:r>
+      <w:proofErr w:type="gramStart"/>
+      <w:r>
+        <w:rPr>
+          <w:rFonts w:ascii="Consolas" w:eastAsia="Times New Roman" w:hAnsi="Consolas" w:cs="Times New Roman"/>
+          <w:color w:val="E06C75"/>
+          <w:sz w:val="21"/>
+          <w:szCs w:val="21"/>
+          <w:lang w:val="en-US" w:eastAsia="de-AT"/>
+        </w:rPr>
+        <w:t>deploy</w:t>
+      </w:r>
+      <w:proofErr w:type="gramEnd"/>
+      <w:r>
+        <w:rPr>
+          <w:rFonts w:ascii="Consolas" w:eastAsia="Times New Roman" w:hAnsi="Consolas" w:cs="Times New Roman"/>
+          <w:color w:val="E06C75"/>
+          <w:sz w:val="21"/>
+          <w:szCs w:val="21"/>
+          <w:lang w:val="en-US" w:eastAsia="de-AT"/>
+        </w:rPr>
+        <w:t>"</w:t>
+      </w:r>
+      <w:r>
+        <w:rPr>
+          <w:rFonts w:ascii="Consolas" w:eastAsia="Times New Roman" w:hAnsi="Consolas" w:cs="Times New Roman"/>
+          <w:color w:val="ABB2BF"/>
+          <w:sz w:val="21"/>
+          <w:szCs w:val="21"/>
+          <w:lang w:val="en-US" w:eastAsia="de-AT"/>
+        </w:rPr>
+        <w:t>: </w:t>
+      </w:r>
+      <w:r>
+        <w:rPr>
+          <w:rFonts w:ascii="Consolas" w:eastAsia="Times New Roman" w:hAnsi="Consolas" w:cs="Times New Roman"/>
+          <w:color w:val="98C379"/>
+          <w:sz w:val="21"/>
+          <w:szCs w:val="21"/>
+          <w:lang w:val="en-US" w:eastAsia="de-AT"/>
+        </w:rPr>
+        <w:t>"</w:t>
+      </w:r>
+      <w:proofErr w:type="spellStart"/>
+      <w:r>
+        <w:rPr>
+          <w:rFonts w:ascii="Consolas" w:eastAsia="Times New Roman" w:hAnsi="Consolas" w:cs="Times New Roman"/>
+          <w:color w:val="98C379"/>
+          <w:sz w:val="21"/>
+          <w:szCs w:val="21"/>
+          <w:lang w:val="en-US" w:eastAsia="de-AT"/>
+        </w:rPr>
+        <w:t>gh</w:t>
+      </w:r>
+      <w:proofErr w:type="spellEnd"/>
+      <w:r>
+        <w:rPr>
+          <w:rFonts w:ascii="Consolas" w:eastAsia="Times New Roman" w:hAnsi="Consolas" w:cs="Times New Roman"/>
+          <w:color w:val="98C379"/>
+          <w:sz w:val="21"/>
+          <w:szCs w:val="21"/>
+          <w:lang w:val="en-US" w:eastAsia="de-AT"/>
+        </w:rPr>
+        <w:t>-pages -d build"</w:t>
+      </w:r>
+    </w:p>
+    <w:p>
+      <w:pPr>
+        <w:rPr>
+          <w:lang w:val="en-US"/>
+        </w:rPr>
+      </w:pPr>
+      <w:r>
+        <w:rPr>
+          <w:lang w:val="en-US"/>
+        </w:rPr>
+        <w:br/>
+        <w:t xml:space="preserve">Dann </w:t>
+      </w:r>
+      <w:r>
+        <w:rPr>
+          <w:b/>
+          <w:lang w:val="en-US"/>
+        </w:rPr>
+        <w:t>git add –A</w:t>
+      </w:r>
+      <w:r>
+        <w:rPr>
+          <w:lang w:val="en-US"/>
+        </w:rPr>
+        <w:t xml:space="preserve"> und dann </w:t>
+      </w:r>
+      <w:r>
+        <w:rPr>
+          <w:b/>
+          <w:lang w:val="en-US"/>
+        </w:rPr>
+        <w:t>git commit –m „adding files for github pages”</w:t>
+      </w:r>
+      <w:r>
+        <w:rPr>
+          <w:b/>
+          <w:lang w:val="en-US"/>
+        </w:rPr>
+        <w:t xml:space="preserve"> </w:t>
+      </w:r>
+      <w:r>
+        <w:rPr>
+          <w:lang w:val="en-US"/>
+        </w:rPr>
+        <w:t>und dann noch</w:t>
+      </w:r>
+      <w:r>
+        <w:rPr>
+          <w:b/>
+          <w:lang w:val="en-US"/>
+        </w:rPr>
+        <w:t xml:space="preserve"> git push origin master</w:t>
+      </w:r>
+      <w:bookmarkStart w:id="0" w:name="_GoBack"/>
+      <w:bookmarkEnd w:id="0"/>
+      <w:r>
+        <w:rPr>
+          <w:lang w:val="en-US"/>
+        </w:rPr>
+        <w:t xml:space="preserve"> </w:t>
+      </w:r>
     </w:p>
     <w:sectPr>
       <w:pgSz w:w="11906" w:h="16838"/>

</xml_diff>